<commit_message>
added github-link to protocol
</commit_message>
<xml_diff>
--- a/protocol/Prepared Statement - Protokoll - Sefer & Sari.docx
+++ b/protocol/Prepared Statement - Protokoll - Sefer & Sari.docx
@@ -1,6 +1,6 @@
 
 <file path=word/document.xml><?xml version="1.0" encoding="utf-8"?>
-<w:document xmlns:wpc="http://schemas.microsoft.com/office/word/2010/wordprocessingCanvas" xmlns:cx="http://schemas.microsoft.com/office/drawing/2014/chartex" xmlns:cx1="http://schemas.microsoft.com/office/drawing/2015/9/8/chartex" xmlns:cx2="http://schemas.microsoft.com/office/drawing/2015/10/21/chartex" xmlns:mc="http://schemas.openxmlformats.org/markup-compatibility/2006" xmlns:o="urn:schemas-microsoft-com:office:office" xmlns:r="http://schemas.openxmlformats.org/officeDocument/2006/relationships" xmlns:m="http://schemas.openxmlformats.org/officeDocument/2006/math" xmlns:v="urn:schemas-microsoft-com:vml" xmlns:wp14="http://schemas.microsoft.com/office/word/2010/wordprocessingDrawing" xmlns:wp="http://schemas.openxmlformats.org/drawingml/2006/wordprocessingDrawing" xmlns:w10="urn:schemas-microsoft-com:office:word" xmlns:w="http://schemas.openxmlformats.org/wordprocessingml/2006/main" xmlns:w14="http://schemas.microsoft.com/office/word/2010/wordml" xmlns:w15="http://schemas.microsoft.com/office/word/2012/wordml" xmlns:w16se="http://schemas.microsoft.com/office/word/2015/wordml/symex" xmlns:wpg="http://schemas.microsoft.com/office/word/2010/wordprocessingGroup" xmlns:wpi="http://schemas.microsoft.com/office/word/2010/wordprocessingInk" xmlns:wne="http://schemas.microsoft.com/office/word/2006/wordml" xmlns:wps="http://schemas.microsoft.com/office/word/2010/wordprocessingShape" mc:Ignorable="w14 w15 w16se wp14">
+<w:document xmlns:wpc="http://schemas.microsoft.com/office/word/2010/wordprocessingCanvas" xmlns:mc="http://schemas.openxmlformats.org/markup-compatibility/2006" xmlns:o="urn:schemas-microsoft-com:office:office" xmlns:r="http://schemas.openxmlformats.org/officeDocument/2006/relationships" xmlns:m="http://schemas.openxmlformats.org/officeDocument/2006/math" xmlns:v="urn:schemas-microsoft-com:vml" xmlns:wp14="http://schemas.microsoft.com/office/word/2010/wordprocessingDrawing" xmlns:wp="http://schemas.openxmlformats.org/drawingml/2006/wordprocessingDrawing" xmlns:w10="urn:schemas-microsoft-com:office:word" xmlns:w="http://schemas.openxmlformats.org/wordprocessingml/2006/main" xmlns:w14="http://schemas.microsoft.com/office/word/2010/wordml" xmlns:wpg="http://schemas.microsoft.com/office/word/2010/wordprocessingGroup" xmlns:wpi="http://schemas.microsoft.com/office/word/2010/wordprocessingInk" xmlns:wne="http://schemas.microsoft.com/office/word/2006/wordml" xmlns:wps="http://schemas.microsoft.com/office/word/2010/wordprocessingShape" mc:Ignorable="w14 wp14">
   <w:body>
     <w:p>
       <w:r>
@@ -34,7 +34,7 @@
                     </pic:cNvPicPr>
                   </pic:nvPicPr>
                   <pic:blipFill>
-                    <a:blip r:embed="rId8" cstate="print">
+                    <a:blip r:embed="rId9" cstate="print">
                       <a:extLst>
                         <a:ext uri="{28A0092B-C50C-407E-A947-70E740481C1C}">
                           <a14:useLocalDpi xmlns:a14="http://schemas.microsoft.com/office/drawing/2010/main" val="0"/>
@@ -158,6 +158,7 @@
         </w:rPr>
         <w:t>„</w:t>
       </w:r>
+      <w:proofErr w:type="spellStart"/>
       <w:r>
         <w:rPr>
           <w:b/>
@@ -165,7 +166,17 @@
           <w:sz w:val="52"/>
           <w:szCs w:val="52"/>
         </w:rPr>
-        <w:t>Prepared Statements</w:t>
+        <w:t>Prepared</w:t>
+      </w:r>
+      <w:proofErr w:type="spellEnd"/>
+      <w:r>
+        <w:rPr>
+          <w:b/>
+          <w:bCs/>
+          <w:sz w:val="52"/>
+          <w:szCs w:val="52"/>
+        </w:rPr>
+        <w:t xml:space="preserve"> Statements</w:t>
       </w:r>
       <w:r>
         <w:rPr>
@@ -1753,12 +1764,8 @@
         </w:tabs>
         <w:spacing w:line="360" w:lineRule="auto"/>
         <w:rPr>
-          <w:rFonts w:eastAsiaTheme="minorEastAsia" w:cstheme="minorBidi"/>
           <w:noProof/>
-          <w:kern w:val="0"/>
-          <w:sz w:val="20"/>
-          <w:szCs w:val="22"/>
-          <w:lang w:eastAsia="de-AT" w:bidi="ar-SA"/>
+          <w:sz w:val="22"/>
         </w:rPr>
       </w:pPr>
       <w:hyperlink w:anchor="_Toc451989918" w:history="1">
@@ -1787,13 +1794,21 @@
             <w:noProof/>
             <w:sz w:val="22"/>
           </w:rPr>
-          <w:t>Tatsächlich</w:t>
-        </w:r>
-        <w:r>
-          <w:rPr>
+          <w:t>Tatsäc</w:t>
+        </w:r>
+        <w:r>
+          <w:rPr>
+            <w:rStyle w:val="Hyperlink"/>
             <w:noProof/>
             <w:sz w:val="22"/>
           </w:rPr>
+          <w:t>hlich</w:t>
+        </w:r>
+        <w:r>
+          <w:rPr>
+            <w:noProof/>
+            <w:sz w:val="22"/>
+          </w:rPr>
           <w:tab/>
         </w:r>
         <w:r>
@@ -1838,6 +1853,139 @@
           <w:fldChar w:fldCharType="end"/>
         </w:r>
       </w:hyperlink>
+    </w:p>
+    <w:p>
+      <w:pPr>
+        <w:pStyle w:val="Verzeichnis2"/>
+        <w:tabs>
+          <w:tab w:val="left" w:pos="1100"/>
+        </w:tabs>
+        <w:spacing w:line="360" w:lineRule="auto"/>
+        <w:rPr>
+          <w:noProof/>
+          <w:sz w:val="22"/>
+          <w:szCs w:val="22"/>
+        </w:rPr>
+      </w:pPr>
+      <w:r>
+        <w:rPr>
+          <w:sz w:val="22"/>
+          <w:szCs w:val="22"/>
+        </w:rPr>
+        <w:fldChar w:fldCharType="begin"/>
+      </w:r>
+      <w:r>
+        <w:rPr>
+          <w:sz w:val="22"/>
+          <w:szCs w:val="22"/>
+        </w:rPr>
+        <w:instrText xml:space="preserve"> REF _Ref452040130 \r \h </w:instrText>
+      </w:r>
+      <w:r>
+        <w:rPr>
+          <w:sz w:val="22"/>
+          <w:szCs w:val="22"/>
+        </w:rPr>
+      </w:r>
+      <w:r>
+        <w:rPr>
+          <w:sz w:val="22"/>
+          <w:szCs w:val="22"/>
+        </w:rPr>
+        <w:instrText xml:space="preserve"> \* MERGEFORMAT </w:instrText>
+      </w:r>
+      <w:r>
+        <w:rPr>
+          <w:sz w:val="22"/>
+          <w:szCs w:val="22"/>
+        </w:rPr>
+        <w:fldChar w:fldCharType="separate"/>
+      </w:r>
+      <w:r>
+        <w:rPr>
+          <w:sz w:val="22"/>
+          <w:szCs w:val="22"/>
+        </w:rPr>
+        <w:t>4.3</w:t>
+      </w:r>
+      <w:r>
+        <w:rPr>
+          <w:sz w:val="22"/>
+          <w:szCs w:val="22"/>
+        </w:rPr>
+        <w:fldChar w:fldCharType="end"/>
+      </w:r>
+      <w:r>
+        <w:rPr>
+          <w:sz w:val="22"/>
+          <w:szCs w:val="22"/>
+        </w:rPr>
+        <w:t xml:space="preserve">      </w:t>
+      </w:r>
+      <w:r>
+        <w:rPr>
+          <w:sz w:val="22"/>
+          <w:szCs w:val="22"/>
+        </w:rPr>
+        <w:fldChar w:fldCharType="begin"/>
+      </w:r>
+      <w:r>
+        <w:rPr>
+          <w:sz w:val="22"/>
+          <w:szCs w:val="22"/>
+        </w:rPr>
+        <w:instrText xml:space="preserve"> REF _Ref452040130 \h </w:instrText>
+      </w:r>
+      <w:r>
+        <w:rPr>
+          <w:sz w:val="22"/>
+          <w:szCs w:val="22"/>
+        </w:rPr>
+      </w:r>
+      <w:r>
+        <w:rPr>
+          <w:sz w:val="22"/>
+          <w:szCs w:val="22"/>
+        </w:rPr>
+        <w:instrText xml:space="preserve"> \* MERGEFORMAT </w:instrText>
+      </w:r>
+      <w:r>
+        <w:rPr>
+          <w:sz w:val="22"/>
+          <w:szCs w:val="22"/>
+        </w:rPr>
+        <w:fldChar w:fldCharType="separate"/>
+      </w:r>
+      <w:r>
+        <w:rPr>
+          <w:sz w:val="22"/>
+          <w:szCs w:val="22"/>
+        </w:rPr>
+        <w:t>Versionierung</w:t>
+      </w:r>
+      <w:r>
+        <w:rPr>
+          <w:sz w:val="22"/>
+          <w:szCs w:val="22"/>
+        </w:rPr>
+        <w:fldChar w:fldCharType="end"/>
+      </w:r>
+      <w:r>
+        <w:rPr>
+          <w:sz w:val="22"/>
+          <w:szCs w:val="22"/>
+        </w:rPr>
+        <w:tab/>
+        <w:t>8</w:t>
+      </w:r>
+      <w:r>
+        <w:rPr>
+          <w:noProof/>
+          <w:sz w:val="22"/>
+          <w:szCs w:val="22"/>
+        </w:rPr>
+        <w:t xml:space="preserve">     </w:t>
+      </w:r>
     </w:p>
     <w:p>
       <w:pPr>
@@ -2259,7 +2407,6 @@
       </w:pPr>
       <w:bookmarkStart w:id="0" w:name="_Toc451989904"/>
       <w:r>
-        <w:lastRenderedPageBreak/>
         <w:t>Einführung in die Übung</w:t>
       </w:r>
       <w:bookmarkEnd w:id="0"/>
@@ -2275,8 +2422,29 @@
       <w:bookmarkEnd w:id="1"/>
     </w:p>
     <w:p>
-      <w:r>
-        <w:t>PreparedStatements sind in JDBC eine Möglichkeit SQL-Befehle vorzubereiten um SQL-Injections zu vermeiden. Die Typüberprüfung kann somit schon bei der Hochsprache abgehandelt werden und kann so das DBMS entlasten und Fehler in der Businesslogic behandelbar machen.</w:t>
+      <w:proofErr w:type="spellStart"/>
+      <w:r>
+        <w:t>PreparedStatements</w:t>
+      </w:r>
+      <w:proofErr w:type="spellEnd"/>
+      <w:r>
+        <w:t xml:space="preserve"> sind in JDBC eine Möglichkeit SQL-Befehle vorzubereiten um SQL-</w:t>
+      </w:r>
+      <w:proofErr w:type="spellStart"/>
+      <w:r>
+        <w:t>Injections</w:t>
+      </w:r>
+      <w:proofErr w:type="spellEnd"/>
+      <w:r>
+        <w:t xml:space="preserve"> zu vermeiden. Die Typüberprüfung kann somit schon bei der Hochsprache abgehandelt werden und kann so das DBMS entlasten und Fehler in der </w:t>
+      </w:r>
+      <w:proofErr w:type="spellStart"/>
+      <w:r>
+        <w:t>Businesslogic</w:t>
+      </w:r>
+      <w:proofErr w:type="spellEnd"/>
+      <w:r>
+        <w:t xml:space="preserve"> behandelbar machen.</w:t>
       </w:r>
     </w:p>
     <w:p/>
@@ -2292,7 +2460,23 @@
     </w:p>
     <w:p>
       <w:r>
-        <w:t>Es ist erwünscht Konfigurationen nicht direkt im Sourcecode zu speichern, daher sollen Property-Files [3] zur Anwendung kommen bzw. CLI-Argumente (Library verwenden) [1,4] verwendet werden. Dabei können natürlich Default-Werte im Code abgelegt werden. Das Hauptaugenmerk in diesem Beispiel liegt auf der Verwendung von PreparedStatements [2]. Dabei sollen alle CRUD-Aktionen durchgeführt werden.</w:t>
+        <w:t xml:space="preserve">Es ist erwünscht Konfigurationen nicht direkt im </w:t>
+      </w:r>
+      <w:proofErr w:type="spellStart"/>
+      <w:r>
+        <w:t>Sourcecode</w:t>
+      </w:r>
+      <w:proofErr w:type="spellEnd"/>
+      <w:r>
+        <w:t xml:space="preserve"> zu speichern, daher sollen Property-Files [3] zur Anwendung kommen bzw. CLI-Argumente (Library verwenden) [1,4] verwendet werden. Dabei können natürlich Default-Werte im Code abgelegt werden. Das Hauptaugenmerk in diesem Beispiel liegt auf der Verwendung von </w:t>
+      </w:r>
+      <w:proofErr w:type="spellStart"/>
+      <w:r>
+        <w:t>PreparedStatements</w:t>
+      </w:r>
+      <w:proofErr w:type="spellEnd"/>
+      <w:r>
+        <w:t xml:space="preserve"> [2]. Dabei sollen alle CRUD-Aktionen durchgeführt werden.</w:t>
       </w:r>
     </w:p>
     <w:p/>
@@ -2308,7 +2492,31 @@
     </w:p>
     <w:p>
       <w:r>
-        <w:t>Verwenden Sie Ihren Code aus der Aufgabenstellung "Simple JDBC Connection" um Zugriff auf die Postgresql Datenbank "Schokofabrik" zur Verfügung zu stellen. Dabei sollen die Befehle (CRUD) auf die Datenbank mittels PreparedStatements ausgeführt werden. Verwenden Sie mindestens 10000 Datensätze bei Ihren SQL-Befehlen. Diese können natürlich sinnfrei mittels geeigneten Methoden in Java erstellt werden.</w:t>
+        <w:t xml:space="preserve">Verwenden Sie Ihren Code aus der Aufgabenstellung "Simple JDBC Connection" um Zugriff auf die </w:t>
+      </w:r>
+      <w:proofErr w:type="spellStart"/>
+      <w:r>
+        <w:t>Postgresql</w:t>
+      </w:r>
+      <w:proofErr w:type="spellEnd"/>
+      <w:r>
+        <w:t xml:space="preserve"> Datenbank "Schokofabrik" zur Verfügung zu stellen. Dabei sollen die Befehle (CRUD) auf die Datenbank mittels </w:t>
+      </w:r>
+      <w:proofErr w:type="spellStart"/>
+      <w:r>
+        <w:t>PreparedStatements</w:t>
+      </w:r>
+      <w:proofErr w:type="spellEnd"/>
+      <w:r>
+        <w:t xml:space="preserve"> ausgeführt werden. Verwenden Sie mindestens 10000 Datensätze bei Ihren SQL-Befehlen. Diese können natürlich </w:t>
+      </w:r>
+      <w:proofErr w:type="spellStart"/>
+      <w:r>
+        <w:t>sinnfrei</w:t>
+      </w:r>
+      <w:proofErr w:type="spellEnd"/>
+      <w:r>
+        <w:t xml:space="preserve"> mittels geeigneten Methoden in Java erstellt werden.</w:t>
       </w:r>
     </w:p>
     <w:p/>
@@ -2319,13 +2527,50 @@
     </w:p>
     <w:p>
       <w:r>
-        <w:t>host, port, database, user, password</w:t>
-      </w:r>
+        <w:t xml:space="preserve">host, </w:t>
+      </w:r>
+      <w:proofErr w:type="spellStart"/>
+      <w:r>
+        <w:t>port</w:t>
+      </w:r>
+      <w:proofErr w:type="spellEnd"/>
+      <w:r>
+        <w:t xml:space="preserve">, </w:t>
+      </w:r>
+      <w:proofErr w:type="spellStart"/>
+      <w:r>
+        <w:t>database</w:t>
+      </w:r>
+      <w:proofErr w:type="spellEnd"/>
+      <w:r>
+        <w:t xml:space="preserve">, </w:t>
+      </w:r>
+      <w:proofErr w:type="spellStart"/>
+      <w:r>
+        <w:t>user</w:t>
+      </w:r>
+      <w:proofErr w:type="spellEnd"/>
+      <w:r>
+        <w:t xml:space="preserve">, </w:t>
+      </w:r>
+      <w:proofErr w:type="spellStart"/>
+      <w:r>
+        <w:t>password</w:t>
+      </w:r>
+      <w:proofErr w:type="spellEnd"/>
     </w:p>
     <w:p/>
     <w:p>
       <w:r>
-        <w:t>Vergessen Sie nicht auf die Meta-Regeln (Dokumentation, Jar-File, etc.)! Die Testfälle sind dabei zu ignorieren. Diese Aufgabe ist als Gruppenarbeit (2 Personen) zu lösen.</w:t>
+        <w:t xml:space="preserve">Vergessen Sie nicht auf die Meta-Regeln (Dokumentation, </w:t>
+      </w:r>
+      <w:proofErr w:type="spellStart"/>
+      <w:r>
+        <w:t>Jar</w:t>
+      </w:r>
+      <w:proofErr w:type="spellEnd"/>
+      <w:r>
+        <w:t>-File, etc.)! Die Testfälle sind dabei zu ignorieren. Diese Aufgabe ist als Gruppenarbeit (2 Personen) zu lösen.</w:t>
       </w:r>
     </w:p>
     <w:p/>
@@ -2353,7 +2598,7 @@
         </w:rPr>
         <w:t xml:space="preserve">[1] Apache Commons CLI; Online: </w:t>
       </w:r>
-      <w:hyperlink r:id="rId9" w:history="1">
+      <w:hyperlink r:id="rId10" w:history="1">
         <w:r>
           <w:rPr>
             <w:rStyle w:val="Hyperlink"/>
@@ -2369,7 +2614,7 @@
         <w:br/>
         <w:t xml:space="preserve">[2] Java Tutorial JDBC "Prepared Statements"; Online: </w:t>
       </w:r>
-      <w:hyperlink r:id="rId10" w:history="1">
+      <w:hyperlink r:id="rId11" w:history="1">
         <w:r>
           <w:rPr>
             <w:rStyle w:val="Hyperlink"/>
@@ -2385,7 +2630,7 @@
         <w:br/>
         <w:t xml:space="preserve">[3] Java Tutorial Properties; Online: </w:t>
       </w:r>
-      <w:hyperlink r:id="rId11" w:history="1">
+      <w:hyperlink r:id="rId12" w:history="1">
         <w:r>
           <w:rPr>
             <w:rStyle w:val="Hyperlink"/>
@@ -2401,7 +2646,7 @@
         <w:br/>
         <w:t xml:space="preserve">[4] Overview of Java CLI Libraries; Online: </w:t>
       </w:r>
-      <w:hyperlink r:id="rId12" w:history="1">
+      <w:hyperlink r:id="rId13" w:history="1">
         <w:r>
           <w:rPr>
             <w:rStyle w:val="Hyperlink"/>
@@ -2425,7 +2670,6 @@
       </w:pPr>
       <w:bookmarkStart w:id="5" w:name="_Toc451989909"/>
       <w:r>
-        <w:lastRenderedPageBreak/>
         <w:t>D</w:t>
       </w:r>
       <w:r>
@@ -2440,7 +2684,7 @@
           <w:lang w:eastAsia="de-AT" w:bidi="ar-SA"/>
         </w:rPr>
         <w:drawing>
-          <wp:inline distT="0" distB="0" distL="0" distR="0">
+          <wp:inline distT="0" distB="0" distL="0" distR="0" wp14:anchorId="21CF0FCB" wp14:editId="1F9D9213">
             <wp:extent cx="6105525" cy="3429000"/>
             <wp:effectExtent l="0" t="0" r="9525" b="0"/>
             <wp:docPr id="2" name="Grafik 2" descr="C:\Users\Eren\OneDrive\2015-2016 (4AHITM)\workspace\PreparedStatements\uml\Prepared_Statements_UML.PNG"/>
@@ -2457,7 +2701,7 @@
                     </pic:cNvPicPr>
                   </pic:nvPicPr>
                   <pic:blipFill>
-                    <a:blip r:embed="rId13" cstate="print">
+                    <a:blip r:embed="rId14" cstate="print">
                       <a:extLst>
                         <a:ext uri="{28A0092B-C50C-407E-A947-70E740481C1C}">
                           <a14:useLocalDpi xmlns:a14="http://schemas.microsoft.com/office/drawing/2010/main" val="0"/>
@@ -2498,7 +2742,23 @@
     <w:p/>
     <w:p>
       <w:r>
-        <w:t xml:space="preserve">Die Aufgabe wurde in 4 Hauptklassen unterteilt (DBConnector, CRUD, CLIParser, Main). </w:t>
+        <w:t>Die Aufgabe wurde in 4 Hauptklassen unterteilt (</w:t>
+      </w:r>
+      <w:proofErr w:type="spellStart"/>
+      <w:r>
+        <w:t>DBConnector</w:t>
+      </w:r>
+      <w:proofErr w:type="spellEnd"/>
+      <w:r>
+        <w:t xml:space="preserve">, CRUD, </w:t>
+      </w:r>
+      <w:proofErr w:type="spellStart"/>
+      <w:r>
+        <w:t>CLIParser</w:t>
+      </w:r>
+      <w:proofErr w:type="spellEnd"/>
+      <w:r>
+        <w:t xml:space="preserve">, Main). </w:t>
       </w:r>
     </w:p>
     <w:p/>
@@ -2510,9 +2770,11 @@
           <w:numId w:val="5"/>
         </w:numPr>
       </w:pPr>
+      <w:proofErr w:type="spellStart"/>
       <w:r>
         <w:t>DBConnector</w:t>
       </w:r>
+      <w:proofErr w:type="spellEnd"/>
     </w:p>
     <w:p>
       <w:pPr>
@@ -2540,7 +2802,15 @@
         <w:pStyle w:val="Listenabsatz"/>
       </w:pPr>
       <w:r>
-        <w:t>Anfangs gab es bei beidem Teammitgliedern das Problem, dass sie auf die Datenbank nicht zugreifen konnten, obwohl richtige Eingaben getätigt wurden. Dieses Problem wurde gelöst, indem man in der pg_hba.conf Datei ein paar Änderungen durchgeführt wurde.</w:t>
+        <w:t xml:space="preserve">Anfangs gab es bei beidem Teammitgliedern das Problem, dass sie auf die Datenbank nicht zugreifen konnten, obwohl richtige Eingaben getätigt wurden. Dieses Problem wurde gelöst, indem man in der </w:t>
+      </w:r>
+      <w:proofErr w:type="spellStart"/>
+      <w:r>
+        <w:t>pg_hba.conf</w:t>
+      </w:r>
+      <w:proofErr w:type="spellEnd"/>
+      <w:r>
+        <w:t xml:space="preserve"> Datei ein paar Änderungen durchgeführt wurde.</w:t>
       </w:r>
     </w:p>
     <w:p>
@@ -2560,7 +2830,7 @@
       <w:pPr>
         <w:pStyle w:val="Listenabsatz"/>
       </w:pPr>
-      <w:hyperlink r:id="rId14" w:history="1">
+      <w:hyperlink r:id="rId15" w:history="1">
         <w:r>
           <w:rPr>
             <w:rStyle w:val="Hyperlink"/>
@@ -2593,7 +2863,6 @@
         </w:numPr>
       </w:pPr>
       <w:r>
-        <w:lastRenderedPageBreak/>
         <w:t>CRUD</w:t>
       </w:r>
     </w:p>
@@ -2610,7 +2879,15 @@
         <w:pStyle w:val="Listenabsatz"/>
       </w:pPr>
       <w:r>
-        <w:t>Wie der Name schon verrät, enthält diese Klasse die CRUD-Befehle und jene Methoden, die für die Prepared Statements notwendig sind.</w:t>
+        <w:t xml:space="preserve">Wie der Name schon verrät, enthält diese Klasse die CRUD-Befehle und jene Methoden, die für die </w:t>
+      </w:r>
+      <w:proofErr w:type="spellStart"/>
+      <w:r>
+        <w:t>Prepared</w:t>
+      </w:r>
+      <w:proofErr w:type="spellEnd"/>
+      <w:r>
+        <w:t xml:space="preserve"> Statements notwendig sind.</w:t>
       </w:r>
     </w:p>
     <w:p>
@@ -2626,9 +2903,11 @@
           <w:numId w:val="5"/>
         </w:numPr>
       </w:pPr>
+      <w:proofErr w:type="spellStart"/>
       <w:r>
         <w:t>CLIParser</w:t>
       </w:r>
+      <w:proofErr w:type="spellEnd"/>
     </w:p>
     <w:p>
       <w:pPr>
@@ -2642,7 +2921,23 @@
         <w:ind w:left="708"/>
       </w:pPr>
       <w:r>
-        <w:t>Durch den CLIParser werden die properties (Parameter, die für die Verbindung zur Datenbank notwendig sind) gesetzt. Notwendig, um die dynamische Eingabe durch die Konsole zu ermöglichen.</w:t>
+        <w:t xml:space="preserve">Durch den </w:t>
+      </w:r>
+      <w:proofErr w:type="spellStart"/>
+      <w:r>
+        <w:t>CLIParser</w:t>
+      </w:r>
+      <w:proofErr w:type="spellEnd"/>
+      <w:r>
+        <w:t xml:space="preserve"> werden die </w:t>
+      </w:r>
+      <w:proofErr w:type="spellStart"/>
+      <w:r>
+        <w:t>properties</w:t>
+      </w:r>
+      <w:proofErr w:type="spellEnd"/>
+      <w:r>
+        <w:t xml:space="preserve"> (Parameter, die für die Verbindung zur Datenbank notwendig sind) gesetzt. Notwendig, um die dynamische Eingabe durch die Konsole zu ermöglichen.</w:t>
       </w:r>
     </w:p>
     <w:p>
@@ -2688,8 +2983,13 @@
           <w:numId w:val="7"/>
         </w:numPr>
       </w:pPr>
-      <w:r>
-        <w:t>Commons CLI</w:t>
+      <w:proofErr w:type="spellStart"/>
+      <w:r>
+        <w:t>Commons</w:t>
+      </w:r>
+      <w:proofErr w:type="spellEnd"/>
+      <w:r>
+        <w:t xml:space="preserve"> CLI</w:t>
       </w:r>
     </w:p>
     <w:p>
@@ -2706,7 +3006,15 @@
         <w:ind w:left="1416"/>
       </w:pPr>
       <w:r>
-        <w:t>Bei dieser Library ist der Schreibaufwand größer und die Weiterentwicklung der Applikation deswegen aufwändiger. Zusätzlich muss man bei dieser Library vieles noch selber implementieren, was beim Library “JCommander” fast alle zu benutzenden Funktionen schon vorhanden sind.</w:t>
+        <w:t>Bei dieser Library ist der Schreibaufwand größer und die Weiterentwicklung der Applikation deswegen aufwändiger. Zusätzlich muss man bei dieser Library vieles noch selber implementieren, was beim Library “</w:t>
+      </w:r>
+      <w:proofErr w:type="spellStart"/>
+      <w:r>
+        <w:t>JCommander</w:t>
+      </w:r>
+      <w:proofErr w:type="spellEnd"/>
+      <w:r>
+        <w:t>” fast alle zu benutzenden Funktionen schon vorhanden sind.</w:t>
       </w:r>
     </w:p>
     <w:p/>
@@ -2718,9 +3026,11 @@
           <w:numId w:val="7"/>
         </w:numPr>
       </w:pPr>
+      <w:proofErr w:type="spellStart"/>
       <w:r>
         <w:t>JCommander</w:t>
       </w:r>
+      <w:proofErr w:type="spellEnd"/>
     </w:p>
     <w:p>
       <w:pPr>
@@ -2735,7 +3045,47 @@
         <w:ind w:left="1416"/>
       </w:pPr>
       <w:r>
-        <w:t>Da bei JCommander der Schreibaufwand weniger ist und diese Library einfacher zu implementieren ist, wurde diese Library als Schnittstelle verwendet. Zusätzlich ist die Dokumentation einfacher zu verstehen. Damit JCommander benutzt werden kann, musste der Source-Code aus der offiziellen GitHub-Seite in den Projektordner hinzugefügt werden (Zu finden unter der Ordnerhierarchie: jcommander). Danach werden die Packages im eigenen Sourcecode mit dem import-Befehl verwendet.</w:t>
+        <w:t xml:space="preserve">Da bei </w:t>
+      </w:r>
+      <w:proofErr w:type="spellStart"/>
+      <w:r>
+        <w:t>JCommander</w:t>
+      </w:r>
+      <w:proofErr w:type="spellEnd"/>
+      <w:r>
+        <w:t xml:space="preserve"> der Schreibaufwand weniger ist und diese Library einfacher zu implementieren ist, wurde diese Library als Schnittstelle verwendet. Zusätzlich ist die Dokumentation einfacher zu verstehen. Damit </w:t>
+      </w:r>
+      <w:proofErr w:type="spellStart"/>
+      <w:r>
+        <w:t>JCommander</w:t>
+      </w:r>
+      <w:proofErr w:type="spellEnd"/>
+      <w:r>
+        <w:t xml:space="preserve"> benutzt werden kann, musste der Source-Code aus der offiziellen </w:t>
+      </w:r>
+      <w:proofErr w:type="spellStart"/>
+      <w:r>
+        <w:t>GitHub</w:t>
+      </w:r>
+      <w:proofErr w:type="spellEnd"/>
+      <w:r>
+        <w:t xml:space="preserve">-Seite in den Projektordner hinzugefügt werden (Zu finden unter der Ordnerhierarchie: </w:t>
+      </w:r>
+      <w:proofErr w:type="spellStart"/>
+      <w:r>
+        <w:t>jcommander</w:t>
+      </w:r>
+      <w:proofErr w:type="spellEnd"/>
+      <w:r>
+        <w:t xml:space="preserve">). Danach werden die Packages im eigenen </w:t>
+      </w:r>
+      <w:proofErr w:type="spellStart"/>
+      <w:r>
+        <w:t>Sourcecode</w:t>
+      </w:r>
+      <w:proofErr w:type="spellEnd"/>
+      <w:r>
+        <w:t xml:space="preserve"> mit dem import-Befehl verwendet.</w:t>
       </w:r>
     </w:p>
     <w:p/>
@@ -2800,7 +3150,15 @@
         <w:t>Diese Klasse wird verwendet, damit die einzelnen Parameter, die in der Konsole übergeben werden können, definier</w:t>
       </w:r>
       <w:r>
-        <w:t>t werden. Wird allein von CLIParser beansprucht.</w:t>
+        <w:t xml:space="preserve">t werden. Wird allein von </w:t>
+      </w:r>
+      <w:proofErr w:type="spellStart"/>
+      <w:r>
+        <w:t>CLIParser</w:t>
+      </w:r>
+      <w:proofErr w:type="spellEnd"/>
+      <w:r>
+        <w:t xml:space="preserve"> beansprucht.</w:t>
       </w:r>
     </w:p>
     <w:p>
@@ -2865,6 +3223,7 @@
                 <w:lang w:val="en-US" w:eastAsia="en-US" w:bidi="ar-SA"/>
               </w:rPr>
             </w:pPr>
+            <w:proofErr w:type="spellStart"/>
             <w:r>
               <w:rPr>
                 <w:rFonts w:ascii="Consolas" w:eastAsiaTheme="minorHAnsi" w:hAnsi="Consolas" w:cs="Consolas"/>
@@ -2878,6 +3237,7 @@
               </w:rPr>
               <w:t>public</w:t>
             </w:r>
+            <w:proofErr w:type="spellEnd"/>
             <w:r>
               <w:rPr>
                 <w:rFonts w:ascii="Consolas" w:eastAsiaTheme="minorHAnsi" w:hAnsi="Consolas" w:cs="Consolas"/>
@@ -2889,6 +3249,7 @@
               </w:rPr>
               <w:t xml:space="preserve"> </w:t>
             </w:r>
+            <w:proofErr w:type="spellStart"/>
             <w:r>
               <w:rPr>
                 <w:rFonts w:ascii="Consolas" w:eastAsiaTheme="minorHAnsi" w:hAnsi="Consolas" w:cs="Consolas"/>
@@ -2902,6 +3263,7 @@
               </w:rPr>
               <w:t>class</w:t>
             </w:r>
+            <w:proofErr w:type="spellEnd"/>
             <w:r>
               <w:rPr>
                 <w:rFonts w:ascii="Consolas" w:eastAsiaTheme="minorHAnsi" w:hAnsi="Consolas" w:cs="Consolas"/>
@@ -3241,6 +3603,7 @@
               </w:rPr>
               <w:t xml:space="preserve"> </w:t>
             </w:r>
+            <w:proofErr w:type="spellStart"/>
             <w:r>
               <w:rPr>
                 <w:rFonts w:ascii="Consolas" w:eastAsiaTheme="minorHAnsi" w:hAnsi="Consolas" w:cs="Consolas"/>
@@ -3254,6 +3617,7 @@
               </w:rPr>
               <w:t>int</w:t>
             </w:r>
+            <w:proofErr w:type="spellEnd"/>
             <w:r>
               <w:rPr>
                 <w:rFonts w:ascii="Consolas" w:eastAsiaTheme="minorHAnsi" w:hAnsi="Consolas" w:cs="Consolas"/>
@@ -3770,6 +4134,7 @@
               </w:rPr>
               <w:t xml:space="preserve"> String </w:t>
             </w:r>
+            <w:proofErr w:type="spellStart"/>
             <w:r>
               <w:rPr>
                 <w:rFonts w:ascii="Consolas" w:eastAsiaTheme="minorHAnsi" w:hAnsi="Consolas" w:cs="Consolas"/>
@@ -3781,6 +4146,7 @@
               </w:rPr>
               <w:t>password</w:t>
             </w:r>
+            <w:proofErr w:type="spellEnd"/>
             <w:r>
               <w:rPr>
                 <w:rFonts w:ascii="Consolas" w:eastAsiaTheme="minorHAnsi" w:hAnsi="Consolas" w:cs="Consolas"/>
@@ -3879,16 +4245,61 @@
     <w:p/>
     <w:p>
       <w:r>
-        <w:t xml:space="preserve">In dieser Klasse werden die properties gesetzt. Der Parameter port ist nicht zwingend anzugeben. Falls der Benutzer nichts angibt, wird der </w:t>
-      </w:r>
+        <w:t xml:space="preserve">In dieser Klasse werden die </w:t>
+      </w:r>
+      <w:proofErr w:type="spellStart"/>
+      <w:r>
+        <w:t>properties</w:t>
+      </w:r>
+      <w:proofErr w:type="spellEnd"/>
+      <w:r>
+        <w:t xml:space="preserve"> gesetzt. Der Parameter </w:t>
+      </w:r>
+      <w:proofErr w:type="spellStart"/>
+      <w:r>
+        <w:t>port</w:t>
+      </w:r>
+      <w:proofErr w:type="spellEnd"/>
+      <w:r>
+        <w:t xml:space="preserve"> ist nicht zwingend anzugeben. Falls der Benutzer nichts angibt, wird der </w:t>
+      </w:r>
+      <w:proofErr w:type="spellStart"/>
       <w:r>
         <w:t>Defaultw</w:t>
       </w:r>
       <w:r>
-        <w:t xml:space="preserve">ert </w:t>
-      </w:r>
-      <w:r>
-        <w:t>für PostgreSQL verwendet (5432). Zusätzlich gibt es für die privaten Klassenattribute noch getter-Klassen, um sie dem DBConnector übergeben zu können.</w:t>
+        <w:t>ert</w:t>
+      </w:r>
+      <w:proofErr w:type="spellEnd"/>
+      <w:r>
+        <w:t xml:space="preserve"> </w:t>
+      </w:r>
+      <w:r>
+        <w:t xml:space="preserve">für </w:t>
+      </w:r>
+      <w:proofErr w:type="spellStart"/>
+      <w:r>
+        <w:t>PostgreSQL</w:t>
+      </w:r>
+      <w:proofErr w:type="spellEnd"/>
+      <w:r>
+        <w:t xml:space="preserve"> verwendet (5432). Zusätzlich gibt es für die privaten Klassenattribute noch </w:t>
+      </w:r>
+      <w:proofErr w:type="spellStart"/>
+      <w:r>
+        <w:t>getter</w:t>
+      </w:r>
+      <w:proofErr w:type="spellEnd"/>
+      <w:r>
+        <w:t xml:space="preserve">-Klassen, um sie dem </w:t>
+      </w:r>
+      <w:proofErr w:type="spellStart"/>
+      <w:r>
+        <w:t>DBConnector</w:t>
+      </w:r>
+      <w:proofErr w:type="spellEnd"/>
+      <w:r>
+        <w:t xml:space="preserve"> übergeben zu können.</w:t>
       </w:r>
     </w:p>
     <w:p>
@@ -3906,8 +4317,13 @@
         <w:pStyle w:val="berschrift3"/>
       </w:pPr>
       <w:bookmarkStart w:id="9" w:name="_Toc451989913"/>
-      <w:r>
-        <w:t>Prepared Statement</w:t>
+      <w:proofErr w:type="spellStart"/>
+      <w:r>
+        <w:t>Prepared</w:t>
+      </w:r>
+      <w:proofErr w:type="spellEnd"/>
+      <w:r>
+        <w:t xml:space="preserve"> Statement</w:t>
       </w:r>
       <w:bookmarkEnd w:id="9"/>
     </w:p>
@@ -3951,6 +4367,7 @@
                 <w:lang w:val="en-US" w:eastAsia="en-US" w:bidi="ar-SA"/>
               </w:rPr>
             </w:pPr>
+            <w:proofErr w:type="gramStart"/>
             <w:r>
               <w:rPr>
                 <w:rFonts w:ascii="Consolas" w:eastAsiaTheme="minorHAnsi" w:hAnsi="Consolas" w:cs="Consolas"/>
@@ -3964,6 +4381,7 @@
               </w:rPr>
               <w:t>private</w:t>
             </w:r>
+            <w:proofErr w:type="gramEnd"/>
             <w:r>
               <w:rPr>
                 <w:rFonts w:ascii="Consolas" w:eastAsiaTheme="minorHAnsi" w:hAnsi="Consolas" w:cs="Consolas"/>
@@ -4036,6 +4454,7 @@
                 <w:lang w:val="en-US" w:eastAsia="en-US" w:bidi="ar-SA"/>
               </w:rPr>
             </w:pPr>
+            <w:proofErr w:type="gramStart"/>
             <w:r>
               <w:rPr>
                 <w:rFonts w:ascii="Consolas" w:eastAsiaTheme="minorHAnsi" w:hAnsi="Consolas" w:cs="Consolas"/>
@@ -4049,6 +4468,7 @@
               </w:rPr>
               <w:t>private</w:t>
             </w:r>
+            <w:proofErr w:type="gramEnd"/>
             <w:r>
               <w:rPr>
                 <w:rFonts w:ascii="Consolas" w:eastAsiaTheme="minorHAnsi" w:hAnsi="Consolas" w:cs="Consolas"/>
@@ -4091,7 +4511,103 @@
                 <w:szCs w:val="20"/>
                 <w:lang w:val="en-US" w:eastAsia="en-US" w:bidi="ar-SA"/>
               </w:rPr>
-              <w:t>"UPDATE person SET vorname = ?, nachname = ? WHERE nummer = ?"</w:t>
+              <w:t xml:space="preserve">"UPDATE person SET </w:t>
+            </w:r>
+            <w:proofErr w:type="spellStart"/>
+            <w:r>
+              <w:rPr>
+                <w:rFonts w:ascii="Consolas" w:eastAsiaTheme="minorHAnsi" w:hAnsi="Consolas" w:cs="Consolas"/>
+                <w:color w:val="2A00FF"/>
+                <w:kern w:val="0"/>
+                <w:sz w:val="20"/>
+                <w:szCs w:val="20"/>
+                <w:lang w:val="en-US" w:eastAsia="en-US" w:bidi="ar-SA"/>
+              </w:rPr>
+              <w:t>vorname</w:t>
+            </w:r>
+            <w:proofErr w:type="spellEnd"/>
+            <w:r>
+              <w:rPr>
+                <w:rFonts w:ascii="Consolas" w:eastAsiaTheme="minorHAnsi" w:hAnsi="Consolas" w:cs="Consolas"/>
+                <w:color w:val="2A00FF"/>
+                <w:kern w:val="0"/>
+                <w:sz w:val="20"/>
+                <w:szCs w:val="20"/>
+                <w:lang w:val="en-US" w:eastAsia="en-US" w:bidi="ar-SA"/>
+              </w:rPr>
+              <w:t xml:space="preserve"> = ?, </w:t>
+            </w:r>
+            <w:proofErr w:type="spellStart"/>
+            <w:r>
+              <w:rPr>
+                <w:rFonts w:ascii="Consolas" w:eastAsiaTheme="minorHAnsi" w:hAnsi="Consolas" w:cs="Consolas"/>
+                <w:color w:val="2A00FF"/>
+                <w:kern w:val="0"/>
+                <w:sz w:val="20"/>
+                <w:szCs w:val="20"/>
+                <w:lang w:val="en-US" w:eastAsia="en-US" w:bidi="ar-SA"/>
+              </w:rPr>
+              <w:t>nachname</w:t>
+            </w:r>
+            <w:proofErr w:type="spellEnd"/>
+            <w:r>
+              <w:rPr>
+                <w:rFonts w:ascii="Consolas" w:eastAsiaTheme="minorHAnsi" w:hAnsi="Consolas" w:cs="Consolas"/>
+                <w:color w:val="2A00FF"/>
+                <w:kern w:val="0"/>
+                <w:sz w:val="20"/>
+                <w:szCs w:val="20"/>
+                <w:lang w:val="en-US" w:eastAsia="en-US" w:bidi="ar-SA"/>
+              </w:rPr>
+              <w:t xml:space="preserve"> = ? WHERE </w:t>
+            </w:r>
+            <w:proofErr w:type="spellStart"/>
+            <w:r>
+              <w:rPr>
+                <w:rFonts w:ascii="Consolas" w:eastAsiaTheme="minorHAnsi" w:hAnsi="Consolas" w:cs="Consolas"/>
+                <w:color w:val="2A00FF"/>
+                <w:kern w:val="0"/>
+                <w:sz w:val="20"/>
+                <w:szCs w:val="20"/>
+                <w:lang w:val="en-US" w:eastAsia="en-US" w:bidi="ar-SA"/>
+              </w:rPr>
+              <w:t>nummer</w:t>
+            </w:r>
+            <w:proofErr w:type="spellEnd"/>
+            <w:r>
+              <w:rPr>
+                <w:rFonts w:ascii="Consolas" w:eastAsiaTheme="minorHAnsi" w:hAnsi="Consolas" w:cs="Consolas"/>
+                <w:color w:val="2A00FF"/>
+                <w:kern w:val="0"/>
+                <w:sz w:val="20"/>
+                <w:szCs w:val="20"/>
+                <w:lang w:val="en-US" w:eastAsia="en-US" w:bidi="ar-SA"/>
+              </w:rPr>
+              <w:t xml:space="preserve"> </w:t>
+            </w:r>
+            <w:proofErr w:type="gramStart"/>
+            <w:r>
+              <w:rPr>
+                <w:rFonts w:ascii="Consolas" w:eastAsiaTheme="minorHAnsi" w:hAnsi="Consolas" w:cs="Consolas"/>
+                <w:color w:val="2A00FF"/>
+                <w:kern w:val="0"/>
+                <w:sz w:val="20"/>
+                <w:szCs w:val="20"/>
+                <w:lang w:val="en-US" w:eastAsia="en-US" w:bidi="ar-SA"/>
+              </w:rPr>
+              <w:t>= ?</w:t>
+            </w:r>
+            <w:proofErr w:type="gramEnd"/>
+            <w:r>
+              <w:rPr>
+                <w:rFonts w:ascii="Consolas" w:eastAsiaTheme="minorHAnsi" w:hAnsi="Consolas" w:cs="Consolas"/>
+                <w:color w:val="2A00FF"/>
+                <w:kern w:val="0"/>
+                <w:sz w:val="20"/>
+                <w:szCs w:val="20"/>
+                <w:lang w:val="en-US" w:eastAsia="en-US" w:bidi="ar-SA"/>
+              </w:rPr>
+              <w:t>"</w:t>
             </w:r>
             <w:r>
               <w:rPr>
@@ -4121,6 +4637,7 @@
                 <w:lang w:val="en-US" w:eastAsia="en-US" w:bidi="ar-SA"/>
               </w:rPr>
             </w:pPr>
+            <w:proofErr w:type="gramStart"/>
             <w:r>
               <w:rPr>
                 <w:rFonts w:ascii="Consolas" w:eastAsiaTheme="minorHAnsi" w:hAnsi="Consolas" w:cs="Consolas"/>
@@ -4134,6 +4651,7 @@
               </w:rPr>
               <w:t>private</w:t>
             </w:r>
+            <w:proofErr w:type="gramEnd"/>
             <w:r>
               <w:rPr>
                 <w:rFonts w:ascii="Consolas" w:eastAsiaTheme="minorHAnsi" w:hAnsi="Consolas" w:cs="Consolas"/>
@@ -4176,7 +4694,31 @@
                 <w:szCs w:val="20"/>
                 <w:lang w:val="en-US" w:eastAsia="en-US" w:bidi="ar-SA"/>
               </w:rPr>
-              <w:t>"SELECT * FROM person WHERE nummer = ?"</w:t>
+              <w:t xml:space="preserve">"SELECT * FROM person WHERE </w:t>
+            </w:r>
+            <w:proofErr w:type="spellStart"/>
+            <w:r>
+              <w:rPr>
+                <w:rFonts w:ascii="Consolas" w:eastAsiaTheme="minorHAnsi" w:hAnsi="Consolas" w:cs="Consolas"/>
+                <w:color w:val="2A00FF"/>
+                <w:kern w:val="0"/>
+                <w:sz w:val="20"/>
+                <w:szCs w:val="20"/>
+                <w:lang w:val="en-US" w:eastAsia="en-US" w:bidi="ar-SA"/>
+              </w:rPr>
+              <w:t>nummer</w:t>
+            </w:r>
+            <w:proofErr w:type="spellEnd"/>
+            <w:r>
+              <w:rPr>
+                <w:rFonts w:ascii="Consolas" w:eastAsiaTheme="minorHAnsi" w:hAnsi="Consolas" w:cs="Consolas"/>
+                <w:color w:val="2A00FF"/>
+                <w:kern w:val="0"/>
+                <w:sz w:val="20"/>
+                <w:szCs w:val="20"/>
+                <w:lang w:val="en-US" w:eastAsia="en-US" w:bidi="ar-SA"/>
+              </w:rPr>
+              <w:t xml:space="preserve"> = ?"</w:t>
             </w:r>
             <w:r>
               <w:rPr>
@@ -4196,6 +4738,7 @@
                 <w:lang w:val="en-US"/>
               </w:rPr>
             </w:pPr>
+            <w:proofErr w:type="gramStart"/>
             <w:r>
               <w:rPr>
                 <w:rFonts w:ascii="Consolas" w:eastAsiaTheme="minorHAnsi" w:hAnsi="Consolas" w:cs="Consolas"/>
@@ -4209,6 +4752,7 @@
               </w:rPr>
               <w:t>private</w:t>
             </w:r>
+            <w:proofErr w:type="gramEnd"/>
             <w:r>
               <w:rPr>
                 <w:rFonts w:ascii="Consolas" w:eastAsiaTheme="minorHAnsi" w:hAnsi="Consolas" w:cs="Consolas"/>
@@ -4251,7 +4795,31 @@
                 <w:szCs w:val="20"/>
                 <w:lang w:val="en-US" w:eastAsia="en-US" w:bidi="ar-SA"/>
               </w:rPr>
-              <w:t>"DELETE FROM person WHERE nummer = ?"</w:t>
+              <w:t xml:space="preserve">"DELETE FROM person WHERE </w:t>
+            </w:r>
+            <w:proofErr w:type="spellStart"/>
+            <w:r>
+              <w:rPr>
+                <w:rFonts w:ascii="Consolas" w:eastAsiaTheme="minorHAnsi" w:hAnsi="Consolas" w:cs="Consolas"/>
+                <w:color w:val="2A00FF"/>
+                <w:kern w:val="0"/>
+                <w:sz w:val="20"/>
+                <w:szCs w:val="20"/>
+                <w:lang w:val="en-US" w:eastAsia="en-US" w:bidi="ar-SA"/>
+              </w:rPr>
+              <w:t>nummer</w:t>
+            </w:r>
+            <w:proofErr w:type="spellEnd"/>
+            <w:r>
+              <w:rPr>
+                <w:rFonts w:ascii="Consolas" w:eastAsiaTheme="minorHAnsi" w:hAnsi="Consolas" w:cs="Consolas"/>
+                <w:color w:val="2A00FF"/>
+                <w:kern w:val="0"/>
+                <w:sz w:val="20"/>
+                <w:szCs w:val="20"/>
+                <w:lang w:val="en-US" w:eastAsia="en-US" w:bidi="ar-SA"/>
+              </w:rPr>
+              <w:t xml:space="preserve"> = ?"</w:t>
             </w:r>
             <w:r>
               <w:rPr>
@@ -4298,11 +4866,17 @@
         <w:t xml:space="preserve"> </w:t>
       </w:r>
       <w:r>
-        <w:t>Die Fragezeichen werden dann mit Methoden (die für die CRUD-Befehle geschrieben wurden) ersetzt. Um es besser verstehen zu können, hier der Code zur read-Methode:</w:t>
+        <w:t xml:space="preserve">Die Fragezeichen werden dann mit Methoden (die für die CRUD-Befehle geschrieben wurden) ersetzt. Um es besser verstehen zu können, hier der Code zur </w:t>
+      </w:r>
+      <w:proofErr w:type="spellStart"/>
+      <w:r>
+        <w:t>read</w:t>
+      </w:r>
+      <w:proofErr w:type="spellEnd"/>
+      <w:r>
+        <w:t>-Methode:</w:t>
       </w:r>
       <w:bookmarkStart w:id="10" w:name="_Toc451989914"/>
-      <w:bookmarkStart w:id="11" w:name="_GoBack"/>
-      <w:bookmarkEnd w:id="11"/>
       <w:r>
         <w:br w:type="page"/>
       </w:r>
@@ -4395,6 +4969,7 @@
               </w:rPr>
               <w:t xml:space="preserve"> read(</w:t>
             </w:r>
+            <w:proofErr w:type="spellStart"/>
             <w:r>
               <w:rPr>
                 <w:rFonts w:ascii="Consolas" w:eastAsiaTheme="minorHAnsi" w:hAnsi="Consolas" w:cs="Consolas"/>
@@ -4408,6 +4983,7 @@
               </w:rPr>
               <w:t>int</w:t>
             </w:r>
+            <w:proofErr w:type="spellEnd"/>
             <w:r>
               <w:rPr>
                 <w:rFonts w:ascii="Consolas" w:eastAsiaTheme="minorHAnsi" w:hAnsi="Consolas" w:cs="Consolas"/>
@@ -4419,6 +4995,7 @@
               </w:rPr>
               <w:t xml:space="preserve"> </w:t>
             </w:r>
+            <w:proofErr w:type="spellStart"/>
             <w:r>
               <w:rPr>
                 <w:rFonts w:ascii="Consolas" w:eastAsiaTheme="minorHAnsi" w:hAnsi="Consolas" w:cs="Consolas"/>
@@ -4430,6 +5007,7 @@
               </w:rPr>
               <w:t>nummer</w:t>
             </w:r>
+            <w:proofErr w:type="spellEnd"/>
             <w:r>
               <w:rPr>
                 <w:rFonts w:ascii="Consolas" w:eastAsiaTheme="minorHAnsi" w:hAnsi="Consolas" w:cs="Consolas"/>
@@ -4469,17 +5047,31 @@
               </w:rPr>
               <w:tab/>
             </w:r>
-            <w:r>
-              <w:rPr>
-                <w:rFonts w:ascii="Consolas" w:eastAsiaTheme="minorHAnsi" w:hAnsi="Consolas" w:cs="Consolas"/>
-                <w:color w:val="000000"/>
-                <w:kern w:val="0"/>
-                <w:sz w:val="20"/>
-                <w:szCs w:val="20"/>
-                <w:lang w:val="en-US" w:eastAsia="en-US" w:bidi="ar-SA"/>
-              </w:rPr>
-              <w:t xml:space="preserve">PreparedStatement </w:t>
-            </w:r>
+            <w:proofErr w:type="spellStart"/>
+            <w:r>
+              <w:rPr>
+                <w:rFonts w:ascii="Consolas" w:eastAsiaTheme="minorHAnsi" w:hAnsi="Consolas" w:cs="Consolas"/>
+                <w:color w:val="000000"/>
+                <w:kern w:val="0"/>
+                <w:sz w:val="20"/>
+                <w:szCs w:val="20"/>
+                <w:lang w:val="en-US" w:eastAsia="en-US" w:bidi="ar-SA"/>
+              </w:rPr>
+              <w:t>PreparedStatement</w:t>
+            </w:r>
+            <w:proofErr w:type="spellEnd"/>
+            <w:r>
+              <w:rPr>
+                <w:rFonts w:ascii="Consolas" w:eastAsiaTheme="minorHAnsi" w:hAnsi="Consolas" w:cs="Consolas"/>
+                <w:color w:val="000000"/>
+                <w:kern w:val="0"/>
+                <w:sz w:val="20"/>
+                <w:szCs w:val="20"/>
+                <w:lang w:val="en-US" w:eastAsia="en-US" w:bidi="ar-SA"/>
+              </w:rPr>
+              <w:t xml:space="preserve"> </w:t>
+            </w:r>
+            <w:proofErr w:type="spellStart"/>
             <w:r>
               <w:rPr>
                 <w:rFonts w:ascii="Consolas" w:eastAsiaTheme="minorHAnsi" w:hAnsi="Consolas" w:cs="Consolas"/>
@@ -4491,6 +5083,7 @@
               </w:rPr>
               <w:t>ps</w:t>
             </w:r>
+            <w:proofErr w:type="spellEnd"/>
             <w:r>
               <w:rPr>
                 <w:rFonts w:ascii="Consolas" w:eastAsiaTheme="minorHAnsi" w:hAnsi="Consolas" w:cs="Consolas"/>
@@ -4593,6 +5186,7 @@
               </w:rPr>
               <w:tab/>
             </w:r>
+            <w:proofErr w:type="spellStart"/>
             <w:r>
               <w:rPr>
                 <w:rFonts w:ascii="Consolas" w:eastAsiaTheme="minorHAnsi" w:hAnsi="Consolas" w:cs="Consolas"/>
@@ -4604,6 +5198,7 @@
               </w:rPr>
               <w:t>ps</w:t>
             </w:r>
+            <w:proofErr w:type="spellEnd"/>
             <w:r>
               <w:rPr>
                 <w:rFonts w:ascii="Consolas" w:eastAsiaTheme="minorHAnsi" w:hAnsi="Consolas" w:cs="Consolas"/>
@@ -4615,6 +5210,7 @@
               </w:rPr>
               <w:t xml:space="preserve"> = </w:t>
             </w:r>
+            <w:proofErr w:type="spellStart"/>
             <w:r>
               <w:rPr>
                 <w:rFonts w:ascii="Consolas" w:eastAsiaTheme="minorHAnsi" w:hAnsi="Consolas" w:cs="Consolas"/>
@@ -4635,7 +5231,19 @@
                 <w:szCs w:val="20"/>
                 <w:lang w:val="en-US" w:eastAsia="en-US" w:bidi="ar-SA"/>
               </w:rPr>
-              <w:t>.prepareStatement(</w:t>
+              <w:t>.prepareStatement</w:t>
+            </w:r>
+            <w:proofErr w:type="spellEnd"/>
+            <w:r>
+              <w:rPr>
+                <w:rFonts w:ascii="Consolas" w:eastAsiaTheme="minorHAnsi" w:hAnsi="Consolas" w:cs="Consolas"/>
+                <w:color w:val="000000"/>
+                <w:kern w:val="0"/>
+                <w:sz w:val="20"/>
+                <w:szCs w:val="20"/>
+                <w:lang w:val="en-US" w:eastAsia="en-US" w:bidi="ar-SA"/>
+              </w:rPr>
+              <w:t>(</w:t>
             </w:r>
             <w:r>
               <w:rPr>
@@ -4698,6 +5306,7 @@
               </w:rPr>
               <w:tab/>
             </w:r>
+            <w:proofErr w:type="spellStart"/>
             <w:r>
               <w:rPr>
                 <w:rFonts w:ascii="Consolas" w:eastAsiaTheme="minorHAnsi" w:hAnsi="Consolas" w:cs="Consolas"/>
@@ -4718,8 +5327,21 @@
                 <w:szCs w:val="20"/>
                 <w:lang w:val="en-US" w:eastAsia="en-US" w:bidi="ar-SA"/>
               </w:rPr>
-              <w:t xml:space="preserve">.setInt(1, </w:t>
-            </w:r>
+              <w:t>.setInt</w:t>
+            </w:r>
+            <w:proofErr w:type="spellEnd"/>
+            <w:r>
+              <w:rPr>
+                <w:rFonts w:ascii="Consolas" w:eastAsiaTheme="minorHAnsi" w:hAnsi="Consolas" w:cs="Consolas"/>
+                <w:color w:val="000000"/>
+                <w:kern w:val="0"/>
+                <w:sz w:val="20"/>
+                <w:szCs w:val="20"/>
+                <w:lang w:val="en-US" w:eastAsia="en-US" w:bidi="ar-SA"/>
+              </w:rPr>
+              <w:t xml:space="preserve">(1, </w:t>
+            </w:r>
+            <w:proofErr w:type="spellStart"/>
             <w:r>
               <w:rPr>
                 <w:rFonts w:ascii="Consolas" w:eastAsiaTheme="minorHAnsi" w:hAnsi="Consolas" w:cs="Consolas"/>
@@ -4731,6 +5353,7 @@
               </w:rPr>
               <w:t>nummer</w:t>
             </w:r>
+            <w:proofErr w:type="spellEnd"/>
             <w:r>
               <w:rPr>
                 <w:rFonts w:ascii="Consolas" w:eastAsiaTheme="minorHAnsi" w:hAnsi="Consolas" w:cs="Consolas"/>
@@ -4780,8 +5403,32 @@
                 <w:lang w:val="en-US" w:eastAsia="en-US" w:bidi="ar-SA"/>
               </w:rPr>
               <w:tab/>
-              <w:t xml:space="preserve">ResultSet </w:t>
-            </w:r>
+            </w:r>
+            <w:proofErr w:type="spellStart"/>
+            <w:r>
+              <w:rPr>
+                <w:rFonts w:ascii="Consolas" w:eastAsiaTheme="minorHAnsi" w:hAnsi="Consolas" w:cs="Consolas"/>
+                <w:color w:val="000000"/>
+                <w:kern w:val="0"/>
+                <w:sz w:val="20"/>
+                <w:szCs w:val="20"/>
+                <w:lang w:val="en-US" w:eastAsia="en-US" w:bidi="ar-SA"/>
+              </w:rPr>
+              <w:t>ResultSet</w:t>
+            </w:r>
+            <w:proofErr w:type="spellEnd"/>
+            <w:r>
+              <w:rPr>
+                <w:rFonts w:ascii="Consolas" w:eastAsiaTheme="minorHAnsi" w:hAnsi="Consolas" w:cs="Consolas"/>
+                <w:color w:val="000000"/>
+                <w:kern w:val="0"/>
+                <w:sz w:val="20"/>
+                <w:szCs w:val="20"/>
+                <w:lang w:val="en-US" w:eastAsia="en-US" w:bidi="ar-SA"/>
+              </w:rPr>
+              <w:t xml:space="preserve"> </w:t>
+            </w:r>
+            <w:proofErr w:type="spellStart"/>
             <w:r>
               <w:rPr>
                 <w:rFonts w:ascii="Consolas" w:eastAsiaTheme="minorHAnsi" w:hAnsi="Consolas" w:cs="Consolas"/>
@@ -4793,6 +5440,7 @@
               </w:rPr>
               <w:t>tmp</w:t>
             </w:r>
+            <w:proofErr w:type="spellEnd"/>
             <w:r>
               <w:rPr>
                 <w:rFonts w:ascii="Consolas" w:eastAsiaTheme="minorHAnsi" w:hAnsi="Consolas" w:cs="Consolas"/>
@@ -4804,6 +5452,7 @@
               </w:rPr>
               <w:t xml:space="preserve"> = </w:t>
             </w:r>
+            <w:proofErr w:type="spellStart"/>
             <w:r>
               <w:rPr>
                 <w:rFonts w:ascii="Consolas" w:eastAsiaTheme="minorHAnsi" w:hAnsi="Consolas" w:cs="Consolas"/>
@@ -4824,7 +5473,19 @@
                 <w:szCs w:val="20"/>
                 <w:lang w:val="en-US" w:eastAsia="en-US" w:bidi="ar-SA"/>
               </w:rPr>
-              <w:t>.executeQuery();</w:t>
+              <w:t>.executeQuery</w:t>
+            </w:r>
+            <w:proofErr w:type="spellEnd"/>
+            <w:r>
+              <w:rPr>
+                <w:rFonts w:ascii="Consolas" w:eastAsiaTheme="minorHAnsi" w:hAnsi="Consolas" w:cs="Consolas"/>
+                <w:color w:val="000000"/>
+                <w:kern w:val="0"/>
+                <w:sz w:val="20"/>
+                <w:szCs w:val="20"/>
+                <w:lang w:val="en-US" w:eastAsia="en-US" w:bidi="ar-SA"/>
+              </w:rPr>
+              <w:t>();</w:t>
             </w:r>
           </w:p>
           <w:p>
@@ -4889,6 +5550,7 @@
               </w:rPr>
               <w:t xml:space="preserve"> (</w:t>
             </w:r>
+            <w:proofErr w:type="spellStart"/>
             <w:r>
               <w:rPr>
                 <w:rFonts w:ascii="Consolas" w:eastAsiaTheme="minorHAnsi" w:hAnsi="Consolas" w:cs="Consolas"/>
@@ -4909,7 +5571,19 @@
                 <w:szCs w:val="20"/>
                 <w:lang w:val="en-US" w:eastAsia="en-US" w:bidi="ar-SA"/>
               </w:rPr>
-              <w:t>.next()) {</w:t>
+              <w:t>.next</w:t>
+            </w:r>
+            <w:proofErr w:type="spellEnd"/>
+            <w:r>
+              <w:rPr>
+                <w:rFonts w:ascii="Consolas" w:eastAsiaTheme="minorHAnsi" w:hAnsi="Consolas" w:cs="Consolas"/>
+                <w:color w:val="000000"/>
+                <w:kern w:val="0"/>
+                <w:sz w:val="20"/>
+                <w:szCs w:val="20"/>
+                <w:lang w:val="en-US" w:eastAsia="en-US" w:bidi="ar-SA"/>
+              </w:rPr>
+              <w:t>()) {</w:t>
             </w:r>
           </w:p>
           <w:p>
@@ -4960,6 +5634,17 @@
                 <w:lang w:val="en-US" w:eastAsia="en-US" w:bidi="ar-SA"/>
               </w:rPr>
               <w:tab/>
+            </w:r>
+            <w:proofErr w:type="spellStart"/>
+            <w:r>
+              <w:rPr>
+                <w:rFonts w:ascii="Consolas" w:eastAsiaTheme="minorHAnsi" w:hAnsi="Consolas" w:cs="Consolas"/>
+                <w:color w:val="000000"/>
+                <w:kern w:val="0"/>
+                <w:sz w:val="20"/>
+                <w:szCs w:val="20"/>
+                <w:lang w:val="en-US" w:eastAsia="en-US" w:bidi="ar-SA"/>
+              </w:rPr>
               <w:t>System.</w:t>
             </w:r>
             <w:r>
@@ -4999,6 +5684,7 @@
               </w:rPr>
               <w:t>print</w:t>
             </w:r>
+            <w:proofErr w:type="spellEnd"/>
             <w:r>
               <w:rPr>
                 <w:rFonts w:ascii="Consolas" w:eastAsiaTheme="minorHAnsi" w:hAnsi="Consolas" w:cs="Consolas"/>
@@ -5019,7 +5705,31 @@
                 <w:szCs w:val="20"/>
                 <w:lang w:val="en-US" w:eastAsia="en-US" w:bidi="ar-SA"/>
               </w:rPr>
-              <w:t>"Nummer: "</w:t>
+              <w:t>"</w:t>
+            </w:r>
+            <w:proofErr w:type="spellStart"/>
+            <w:r>
+              <w:rPr>
+                <w:rFonts w:ascii="Consolas" w:eastAsiaTheme="minorHAnsi" w:hAnsi="Consolas" w:cs="Consolas"/>
+                <w:color w:val="2A00FF"/>
+                <w:kern w:val="0"/>
+                <w:sz w:val="20"/>
+                <w:szCs w:val="20"/>
+                <w:lang w:val="en-US" w:eastAsia="en-US" w:bidi="ar-SA"/>
+              </w:rPr>
+              <w:t>Nummer</w:t>
+            </w:r>
+            <w:proofErr w:type="spellEnd"/>
+            <w:r>
+              <w:rPr>
+                <w:rFonts w:ascii="Consolas" w:eastAsiaTheme="minorHAnsi" w:hAnsi="Consolas" w:cs="Consolas"/>
+                <w:color w:val="2A00FF"/>
+                <w:kern w:val="0"/>
+                <w:sz w:val="20"/>
+                <w:szCs w:val="20"/>
+                <w:lang w:val="en-US" w:eastAsia="en-US" w:bidi="ar-SA"/>
+              </w:rPr>
+              <w:t>: "</w:t>
             </w:r>
             <w:r>
               <w:rPr>
@@ -5032,6 +5742,7 @@
               </w:rPr>
               <w:t xml:space="preserve"> + </w:t>
             </w:r>
+            <w:proofErr w:type="spellStart"/>
             <w:r>
               <w:rPr>
                 <w:rFonts w:ascii="Consolas" w:eastAsiaTheme="minorHAnsi" w:hAnsi="Consolas" w:cs="Consolas"/>
@@ -5052,7 +5763,19 @@
                 <w:szCs w:val="20"/>
                 <w:lang w:val="en-US" w:eastAsia="en-US" w:bidi="ar-SA"/>
               </w:rPr>
-              <w:t>.getInt(1));</w:t>
+              <w:t>.getInt</w:t>
+            </w:r>
+            <w:proofErr w:type="spellEnd"/>
+            <w:r>
+              <w:rPr>
+                <w:rFonts w:ascii="Consolas" w:eastAsiaTheme="minorHAnsi" w:hAnsi="Consolas" w:cs="Consolas"/>
+                <w:color w:val="000000"/>
+                <w:kern w:val="0"/>
+                <w:sz w:val="20"/>
+                <w:szCs w:val="20"/>
+                <w:lang w:val="en-US" w:eastAsia="en-US" w:bidi="ar-SA"/>
+              </w:rPr>
+              <w:t>(1));</w:t>
             </w:r>
           </w:p>
           <w:p>
@@ -5103,6 +5826,17 @@
                 <w:lang w:val="en-US" w:eastAsia="en-US" w:bidi="ar-SA"/>
               </w:rPr>
               <w:tab/>
+            </w:r>
+            <w:proofErr w:type="spellStart"/>
+            <w:r>
+              <w:rPr>
+                <w:rFonts w:ascii="Consolas" w:eastAsiaTheme="minorHAnsi" w:hAnsi="Consolas" w:cs="Consolas"/>
+                <w:color w:val="000000"/>
+                <w:kern w:val="0"/>
+                <w:sz w:val="20"/>
+                <w:szCs w:val="20"/>
+                <w:lang w:val="en-US" w:eastAsia="en-US" w:bidi="ar-SA"/>
+              </w:rPr>
               <w:t>System.</w:t>
             </w:r>
             <w:r>
@@ -5140,7 +5874,19 @@
                 <w:szCs w:val="20"/>
                 <w:lang w:val="en-US" w:eastAsia="en-US" w:bidi="ar-SA"/>
               </w:rPr>
-              <w:t>print(</w:t>
+              <w:t>print</w:t>
+            </w:r>
+            <w:proofErr w:type="spellEnd"/>
+            <w:r>
+              <w:rPr>
+                <w:rFonts w:ascii="Consolas" w:eastAsiaTheme="minorHAnsi" w:hAnsi="Consolas" w:cs="Consolas"/>
+                <w:color w:val="000000"/>
+                <w:kern w:val="0"/>
+                <w:sz w:val="20"/>
+                <w:szCs w:val="20"/>
+                <w:lang w:val="en-US" w:eastAsia="en-US" w:bidi="ar-SA"/>
+              </w:rPr>
+              <w:t>(</w:t>
             </w:r>
             <w:r>
               <w:rPr>
@@ -5151,7 +5897,31 @@
                 <w:szCs w:val="20"/>
                 <w:lang w:val="en-US" w:eastAsia="en-US" w:bidi="ar-SA"/>
               </w:rPr>
-              <w:t>", Vorname: "</w:t>
+              <w:t xml:space="preserve">", </w:t>
+            </w:r>
+            <w:proofErr w:type="spellStart"/>
+            <w:r>
+              <w:rPr>
+                <w:rFonts w:ascii="Consolas" w:eastAsiaTheme="minorHAnsi" w:hAnsi="Consolas" w:cs="Consolas"/>
+                <w:color w:val="2A00FF"/>
+                <w:kern w:val="0"/>
+                <w:sz w:val="20"/>
+                <w:szCs w:val="20"/>
+                <w:lang w:val="en-US" w:eastAsia="en-US" w:bidi="ar-SA"/>
+              </w:rPr>
+              <w:t>Vorname</w:t>
+            </w:r>
+            <w:proofErr w:type="spellEnd"/>
+            <w:r>
+              <w:rPr>
+                <w:rFonts w:ascii="Consolas" w:eastAsiaTheme="minorHAnsi" w:hAnsi="Consolas" w:cs="Consolas"/>
+                <w:color w:val="2A00FF"/>
+                <w:kern w:val="0"/>
+                <w:sz w:val="20"/>
+                <w:szCs w:val="20"/>
+                <w:lang w:val="en-US" w:eastAsia="en-US" w:bidi="ar-SA"/>
+              </w:rPr>
+              <w:t>: "</w:t>
             </w:r>
             <w:r>
               <w:rPr>
@@ -5164,6 +5934,7 @@
               </w:rPr>
               <w:t xml:space="preserve"> + </w:t>
             </w:r>
+            <w:proofErr w:type="spellStart"/>
             <w:r>
               <w:rPr>
                 <w:rFonts w:ascii="Consolas" w:eastAsiaTheme="minorHAnsi" w:hAnsi="Consolas" w:cs="Consolas"/>
@@ -5184,7 +5955,19 @@
                 <w:szCs w:val="20"/>
                 <w:lang w:val="en-US" w:eastAsia="en-US" w:bidi="ar-SA"/>
               </w:rPr>
-              <w:t>.getString(2));</w:t>
+              <w:t>.getString</w:t>
+            </w:r>
+            <w:proofErr w:type="spellEnd"/>
+            <w:r>
+              <w:rPr>
+                <w:rFonts w:ascii="Consolas" w:eastAsiaTheme="minorHAnsi" w:hAnsi="Consolas" w:cs="Consolas"/>
+                <w:color w:val="000000"/>
+                <w:kern w:val="0"/>
+                <w:sz w:val="20"/>
+                <w:szCs w:val="20"/>
+                <w:lang w:val="en-US" w:eastAsia="en-US" w:bidi="ar-SA"/>
+              </w:rPr>
+              <w:t>(2));</w:t>
             </w:r>
           </w:p>
           <w:p>
@@ -5235,6 +6018,17 @@
                 <w:lang w:val="en-US" w:eastAsia="en-US" w:bidi="ar-SA"/>
               </w:rPr>
               <w:tab/>
+            </w:r>
+            <w:proofErr w:type="spellStart"/>
+            <w:r>
+              <w:rPr>
+                <w:rFonts w:ascii="Consolas" w:eastAsiaTheme="minorHAnsi" w:hAnsi="Consolas" w:cs="Consolas"/>
+                <w:color w:val="000000"/>
+                <w:kern w:val="0"/>
+                <w:sz w:val="20"/>
+                <w:szCs w:val="20"/>
+                <w:lang w:val="en-US" w:eastAsia="en-US" w:bidi="ar-SA"/>
+              </w:rPr>
               <w:t>System.</w:t>
             </w:r>
             <w:r>
@@ -5263,6 +6057,7 @@
               </w:rPr>
               <w:t>.print</w:t>
             </w:r>
+            <w:proofErr w:type="spellEnd"/>
             <w:r>
               <w:rPr>
                 <w:rFonts w:ascii="Consolas" w:eastAsiaTheme="minorHAnsi" w:hAnsi="Consolas" w:cs="Consolas"/>
@@ -5283,7 +6078,31 @@
                 <w:szCs w:val="20"/>
                 <w:lang w:val="en-US" w:eastAsia="en-US" w:bidi="ar-SA"/>
               </w:rPr>
-              <w:t>", Nachname: "</w:t>
+              <w:t xml:space="preserve">", </w:t>
+            </w:r>
+            <w:proofErr w:type="spellStart"/>
+            <w:r>
+              <w:rPr>
+                <w:rFonts w:ascii="Consolas" w:eastAsiaTheme="minorHAnsi" w:hAnsi="Consolas" w:cs="Consolas"/>
+                <w:color w:val="2A00FF"/>
+                <w:kern w:val="0"/>
+                <w:sz w:val="20"/>
+                <w:szCs w:val="20"/>
+                <w:lang w:val="en-US" w:eastAsia="en-US" w:bidi="ar-SA"/>
+              </w:rPr>
+              <w:t>Nachname</w:t>
+            </w:r>
+            <w:proofErr w:type="spellEnd"/>
+            <w:r>
+              <w:rPr>
+                <w:rFonts w:ascii="Consolas" w:eastAsiaTheme="minorHAnsi" w:hAnsi="Consolas" w:cs="Consolas"/>
+                <w:color w:val="2A00FF"/>
+                <w:kern w:val="0"/>
+                <w:sz w:val="20"/>
+                <w:szCs w:val="20"/>
+                <w:lang w:val="en-US" w:eastAsia="en-US" w:bidi="ar-SA"/>
+              </w:rPr>
+              <w:t>: "</w:t>
             </w:r>
             <w:r>
               <w:rPr>
@@ -5296,6 +6115,7 @@
               </w:rPr>
               <w:t xml:space="preserve"> + </w:t>
             </w:r>
+            <w:proofErr w:type="spellStart"/>
             <w:r>
               <w:rPr>
                 <w:rFonts w:ascii="Consolas" w:eastAsiaTheme="minorHAnsi" w:hAnsi="Consolas" w:cs="Consolas"/>
@@ -5316,7 +6136,19 @@
                 <w:szCs w:val="20"/>
                 <w:lang w:val="en-US" w:eastAsia="en-US" w:bidi="ar-SA"/>
               </w:rPr>
-              <w:t xml:space="preserve">.getString(3) + </w:t>
+              <w:t>.getString</w:t>
+            </w:r>
+            <w:proofErr w:type="spellEnd"/>
+            <w:r>
+              <w:rPr>
+                <w:rFonts w:ascii="Consolas" w:eastAsiaTheme="minorHAnsi" w:hAnsi="Consolas" w:cs="Consolas"/>
+                <w:color w:val="000000"/>
+                <w:kern w:val="0"/>
+                <w:sz w:val="20"/>
+                <w:szCs w:val="20"/>
+                <w:lang w:val="en-US" w:eastAsia="en-US" w:bidi="ar-SA"/>
+              </w:rPr>
+              <w:t xml:space="preserve">(3) + </w:t>
             </w:r>
             <w:r>
               <w:rPr>
@@ -5419,6 +6251,7 @@
               </w:rPr>
               <w:tab/>
             </w:r>
+            <w:proofErr w:type="spellStart"/>
             <w:r>
               <w:rPr>
                 <w:rFonts w:ascii="Consolas" w:eastAsiaTheme="minorHAnsi" w:hAnsi="Consolas" w:cs="Consolas"/>
@@ -5439,7 +6272,19 @@
                 <w:szCs w:val="20"/>
                 <w:lang w:val="en-US" w:eastAsia="en-US" w:bidi="ar-SA"/>
               </w:rPr>
-              <w:t>.close();</w:t>
+              <w:t>.close</w:t>
+            </w:r>
+            <w:proofErr w:type="spellEnd"/>
+            <w:r>
+              <w:rPr>
+                <w:rFonts w:ascii="Consolas" w:eastAsiaTheme="minorHAnsi" w:hAnsi="Consolas" w:cs="Consolas"/>
+                <w:color w:val="000000"/>
+                <w:kern w:val="0"/>
+                <w:sz w:val="20"/>
+                <w:szCs w:val="20"/>
+                <w:lang w:val="en-US" w:eastAsia="en-US" w:bidi="ar-SA"/>
+              </w:rPr>
+              <w:t>();</w:t>
             </w:r>
           </w:p>
           <w:p>
@@ -5502,7 +6347,31 @@
                 <w:szCs w:val="20"/>
                 <w:lang w:val="en-US" w:eastAsia="en-US" w:bidi="ar-SA"/>
               </w:rPr>
-              <w:t xml:space="preserve"> (SQLException </w:t>
+              <w:t xml:space="preserve"> (</w:t>
+            </w:r>
+            <w:proofErr w:type="spellStart"/>
+            <w:r>
+              <w:rPr>
+                <w:rFonts w:ascii="Consolas" w:eastAsiaTheme="minorHAnsi" w:hAnsi="Consolas" w:cs="Consolas"/>
+                <w:color w:val="000000"/>
+                <w:kern w:val="0"/>
+                <w:sz w:val="20"/>
+                <w:szCs w:val="20"/>
+                <w:lang w:val="en-US" w:eastAsia="en-US" w:bidi="ar-SA"/>
+              </w:rPr>
+              <w:t>SQLException</w:t>
+            </w:r>
+            <w:proofErr w:type="spellEnd"/>
+            <w:r>
+              <w:rPr>
+                <w:rFonts w:ascii="Consolas" w:eastAsiaTheme="minorHAnsi" w:hAnsi="Consolas" w:cs="Consolas"/>
+                <w:color w:val="000000"/>
+                <w:kern w:val="0"/>
+                <w:sz w:val="20"/>
+                <w:szCs w:val="20"/>
+                <w:lang w:val="en-US" w:eastAsia="en-US" w:bidi="ar-SA"/>
+              </w:rPr>
+              <w:t xml:space="preserve"> </w:t>
             </w:r>
             <w:r>
               <w:rPr>
@@ -5565,6 +6434,7 @@
               </w:rPr>
               <w:tab/>
             </w:r>
+            <w:proofErr w:type="spellStart"/>
             <w:r>
               <w:rPr>
                 <w:rFonts w:ascii="Consolas" w:eastAsiaTheme="minorHAnsi" w:hAnsi="Consolas" w:cs="Consolas"/>
@@ -5600,7 +6470,19 @@
                 <w:szCs w:val="20"/>
                 <w:lang w:eastAsia="en-US" w:bidi="ar-SA"/>
               </w:rPr>
-              <w:t>.println(</w:t>
+              <w:t>.println</w:t>
+            </w:r>
+            <w:proofErr w:type="spellEnd"/>
+            <w:r>
+              <w:rPr>
+                <w:rFonts w:ascii="Consolas" w:eastAsiaTheme="minorHAnsi" w:hAnsi="Consolas" w:cs="Consolas"/>
+                <w:color w:val="000000"/>
+                <w:kern w:val="0"/>
+                <w:sz w:val="20"/>
+                <w:szCs w:val="20"/>
+                <w:lang w:eastAsia="en-US" w:bidi="ar-SA"/>
+              </w:rPr>
+              <w:t>(</w:t>
             </w:r>
             <w:r>
               <w:rPr>
@@ -5663,6 +6545,7 @@
               </w:rPr>
               <w:tab/>
             </w:r>
+            <w:proofErr w:type="spellStart"/>
             <w:r>
               <w:rPr>
                 <w:rFonts w:ascii="Consolas" w:eastAsiaTheme="minorHAnsi" w:hAnsi="Consolas" w:cs="Consolas"/>
@@ -5683,7 +6566,19 @@
                 <w:szCs w:val="20"/>
                 <w:lang w:eastAsia="en-US" w:bidi="ar-SA"/>
               </w:rPr>
-              <w:t>.printStackTrace();</w:t>
+              <w:t>.printStackTrace</w:t>
+            </w:r>
+            <w:proofErr w:type="spellEnd"/>
+            <w:r>
+              <w:rPr>
+                <w:rFonts w:ascii="Consolas" w:eastAsiaTheme="minorHAnsi" w:hAnsi="Consolas" w:cs="Consolas"/>
+                <w:color w:val="000000"/>
+                <w:kern w:val="0"/>
+                <w:sz w:val="20"/>
+                <w:szCs w:val="20"/>
+                <w:lang w:eastAsia="en-US" w:bidi="ar-SA"/>
+              </w:rPr>
+              <w:t>();</w:t>
             </w:r>
           </w:p>
           <w:p>
@@ -5736,11 +6631,11 @@
       <w:pPr>
         <w:pStyle w:val="berschrift3"/>
       </w:pPr>
-      <w:bookmarkStart w:id="12" w:name="_Toc451989915"/>
+      <w:bookmarkStart w:id="11" w:name="_Toc451989915"/>
       <w:r>
         <w:t>Main</w:t>
       </w:r>
-      <w:bookmarkEnd w:id="12"/>
+      <w:bookmarkEnd w:id="11"/>
     </w:p>
     <w:tbl>
       <w:tblPr>
@@ -5772,6 +6667,7 @@
                 <w:lang w:eastAsia="en-US" w:bidi="ar-SA"/>
               </w:rPr>
             </w:pPr>
+            <w:proofErr w:type="spellStart"/>
             <w:r>
               <w:rPr>
                 <w:rFonts w:ascii="Consolas" w:eastAsiaTheme="minorHAnsi" w:hAnsi="Consolas" w:cs="Consolas"/>
@@ -5785,6 +6681,7 @@
               </w:rPr>
               <w:t>public</w:t>
             </w:r>
+            <w:proofErr w:type="spellEnd"/>
             <w:r>
               <w:rPr>
                 <w:rFonts w:ascii="Consolas" w:eastAsiaTheme="minorHAnsi" w:hAnsi="Consolas" w:cs="Consolas"/>
@@ -5796,6 +6693,7 @@
               </w:rPr>
               <w:t xml:space="preserve"> </w:t>
             </w:r>
+            <w:proofErr w:type="spellStart"/>
             <w:r>
               <w:rPr>
                 <w:rFonts w:ascii="Consolas" w:eastAsiaTheme="minorHAnsi" w:hAnsi="Consolas" w:cs="Consolas"/>
@@ -5809,6 +6707,7 @@
               </w:rPr>
               <w:t>class</w:t>
             </w:r>
+            <w:proofErr w:type="spellEnd"/>
             <w:r>
               <w:rPr>
                 <w:rFonts w:ascii="Consolas" w:eastAsiaTheme="minorHAnsi" w:hAnsi="Consolas" w:cs="Consolas"/>
@@ -5920,6 +6819,7 @@
               </w:rPr>
               <w:t xml:space="preserve"> main(String[] </w:t>
             </w:r>
+            <w:proofErr w:type="spellStart"/>
             <w:r>
               <w:rPr>
                 <w:rFonts w:ascii="Consolas" w:eastAsiaTheme="minorHAnsi" w:hAnsi="Consolas" w:cs="Consolas"/>
@@ -5931,6 +6831,7 @@
               </w:rPr>
               <w:t>args</w:t>
             </w:r>
+            <w:proofErr w:type="spellEnd"/>
             <w:r>
               <w:rPr>
                 <w:rFonts w:ascii="Consolas" w:eastAsiaTheme="minorHAnsi" w:hAnsi="Consolas" w:cs="Consolas"/>
@@ -5980,7 +6881,30 @@
                 <w:lang w:val="en-US" w:eastAsia="en-US" w:bidi="ar-SA"/>
               </w:rPr>
               <w:tab/>
-              <w:t xml:space="preserve">CLIParser </w:t>
+            </w:r>
+            <w:proofErr w:type="spellStart"/>
+            <w:r>
+              <w:rPr>
+                <w:rFonts w:ascii="Consolas" w:eastAsiaTheme="minorHAnsi" w:hAnsi="Consolas" w:cs="Consolas"/>
+                <w:color w:val="000000"/>
+                <w:kern w:val="0"/>
+                <w:sz w:val="20"/>
+                <w:szCs w:val="20"/>
+                <w:lang w:val="en-US" w:eastAsia="en-US" w:bidi="ar-SA"/>
+              </w:rPr>
+              <w:t>CLIParser</w:t>
+            </w:r>
+            <w:proofErr w:type="spellEnd"/>
+            <w:r>
+              <w:rPr>
+                <w:rFonts w:ascii="Consolas" w:eastAsiaTheme="minorHAnsi" w:hAnsi="Consolas" w:cs="Consolas"/>
+                <w:color w:val="000000"/>
+                <w:kern w:val="0"/>
+                <w:sz w:val="20"/>
+                <w:szCs w:val="20"/>
+                <w:lang w:val="en-US" w:eastAsia="en-US" w:bidi="ar-SA"/>
+              </w:rPr>
+              <w:t xml:space="preserve"> </w:t>
             </w:r>
             <w:r>
               <w:rPr>
@@ -6026,8 +6950,33 @@
                 <w:szCs w:val="20"/>
                 <w:lang w:val="en-US" w:eastAsia="en-US" w:bidi="ar-SA"/>
               </w:rPr>
-              <w:t xml:space="preserve"> CLIParser(</w:t>
-            </w:r>
+              <w:t xml:space="preserve"> </w:t>
+            </w:r>
+            <w:proofErr w:type="spellStart"/>
+            <w:r>
+              <w:rPr>
+                <w:rFonts w:ascii="Consolas" w:eastAsiaTheme="minorHAnsi" w:hAnsi="Consolas" w:cs="Consolas"/>
+                <w:color w:val="000000"/>
+                <w:kern w:val="0"/>
+                <w:sz w:val="20"/>
+                <w:szCs w:val="20"/>
+                <w:lang w:val="en-US" w:eastAsia="en-US" w:bidi="ar-SA"/>
+              </w:rPr>
+              <w:t>CLIParser</w:t>
+            </w:r>
+            <w:proofErr w:type="spellEnd"/>
+            <w:r>
+              <w:rPr>
+                <w:rFonts w:ascii="Consolas" w:eastAsiaTheme="minorHAnsi" w:hAnsi="Consolas" w:cs="Consolas"/>
+                <w:color w:val="000000"/>
+                <w:kern w:val="0"/>
+                <w:sz w:val="20"/>
+                <w:szCs w:val="20"/>
+                <w:lang w:val="en-US" w:eastAsia="en-US" w:bidi="ar-SA"/>
+              </w:rPr>
+              <w:t>(</w:t>
+            </w:r>
+            <w:proofErr w:type="spellStart"/>
             <w:r>
               <w:rPr>
                 <w:rFonts w:ascii="Consolas" w:eastAsiaTheme="minorHAnsi" w:hAnsi="Consolas" w:cs="Consolas"/>
@@ -6039,6 +6988,7 @@
               </w:rPr>
               <w:t>args</w:t>
             </w:r>
+            <w:proofErr w:type="spellEnd"/>
             <w:r>
               <w:rPr>
                 <w:rFonts w:ascii="Consolas" w:eastAsiaTheme="minorHAnsi" w:hAnsi="Consolas" w:cs="Consolas"/>
@@ -6112,6 +7062,7 @@
               </w:rPr>
               <w:t xml:space="preserve"> = </w:t>
             </w:r>
+            <w:proofErr w:type="spellStart"/>
             <w:r>
               <w:rPr>
                 <w:rFonts w:ascii="Consolas" w:eastAsiaTheme="minorHAnsi" w:hAnsi="Consolas" w:cs="Consolas"/>
@@ -6132,7 +7083,19 @@
                 <w:szCs w:val="20"/>
                 <w:lang w:val="en-US" w:eastAsia="en-US" w:bidi="ar-SA"/>
               </w:rPr>
-              <w:t>.getConnection();</w:t>
+              <w:t>.getConnection</w:t>
+            </w:r>
+            <w:proofErr w:type="spellEnd"/>
+            <w:r>
+              <w:rPr>
+                <w:rFonts w:ascii="Consolas" w:eastAsiaTheme="minorHAnsi" w:hAnsi="Consolas" w:cs="Consolas"/>
+                <w:color w:val="000000"/>
+                <w:kern w:val="0"/>
+                <w:sz w:val="20"/>
+                <w:szCs w:val="20"/>
+                <w:lang w:val="en-US" w:eastAsia="en-US" w:bidi="ar-SA"/>
+              </w:rPr>
+              <w:t>();</w:t>
             </w:r>
           </w:p>
           <w:p>
@@ -6174,6 +7137,7 @@
               <w:tab/>
               <w:t xml:space="preserve">CRUD </w:t>
             </w:r>
+            <w:proofErr w:type="spellStart"/>
             <w:r>
               <w:rPr>
                 <w:rFonts w:ascii="Consolas" w:eastAsiaTheme="minorHAnsi" w:hAnsi="Consolas" w:cs="Consolas"/>
@@ -6185,6 +7149,7 @@
               </w:rPr>
               <w:t>crud</w:t>
             </w:r>
+            <w:proofErr w:type="spellEnd"/>
             <w:r>
               <w:rPr>
                 <w:rFonts w:ascii="Consolas" w:eastAsiaTheme="minorHAnsi" w:hAnsi="Consolas" w:cs="Consolas"/>
@@ -6281,6 +7246,7 @@
               </w:rPr>
               <w:tab/>
             </w:r>
+            <w:proofErr w:type="spellStart"/>
             <w:r>
               <w:rPr>
                 <w:rFonts w:ascii="Consolas" w:eastAsiaTheme="minorHAnsi" w:hAnsi="Consolas" w:cs="Consolas"/>
@@ -6301,7 +7267,19 @@
                 <w:szCs w:val="20"/>
                 <w:lang w:val="en-US" w:eastAsia="en-US" w:bidi="ar-SA"/>
               </w:rPr>
-              <w:t>.read(1);</w:t>
+              <w:t>.read</w:t>
+            </w:r>
+            <w:proofErr w:type="spellEnd"/>
+            <w:r>
+              <w:rPr>
+                <w:rFonts w:ascii="Consolas" w:eastAsiaTheme="minorHAnsi" w:hAnsi="Consolas" w:cs="Consolas"/>
+                <w:color w:val="000000"/>
+                <w:kern w:val="0"/>
+                <w:sz w:val="20"/>
+                <w:szCs w:val="20"/>
+                <w:lang w:val="en-US" w:eastAsia="en-US" w:bidi="ar-SA"/>
+              </w:rPr>
+              <w:t>(1);</w:t>
             </w:r>
           </w:p>
           <w:p>
@@ -6342,6 +7320,7 @@
               </w:rPr>
               <w:tab/>
             </w:r>
+            <w:proofErr w:type="spellStart"/>
             <w:r>
               <w:rPr>
                 <w:rFonts w:ascii="Consolas" w:eastAsiaTheme="minorHAnsi" w:hAnsi="Consolas" w:cs="Consolas"/>
@@ -6362,7 +7341,19 @@
                 <w:szCs w:val="20"/>
                 <w:lang w:val="en-US" w:eastAsia="en-US" w:bidi="ar-SA"/>
               </w:rPr>
-              <w:t>.update(</w:t>
+              <w:t>.update</w:t>
+            </w:r>
+            <w:proofErr w:type="spellEnd"/>
+            <w:r>
+              <w:rPr>
+                <w:rFonts w:ascii="Consolas" w:eastAsiaTheme="minorHAnsi" w:hAnsi="Consolas" w:cs="Consolas"/>
+                <w:color w:val="000000"/>
+                <w:kern w:val="0"/>
+                <w:sz w:val="20"/>
+                <w:szCs w:val="20"/>
+                <w:lang w:val="en-US" w:eastAsia="en-US" w:bidi="ar-SA"/>
+              </w:rPr>
+              <w:t>(</w:t>
             </w:r>
             <w:r>
               <w:rPr>
@@ -6373,7 +7364,31 @@
                 <w:szCs w:val="20"/>
                 <w:lang w:val="en-US" w:eastAsia="en-US" w:bidi="ar-SA"/>
               </w:rPr>
-              <w:t>"Yunus"</w:t>
+              <w:t>"</w:t>
+            </w:r>
+            <w:proofErr w:type="spellStart"/>
+            <w:r>
+              <w:rPr>
+                <w:rFonts w:ascii="Consolas" w:eastAsiaTheme="minorHAnsi" w:hAnsi="Consolas" w:cs="Consolas"/>
+                <w:color w:val="2A00FF"/>
+                <w:kern w:val="0"/>
+                <w:sz w:val="20"/>
+                <w:szCs w:val="20"/>
+                <w:lang w:val="en-US" w:eastAsia="en-US" w:bidi="ar-SA"/>
+              </w:rPr>
+              <w:t>Yunus</w:t>
+            </w:r>
+            <w:proofErr w:type="spellEnd"/>
+            <w:r>
+              <w:rPr>
+                <w:rFonts w:ascii="Consolas" w:eastAsiaTheme="minorHAnsi" w:hAnsi="Consolas" w:cs="Consolas"/>
+                <w:color w:val="2A00FF"/>
+                <w:kern w:val="0"/>
+                <w:sz w:val="20"/>
+                <w:szCs w:val="20"/>
+                <w:lang w:val="en-US" w:eastAsia="en-US" w:bidi="ar-SA"/>
+              </w:rPr>
+              <w:t>"</w:t>
             </w:r>
             <w:r>
               <w:rPr>
@@ -6447,6 +7462,7 @@
               </w:rPr>
               <w:tab/>
             </w:r>
+            <w:proofErr w:type="spellStart"/>
             <w:r>
               <w:rPr>
                 <w:rFonts w:ascii="Consolas" w:eastAsiaTheme="minorHAnsi" w:hAnsi="Consolas" w:cs="Consolas"/>
@@ -6467,7 +7483,19 @@
                 <w:szCs w:val="20"/>
                 <w:lang w:val="en-US" w:eastAsia="en-US" w:bidi="ar-SA"/>
               </w:rPr>
-              <w:t>.delete(2);</w:t>
+              <w:t>.delete</w:t>
+            </w:r>
+            <w:proofErr w:type="spellEnd"/>
+            <w:r>
+              <w:rPr>
+                <w:rFonts w:ascii="Consolas" w:eastAsiaTheme="minorHAnsi" w:hAnsi="Consolas" w:cs="Consolas"/>
+                <w:color w:val="000000"/>
+                <w:kern w:val="0"/>
+                <w:sz w:val="20"/>
+                <w:szCs w:val="20"/>
+                <w:lang w:val="en-US" w:eastAsia="en-US" w:bidi="ar-SA"/>
+              </w:rPr>
+              <w:t>(2);</w:t>
             </w:r>
           </w:p>
           <w:p>
@@ -6508,6 +7536,7 @@
               </w:rPr>
               <w:tab/>
             </w:r>
+            <w:proofErr w:type="spellStart"/>
             <w:r>
               <w:rPr>
                 <w:rFonts w:ascii="Consolas" w:eastAsiaTheme="minorHAnsi" w:hAnsi="Consolas" w:cs="Consolas"/>
@@ -6528,7 +7557,19 @@
                 <w:szCs w:val="20"/>
                 <w:lang w:val="en-US" w:eastAsia="en-US" w:bidi="ar-SA"/>
               </w:rPr>
-              <w:t>.create(12000);</w:t>
+              <w:t>.create</w:t>
+            </w:r>
+            <w:proofErr w:type="spellEnd"/>
+            <w:r>
+              <w:rPr>
+                <w:rFonts w:ascii="Consolas" w:eastAsiaTheme="minorHAnsi" w:hAnsi="Consolas" w:cs="Consolas"/>
+                <w:color w:val="000000"/>
+                <w:kern w:val="0"/>
+                <w:sz w:val="20"/>
+                <w:szCs w:val="20"/>
+                <w:lang w:val="en-US" w:eastAsia="en-US" w:bidi="ar-SA"/>
+              </w:rPr>
+              <w:t>(12000);</w:t>
             </w:r>
           </w:p>
           <w:p>
@@ -6569,6 +7610,7 @@
               </w:rPr>
               <w:tab/>
             </w:r>
+            <w:proofErr w:type="spellStart"/>
             <w:r>
               <w:rPr>
                 <w:rFonts w:ascii="Consolas" w:eastAsiaTheme="minorHAnsi" w:hAnsi="Consolas" w:cs="Consolas"/>
@@ -6589,7 +7631,19 @@
                 <w:szCs w:val="20"/>
                 <w:lang w:val="en-US" w:eastAsia="en-US" w:bidi="ar-SA"/>
               </w:rPr>
-              <w:t>.closeConnection();</w:t>
+              <w:t>.closeConnection</w:t>
+            </w:r>
+            <w:proofErr w:type="spellEnd"/>
+            <w:r>
+              <w:rPr>
+                <w:rFonts w:ascii="Consolas" w:eastAsiaTheme="minorHAnsi" w:hAnsi="Consolas" w:cs="Consolas"/>
+                <w:color w:val="000000"/>
+                <w:kern w:val="0"/>
+                <w:sz w:val="20"/>
+                <w:szCs w:val="20"/>
+                <w:lang w:val="en-US" w:eastAsia="en-US" w:bidi="ar-SA"/>
+              </w:rPr>
+              <w:t>();</w:t>
             </w:r>
           </w:p>
           <w:p>
@@ -6650,7 +7704,15 @@
     <w:p/>
     <w:p>
       <w:r>
-        <w:t xml:space="preserve">Hier werden (wie vorher beschrieben) alle Teilklassen zusammengeführt und die CRUD-Befehle ausgetestet, wobei natürlich klarerweise für diese Befehle Prepared Statements verwendet werden. </w:t>
+        <w:t xml:space="preserve">Hier werden (wie vorher beschrieben) alle Teilklassen zusammengeführt und die CRUD-Befehle ausgetestet, wobei natürlich klarerweise für diese Befehle </w:t>
+      </w:r>
+      <w:proofErr w:type="spellStart"/>
+      <w:r>
+        <w:t>Prepared</w:t>
+      </w:r>
+      <w:proofErr w:type="spellEnd"/>
+      <w:r>
+        <w:t xml:space="preserve"> Statements verwendet werden. </w:t>
       </w:r>
     </w:p>
     <w:p/>
@@ -6670,7 +7732,7 @@
       <w:pPr>
         <w:pStyle w:val="berschrift1"/>
       </w:pPr>
-      <w:bookmarkStart w:id="13" w:name="_Toc451989916"/>
+      <w:bookmarkStart w:id="12" w:name="_Toc451989916"/>
       <w:r>
         <w:lastRenderedPageBreak/>
         <w:t>Z</w:t>
@@ -6678,17 +7740,17 @@
       <w:r>
         <w:t>eitaufzeichnung</w:t>
       </w:r>
+      <w:bookmarkEnd w:id="12"/>
+    </w:p>
+    <w:p>
+      <w:pPr>
+        <w:pStyle w:val="berschrift2"/>
+      </w:pPr>
+      <w:bookmarkStart w:id="13" w:name="_Toc451989917"/>
+      <w:r>
+        <w:t>Geschätzt</w:t>
+      </w:r>
       <w:bookmarkEnd w:id="13"/>
-    </w:p>
-    <w:p>
-      <w:pPr>
-        <w:pStyle w:val="berschrift2"/>
-      </w:pPr>
-      <w:bookmarkStart w:id="14" w:name="_Toc451989917"/>
-      <w:r>
-        <w:t>Geschätzt</w:t>
-      </w:r>
-      <w:bookmarkEnd w:id="14"/>
     </w:p>
     <w:p>
       <w:pPr>
@@ -6828,7 +7890,15 @@
               <w:jc w:val="left"/>
             </w:pPr>
             <w:r>
-              <w:t xml:space="preserve">   (DBConnecter)</w:t>
+              <w:t xml:space="preserve">   (</w:t>
+            </w:r>
+            <w:proofErr w:type="spellStart"/>
+            <w:r>
+              <w:t>DBConnecter</w:t>
+            </w:r>
+            <w:proofErr w:type="spellEnd"/>
+            <w:r>
+              <w:t>)</w:t>
             </w:r>
           </w:p>
         </w:tc>
@@ -6859,7 +7929,15 @@
               <w:jc w:val="left"/>
             </w:pPr>
             <w:r>
-              <w:t xml:space="preserve">   DBConnector dynamisch</w:t>
+              <w:t xml:space="preserve">   </w:t>
+            </w:r>
+            <w:proofErr w:type="spellStart"/>
+            <w:r>
+              <w:t>DBConnector</w:t>
+            </w:r>
+            <w:proofErr w:type="spellEnd"/>
+            <w:r>
+              <w:t xml:space="preserve"> dynamisch</w:t>
             </w:r>
           </w:p>
         </w:tc>
@@ -7129,11 +8207,11 @@
       <w:pPr>
         <w:pStyle w:val="berschrift2"/>
       </w:pPr>
-      <w:bookmarkStart w:id="15" w:name="_Toc451989918"/>
+      <w:bookmarkStart w:id="14" w:name="_Toc451989918"/>
       <w:r>
         <w:t>Tatsächlich</w:t>
       </w:r>
-      <w:bookmarkEnd w:id="15"/>
+      <w:bookmarkEnd w:id="14"/>
     </w:p>
     <w:tbl>
       <w:tblPr>
@@ -7306,7 +8384,15 @@
               <w:jc w:val="left"/>
             </w:pPr>
             <w:r>
-              <w:t xml:space="preserve">   (DBConnecter)</w:t>
+              <w:t xml:space="preserve">   (</w:t>
+            </w:r>
+            <w:proofErr w:type="spellStart"/>
+            <w:r>
+              <w:t>DBConnecter</w:t>
+            </w:r>
+            <w:proofErr w:type="spellEnd"/>
+            <w:r>
+              <w:t>)</w:t>
             </w:r>
           </w:p>
         </w:tc>
@@ -7345,7 +8431,15 @@
               <w:jc w:val="left"/>
             </w:pPr>
             <w:r>
-              <w:t xml:space="preserve">   DBConnector dynamisch</w:t>
+              <w:t xml:space="preserve">   </w:t>
+            </w:r>
+            <w:proofErr w:type="spellStart"/>
+            <w:r>
+              <w:t>DBConnector</w:t>
+            </w:r>
+            <w:proofErr w:type="spellEnd"/>
+            <w:r>
+              <w:t xml:space="preserve"> dynamisch</w:t>
             </w:r>
           </w:p>
         </w:tc>
@@ -7861,32 +8955,79 @@
       </w:tr>
     </w:tbl>
     <w:p/>
-    <w:p/>
-    <w:p/>
-    <w:p/>
+    <w:p>
+      <w:pPr>
+        <w:pStyle w:val="berschrift2"/>
+      </w:pPr>
+      <w:bookmarkStart w:id="15" w:name="_Ref452040130"/>
+      <w:bookmarkStart w:id="16" w:name="_GoBack"/>
+      <w:bookmarkEnd w:id="16"/>
+      <w:proofErr w:type="spellStart"/>
+      <w:r>
+        <w:t>Versionierung</w:t>
+      </w:r>
+      <w:bookmarkEnd w:id="15"/>
+      <w:proofErr w:type="spellEnd"/>
+    </w:p>
+    <w:p>
+      <w:pPr>
+        <w:rPr>
+          <w:lang w:val="en-US"/>
+        </w:rPr>
+      </w:pPr>
+      <w:r>
+        <w:rPr>
+          <w:lang w:val="en-US"/>
+        </w:rPr>
+        <w:t xml:space="preserve">GitHub-Link: </w:t>
+      </w:r>
+      <w:hyperlink r:id="rId16" w:history="1">
+        <w:r>
+          <w:rPr>
+            <w:rStyle w:val="Hyperlink"/>
+            <w:lang w:val="en-US"/>
+          </w:rPr>
+          <w:t>https://github.com/ysari-tgm/preparedstatement</w:t>
+        </w:r>
+      </w:hyperlink>
+    </w:p>
+    <w:p>
+      <w:pPr>
+        <w:rPr>
+          <w:lang w:val="en-US"/>
+        </w:rPr>
+      </w:pPr>
+    </w:p>
+    <w:p>
+      <w:pPr>
+        <w:rPr>
+          <w:lang w:val="en-US"/>
+        </w:rPr>
+      </w:pPr>
+    </w:p>
     <w:p>
       <w:pPr>
         <w:pStyle w:val="berschrift1"/>
       </w:pPr>
-      <w:bookmarkStart w:id="16" w:name="_Toc451989919"/>
+      <w:bookmarkStart w:id="17" w:name="_Toc451989919"/>
       <w:r>
         <w:lastRenderedPageBreak/>
         <w:t>Quellen</w:t>
       </w:r>
-      <w:bookmarkEnd w:id="16"/>
+      <w:bookmarkEnd w:id="17"/>
     </w:p>
     <w:p>
       <w:pPr>
         <w:pStyle w:val="berschrift2"/>
       </w:pPr>
-      <w:bookmarkStart w:id="17" w:name="_Toc451989920"/>
+      <w:bookmarkStart w:id="18" w:name="_Toc451989920"/>
       <w:r>
         <w:t>Troubleshooting</w:t>
       </w:r>
-      <w:bookmarkEnd w:id="17"/>
-    </w:p>
-    <w:p>
-      <w:hyperlink r:id="rId15" w:history="1">
+      <w:bookmarkEnd w:id="18"/>
+    </w:p>
+    <w:p>
+      <w:hyperlink r:id="rId17" w:history="1">
         <w:r>
           <w:rPr>
             <w:rStyle w:val="Hyperlink"/>
@@ -7906,11 +9047,13 @@
       <w:pPr>
         <w:pStyle w:val="berschrift2"/>
       </w:pPr>
-      <w:bookmarkStart w:id="18" w:name="_Toc451989921"/>
+      <w:bookmarkStart w:id="19" w:name="_Toc451989921"/>
+      <w:proofErr w:type="spellStart"/>
       <w:r>
         <w:t>JCommander</w:t>
       </w:r>
-      <w:bookmarkEnd w:id="18"/>
+      <w:bookmarkEnd w:id="19"/>
+      <w:proofErr w:type="spellEnd"/>
     </w:p>
     <w:p>
       <w:pPr>
@@ -7924,7 +9067,7 @@
         </w:rPr>
         <w:t xml:space="preserve">Source Code: </w:t>
       </w:r>
-      <w:hyperlink r:id="rId16" w:history="1">
+      <w:hyperlink r:id="rId18" w:history="1">
         <w:r>
           <w:rPr>
             <w:rStyle w:val="Hyperlink"/>
@@ -7945,7 +9088,7 @@
       <w:r>
         <w:t xml:space="preserve">Dokumentation: </w:t>
       </w:r>
-      <w:hyperlink r:id="rId17" w:history="1">
+      <w:hyperlink r:id="rId19" w:history="1">
         <w:r>
           <w:rPr>
             <w:rStyle w:val="Hyperlink"/>
@@ -7968,14 +9111,14 @@
           <w:lang w:val="en-US"/>
         </w:rPr>
       </w:pPr>
-      <w:bookmarkStart w:id="19" w:name="_Toc451989922"/>
+      <w:bookmarkStart w:id="20" w:name="_Toc451989922"/>
       <w:r>
         <w:rPr>
           <w:lang w:val="en-US"/>
         </w:rPr>
         <w:t>Commons CLI</w:t>
       </w:r>
-      <w:bookmarkEnd w:id="19"/>
+      <w:bookmarkEnd w:id="20"/>
     </w:p>
     <w:p>
       <w:pPr>
@@ -7983,7 +9126,7 @@
           <w:lang w:val="en-US"/>
         </w:rPr>
       </w:pPr>
-      <w:hyperlink r:id="rId18" w:history="1">
+      <w:hyperlink r:id="rId20" w:history="1">
         <w:r>
           <w:rPr>
             <w:rStyle w:val="Hyperlink"/>
@@ -8006,16 +9149,38 @@
           <w:lang w:val="en-US"/>
         </w:rPr>
       </w:pPr>
+      <w:proofErr w:type="spellStart"/>
       <w:r>
         <w:rPr>
           <w:lang w:val="en-US"/>
         </w:rPr>
-        <w:t>Letzter Zugriff: 20.05.2016</w:t>
+        <w:t>Letzter</w:t>
+      </w:r>
+      <w:proofErr w:type="spellEnd"/>
+      <w:r>
+        <w:rPr>
+          <w:lang w:val="en-US"/>
+        </w:rPr>
+        <w:t xml:space="preserve"> </w:t>
+      </w:r>
+      <w:proofErr w:type="spellStart"/>
+      <w:r>
+        <w:rPr>
+          <w:lang w:val="en-US"/>
+        </w:rPr>
+        <w:t>Zugriff</w:t>
+      </w:r>
+      <w:proofErr w:type="spellEnd"/>
+      <w:r>
+        <w:rPr>
+          <w:lang w:val="en-US"/>
+        </w:rPr>
+        <w:t>: 20.05.2016</w:t>
       </w:r>
     </w:p>
     <w:sectPr>
-      <w:headerReference w:type="default" r:id="rId19"/>
-      <w:footerReference w:type="default" r:id="rId20"/>
+      <w:headerReference w:type="default" r:id="rId21"/>
+      <w:footerReference w:type="default" r:id="rId22"/>
       <w:pgSz w:w="11906" w:h="16838"/>
       <w:pgMar w:top="1689" w:right="1134" w:bottom="1689" w:left="1134" w:header="850" w:footer="850" w:gutter="0"/>
       <w:cols w:space="720"/>
@@ -8027,7 +9192,7 @@
 </file>
 
 <file path=word/endnotes.xml><?xml version="1.0" encoding="utf-8"?>
-<w:endnotes xmlns:wpc="http://schemas.microsoft.com/office/word/2010/wordprocessingCanvas" xmlns:cx="http://schemas.microsoft.com/office/drawing/2014/chartex" xmlns:cx1="http://schemas.microsoft.com/office/drawing/2015/9/8/chartex" xmlns:cx2="http://schemas.microsoft.com/office/drawing/2015/10/21/chartex" xmlns:mc="http://schemas.openxmlformats.org/markup-compatibility/2006" xmlns:o="urn:schemas-microsoft-com:office:office" xmlns:r="http://schemas.openxmlformats.org/officeDocument/2006/relationships" xmlns:m="http://schemas.openxmlformats.org/officeDocument/2006/math" xmlns:v="urn:schemas-microsoft-com:vml" xmlns:wp14="http://schemas.microsoft.com/office/word/2010/wordprocessingDrawing" xmlns:wp="http://schemas.openxmlformats.org/drawingml/2006/wordprocessingDrawing" xmlns:w10="urn:schemas-microsoft-com:office:word" xmlns:w="http://schemas.openxmlformats.org/wordprocessingml/2006/main" xmlns:w14="http://schemas.microsoft.com/office/word/2010/wordml" xmlns:w15="http://schemas.microsoft.com/office/word/2012/wordml" xmlns:w16se="http://schemas.microsoft.com/office/word/2015/wordml/symex" xmlns:wpg="http://schemas.microsoft.com/office/word/2010/wordprocessingGroup" xmlns:wpi="http://schemas.microsoft.com/office/word/2010/wordprocessingInk" xmlns:wne="http://schemas.microsoft.com/office/word/2006/wordml" xmlns:wps="http://schemas.microsoft.com/office/word/2010/wordprocessingShape" mc:Ignorable="w14 w15 w16se wp14">
+<w:endnotes xmlns:wpc="http://schemas.microsoft.com/office/word/2010/wordprocessingCanvas" xmlns:mc="http://schemas.openxmlformats.org/markup-compatibility/2006" xmlns:o="urn:schemas-microsoft-com:office:office" xmlns:r="http://schemas.openxmlformats.org/officeDocument/2006/relationships" xmlns:m="http://schemas.openxmlformats.org/officeDocument/2006/math" xmlns:v="urn:schemas-microsoft-com:vml" xmlns:wp14="http://schemas.microsoft.com/office/word/2010/wordprocessingDrawing" xmlns:wp="http://schemas.openxmlformats.org/drawingml/2006/wordprocessingDrawing" xmlns:w10="urn:schemas-microsoft-com:office:word" xmlns:w="http://schemas.openxmlformats.org/wordprocessingml/2006/main" xmlns:w14="http://schemas.microsoft.com/office/word/2010/wordml" xmlns:wpg="http://schemas.microsoft.com/office/word/2010/wordprocessingGroup" xmlns:wpi="http://schemas.microsoft.com/office/word/2010/wordprocessingInk" xmlns:wne="http://schemas.microsoft.com/office/word/2006/wordml" xmlns:wps="http://schemas.microsoft.com/office/word/2010/wordprocessingShape" mc:Ignorable="w14 wp14">
   <w:endnote w:type="separator" w:id="-1">
     <w:p>
       <w:r>
@@ -8046,7 +9211,7 @@
 </file>
 
 <file path=word/footer1.xml><?xml version="1.0" encoding="utf-8"?>
-<w:ftr xmlns:wpc="http://schemas.microsoft.com/office/word/2010/wordprocessingCanvas" xmlns:cx="http://schemas.microsoft.com/office/drawing/2014/chartex" xmlns:cx1="http://schemas.microsoft.com/office/drawing/2015/9/8/chartex" xmlns:cx2="http://schemas.microsoft.com/office/drawing/2015/10/21/chartex" xmlns:mc="http://schemas.openxmlformats.org/markup-compatibility/2006" xmlns:o="urn:schemas-microsoft-com:office:office" xmlns:r="http://schemas.openxmlformats.org/officeDocument/2006/relationships" xmlns:m="http://schemas.openxmlformats.org/officeDocument/2006/math" xmlns:v="urn:schemas-microsoft-com:vml" xmlns:wp14="http://schemas.microsoft.com/office/word/2010/wordprocessingDrawing" xmlns:wp="http://schemas.openxmlformats.org/drawingml/2006/wordprocessingDrawing" xmlns:w10="urn:schemas-microsoft-com:office:word" xmlns:w="http://schemas.openxmlformats.org/wordprocessingml/2006/main" xmlns:w14="http://schemas.microsoft.com/office/word/2010/wordml" xmlns:w15="http://schemas.microsoft.com/office/word/2012/wordml" xmlns:w16se="http://schemas.microsoft.com/office/word/2015/wordml/symex" xmlns:wpg="http://schemas.microsoft.com/office/word/2010/wordprocessingGroup" xmlns:wpi="http://schemas.microsoft.com/office/word/2010/wordprocessingInk" xmlns:wne="http://schemas.microsoft.com/office/word/2006/wordml" xmlns:wps="http://schemas.microsoft.com/office/word/2010/wordprocessingShape" mc:Ignorable="w14 w15 w16se wp14">
+<w:ftr xmlns:wpc="http://schemas.microsoft.com/office/word/2010/wordprocessingCanvas" xmlns:mc="http://schemas.openxmlformats.org/markup-compatibility/2006" xmlns:o="urn:schemas-microsoft-com:office:office" xmlns:r="http://schemas.openxmlformats.org/officeDocument/2006/relationships" xmlns:m="http://schemas.openxmlformats.org/officeDocument/2006/math" xmlns:v="urn:schemas-microsoft-com:vml" xmlns:wp14="http://schemas.microsoft.com/office/word/2010/wordprocessingDrawing" xmlns:wp="http://schemas.openxmlformats.org/drawingml/2006/wordprocessingDrawing" xmlns:w10="urn:schemas-microsoft-com:office:word" xmlns:w="http://schemas.openxmlformats.org/wordprocessingml/2006/main" xmlns:w14="http://schemas.microsoft.com/office/word/2010/wordml" xmlns:wpg="http://schemas.microsoft.com/office/word/2010/wordprocessingGroup" xmlns:wpi="http://schemas.microsoft.com/office/word/2010/wordprocessingInk" xmlns:wne="http://schemas.microsoft.com/office/word/2006/wordml" xmlns:wps="http://schemas.microsoft.com/office/word/2010/wordprocessingShape" mc:Ignorable="w14 wp14">
   <w:p>
     <w:pPr>
       <w:pStyle w:val="Fuzeile"/>
@@ -8098,7 +9263,7 @@
         <w:sz w:val="20"/>
         <w:szCs w:val="20"/>
       </w:rPr>
-      <w:t>9</w:t>
+      <w:t>2</w:t>
     </w:r>
     <w:r>
       <w:rPr>
@@ -8120,7 +9285,7 @@
 </file>
 
 <file path=word/footnotes.xml><?xml version="1.0" encoding="utf-8"?>
-<w:footnotes xmlns:wpc="http://schemas.microsoft.com/office/word/2010/wordprocessingCanvas" xmlns:cx="http://schemas.microsoft.com/office/drawing/2014/chartex" xmlns:cx1="http://schemas.microsoft.com/office/drawing/2015/9/8/chartex" xmlns:cx2="http://schemas.microsoft.com/office/drawing/2015/10/21/chartex" xmlns:mc="http://schemas.openxmlformats.org/markup-compatibility/2006" xmlns:o="urn:schemas-microsoft-com:office:office" xmlns:r="http://schemas.openxmlformats.org/officeDocument/2006/relationships" xmlns:m="http://schemas.openxmlformats.org/officeDocument/2006/math" xmlns:v="urn:schemas-microsoft-com:vml" xmlns:wp14="http://schemas.microsoft.com/office/word/2010/wordprocessingDrawing" xmlns:wp="http://schemas.openxmlformats.org/drawingml/2006/wordprocessingDrawing" xmlns:w10="urn:schemas-microsoft-com:office:word" xmlns:w="http://schemas.openxmlformats.org/wordprocessingml/2006/main" xmlns:w14="http://schemas.microsoft.com/office/word/2010/wordml" xmlns:w15="http://schemas.microsoft.com/office/word/2012/wordml" xmlns:w16se="http://schemas.microsoft.com/office/word/2015/wordml/symex" xmlns:wpg="http://schemas.microsoft.com/office/word/2010/wordprocessingGroup" xmlns:wpi="http://schemas.microsoft.com/office/word/2010/wordprocessingInk" xmlns:wne="http://schemas.microsoft.com/office/word/2006/wordml" xmlns:wps="http://schemas.microsoft.com/office/word/2010/wordprocessingShape" mc:Ignorable="w14 w15 w16se wp14">
+<w:footnotes xmlns:wpc="http://schemas.microsoft.com/office/word/2010/wordprocessingCanvas" xmlns:mc="http://schemas.openxmlformats.org/markup-compatibility/2006" xmlns:o="urn:schemas-microsoft-com:office:office" xmlns:r="http://schemas.openxmlformats.org/officeDocument/2006/relationships" xmlns:m="http://schemas.openxmlformats.org/officeDocument/2006/math" xmlns:v="urn:schemas-microsoft-com:vml" xmlns:wp14="http://schemas.microsoft.com/office/word/2010/wordprocessingDrawing" xmlns:wp="http://schemas.openxmlformats.org/drawingml/2006/wordprocessingDrawing" xmlns:w10="urn:schemas-microsoft-com:office:word" xmlns:w="http://schemas.openxmlformats.org/wordprocessingml/2006/main" xmlns:w14="http://schemas.microsoft.com/office/word/2010/wordml" xmlns:wpg="http://schemas.microsoft.com/office/word/2010/wordprocessingGroup" xmlns:wpi="http://schemas.microsoft.com/office/word/2010/wordprocessingInk" xmlns:wne="http://schemas.microsoft.com/office/word/2006/wordml" xmlns:wps="http://schemas.microsoft.com/office/word/2010/wordprocessingShape" mc:Ignorable="w14 wp14">
   <w:footnote w:type="separator" w:id="-1">
     <w:p>
       <w:r>
@@ -8139,7 +9304,7 @@
 </file>
 
 <file path=word/header1.xml><?xml version="1.0" encoding="utf-8"?>
-<w:hdr xmlns:wpc="http://schemas.microsoft.com/office/word/2010/wordprocessingCanvas" xmlns:cx="http://schemas.microsoft.com/office/drawing/2014/chartex" xmlns:cx1="http://schemas.microsoft.com/office/drawing/2015/9/8/chartex" xmlns:cx2="http://schemas.microsoft.com/office/drawing/2015/10/21/chartex" xmlns:mc="http://schemas.openxmlformats.org/markup-compatibility/2006" xmlns:o="urn:schemas-microsoft-com:office:office" xmlns:r="http://schemas.openxmlformats.org/officeDocument/2006/relationships" xmlns:m="http://schemas.openxmlformats.org/officeDocument/2006/math" xmlns:v="urn:schemas-microsoft-com:vml" xmlns:wp14="http://schemas.microsoft.com/office/word/2010/wordprocessingDrawing" xmlns:wp="http://schemas.openxmlformats.org/drawingml/2006/wordprocessingDrawing" xmlns:w10="urn:schemas-microsoft-com:office:word" xmlns:w="http://schemas.openxmlformats.org/wordprocessingml/2006/main" xmlns:w14="http://schemas.microsoft.com/office/word/2010/wordml" xmlns:w15="http://schemas.microsoft.com/office/word/2012/wordml" xmlns:w16se="http://schemas.microsoft.com/office/word/2015/wordml/symex" xmlns:wpg="http://schemas.microsoft.com/office/word/2010/wordprocessingGroup" xmlns:wpi="http://schemas.microsoft.com/office/word/2010/wordprocessingInk" xmlns:wne="http://schemas.microsoft.com/office/word/2006/wordml" xmlns:wps="http://schemas.microsoft.com/office/word/2010/wordprocessingShape" mc:Ignorable="w14 w15 w16se wp14">
+<w:hdr xmlns:wpc="http://schemas.microsoft.com/office/word/2010/wordprocessingCanvas" xmlns:mc="http://schemas.openxmlformats.org/markup-compatibility/2006" xmlns:o="urn:schemas-microsoft-com:office:office" xmlns:r="http://schemas.openxmlformats.org/officeDocument/2006/relationships" xmlns:m="http://schemas.openxmlformats.org/officeDocument/2006/math" xmlns:v="urn:schemas-microsoft-com:vml" xmlns:wp14="http://schemas.microsoft.com/office/word/2010/wordprocessingDrawing" xmlns:wp="http://schemas.openxmlformats.org/drawingml/2006/wordprocessingDrawing" xmlns:w10="urn:schemas-microsoft-com:office:word" xmlns:w="http://schemas.openxmlformats.org/wordprocessingml/2006/main" xmlns:w14="http://schemas.microsoft.com/office/word/2010/wordml" xmlns:wpg="http://schemas.microsoft.com/office/word/2010/wordprocessingGroup" xmlns:wpi="http://schemas.microsoft.com/office/word/2010/wordprocessingInk" xmlns:wne="http://schemas.microsoft.com/office/word/2006/wordml" xmlns:wps="http://schemas.microsoft.com/office/word/2010/wordprocessingShape" mc:Ignorable="w14 wp14">
   <w:p>
     <w:pPr>
       <w:pStyle w:val="Kopfzeile"/>
@@ -8173,15 +9338,30 @@
         <w:szCs w:val="20"/>
       </w:rPr>
       <w:tab/>
-      <w:t>Prepared Statements</w:t>
+    </w:r>
+    <w:proofErr w:type="spellStart"/>
+    <w:r>
+      <w:rPr>
+        <w:sz w:val="20"/>
+        <w:szCs w:val="20"/>
+      </w:rPr>
+      <w:t>Prepared</w:t>
+    </w:r>
+    <w:proofErr w:type="spellEnd"/>
+    <w:r>
+      <w:rPr>
+        <w:sz w:val="20"/>
+        <w:szCs w:val="20"/>
+      </w:rPr>
+      <w:t xml:space="preserve"> Statements</w:t>
     </w:r>
   </w:p>
 </w:hdr>
 </file>
 
 <file path=word/numbering.xml><?xml version="1.0" encoding="utf-8"?>
-<w:numbering xmlns:wpc="http://schemas.microsoft.com/office/word/2010/wordprocessingCanvas" xmlns:cx="http://schemas.microsoft.com/office/drawing/2014/chartex" xmlns:cx1="http://schemas.microsoft.com/office/drawing/2015/9/8/chartex" xmlns:cx2="http://schemas.microsoft.com/office/drawing/2015/10/21/chartex" xmlns:mc="http://schemas.openxmlformats.org/markup-compatibility/2006" xmlns:o="urn:schemas-microsoft-com:office:office" xmlns:r="http://schemas.openxmlformats.org/officeDocument/2006/relationships" xmlns:m="http://schemas.openxmlformats.org/officeDocument/2006/math" xmlns:v="urn:schemas-microsoft-com:vml" xmlns:wp14="http://schemas.microsoft.com/office/word/2010/wordprocessingDrawing" xmlns:wp="http://schemas.openxmlformats.org/drawingml/2006/wordprocessingDrawing" xmlns:w10="urn:schemas-microsoft-com:office:word" xmlns:w="http://schemas.openxmlformats.org/wordprocessingml/2006/main" xmlns:w14="http://schemas.microsoft.com/office/word/2010/wordml" xmlns:w15="http://schemas.microsoft.com/office/word/2012/wordml" xmlns:w16se="http://schemas.microsoft.com/office/word/2015/wordml/symex" xmlns:wpg="http://schemas.microsoft.com/office/word/2010/wordprocessingGroup" xmlns:wpi="http://schemas.microsoft.com/office/word/2010/wordprocessingInk" xmlns:wne="http://schemas.microsoft.com/office/word/2006/wordml" xmlns:wps="http://schemas.microsoft.com/office/word/2010/wordprocessingShape" mc:Ignorable="w14 w15 w16se wp14">
-  <w:abstractNum w:abstractNumId="0" w15:restartNumberingAfterBreak="0">
+<w:numbering xmlns:wpc="http://schemas.microsoft.com/office/word/2010/wordprocessingCanvas" xmlns:mc="http://schemas.openxmlformats.org/markup-compatibility/2006" xmlns:o="urn:schemas-microsoft-com:office:office" xmlns:r="http://schemas.openxmlformats.org/officeDocument/2006/relationships" xmlns:m="http://schemas.openxmlformats.org/officeDocument/2006/math" xmlns:v="urn:schemas-microsoft-com:vml" xmlns:wp14="http://schemas.microsoft.com/office/word/2010/wordprocessingDrawing" xmlns:wp="http://schemas.openxmlformats.org/drawingml/2006/wordprocessingDrawing" xmlns:w10="urn:schemas-microsoft-com:office:word" xmlns:w="http://schemas.openxmlformats.org/wordprocessingml/2006/main" xmlns:w14="http://schemas.microsoft.com/office/word/2010/wordml" xmlns:wpg="http://schemas.microsoft.com/office/word/2010/wordprocessingGroup" xmlns:wpi="http://schemas.microsoft.com/office/word/2010/wordprocessingInk" xmlns:wne="http://schemas.microsoft.com/office/word/2006/wordml" xmlns:wps="http://schemas.microsoft.com/office/word/2010/wordprocessingShape" mc:Ignorable="w14 wp14">
+  <w:abstractNum w:abstractNumId="0">
     <w:nsid w:val="00000001"/>
     <w:multiLevelType w:val="multilevel"/>
     <w:tmpl w:val="00000001"/>
@@ -8301,7 +9481,7 @@
       </w:pPr>
     </w:lvl>
   </w:abstractNum>
-  <w:abstractNum w:abstractNumId="1" w15:restartNumberingAfterBreak="0">
+  <w:abstractNum w:abstractNumId="1">
     <w:nsid w:val="012D4FD1"/>
     <w:multiLevelType w:val="multilevel"/>
     <w:tmpl w:val="C06A5E68"/>
@@ -8443,7 +9623,7 @@
       </w:pPr>
     </w:lvl>
   </w:abstractNum>
-  <w:abstractNum w:abstractNumId="2" w15:restartNumberingAfterBreak="0">
+  <w:abstractNum w:abstractNumId="2">
     <w:nsid w:val="05111188"/>
     <w:multiLevelType w:val="multilevel"/>
     <w:tmpl w:val="8E7A597C"/>
@@ -8592,7 +9772,7 @@
       </w:rPr>
     </w:lvl>
   </w:abstractNum>
-  <w:abstractNum w:abstractNumId="3" w15:restartNumberingAfterBreak="0">
+  <w:abstractNum w:abstractNumId="3">
     <w:nsid w:val="2631670E"/>
     <w:multiLevelType w:val="hybridMultilevel"/>
     <w:tmpl w:val="7EC4ADBE"/>
@@ -8705,7 +9885,7 @@
       </w:rPr>
     </w:lvl>
   </w:abstractNum>
-  <w:abstractNum w:abstractNumId="4" w15:restartNumberingAfterBreak="0">
+  <w:abstractNum w:abstractNumId="4">
     <w:nsid w:val="4F302634"/>
     <w:multiLevelType w:val="multilevel"/>
     <w:tmpl w:val="0C07001F"/>
@@ -8791,7 +9971,7 @@
       </w:pPr>
     </w:lvl>
   </w:abstractNum>
-  <w:abstractNum w:abstractNumId="5" w15:restartNumberingAfterBreak="0">
+  <w:abstractNum w:abstractNumId="5">
     <w:nsid w:val="61887428"/>
     <w:multiLevelType w:val="hybridMultilevel"/>
     <w:tmpl w:val="3C561980"/>
@@ -8930,7 +10110,7 @@
 </file>
 
 <file path=word/styles.xml><?xml version="1.0" encoding="utf-8"?>
-<w:styles xmlns:mc="http://schemas.openxmlformats.org/markup-compatibility/2006" xmlns:r="http://schemas.openxmlformats.org/officeDocument/2006/relationships" xmlns:w="http://schemas.openxmlformats.org/wordprocessingml/2006/main" xmlns:w14="http://schemas.microsoft.com/office/word/2010/wordml" xmlns:w15="http://schemas.microsoft.com/office/word/2012/wordml" xmlns:w16se="http://schemas.microsoft.com/office/word/2015/wordml/symex" mc:Ignorable="w14 w15 w16se">
+<w:styles xmlns:mc="http://schemas.openxmlformats.org/markup-compatibility/2006" xmlns:r="http://schemas.openxmlformats.org/officeDocument/2006/relationships" xmlns:w="http://schemas.openxmlformats.org/wordprocessingml/2006/main" xmlns:w14="http://schemas.microsoft.com/office/word/2010/wordml" mc:Ignorable="w14">
   <w:docDefaults>
     <w:rPrDefault>
       <w:rPr>
@@ -8945,379 +10125,147 @@
       </w:pPr>
     </w:pPrDefault>
   </w:docDefaults>
-  <w:latentStyles w:defLockedState="0" w:defUIPriority="99" w:defSemiHidden="0" w:defUnhideWhenUsed="0" w:defQFormat="0" w:count="372">
-    <w:lsdException w:name="Normal" w:uiPriority="0" w:qFormat="1"/>
-    <w:lsdException w:name="heading 1" w:uiPriority="0" w:qFormat="1"/>
-    <w:lsdException w:name="heading 2" w:semiHidden="1" w:uiPriority="0" w:unhideWhenUsed="1" w:qFormat="1"/>
-    <w:lsdException w:name="heading 3" w:semiHidden="1" w:uiPriority="9" w:unhideWhenUsed="1" w:qFormat="1"/>
-    <w:lsdException w:name="heading 4" w:semiHidden="1" w:uiPriority="9" w:unhideWhenUsed="1" w:qFormat="1"/>
-    <w:lsdException w:name="heading 5" w:semiHidden="1" w:uiPriority="9" w:unhideWhenUsed="1" w:qFormat="1"/>
-    <w:lsdException w:name="heading 6" w:semiHidden="1" w:uiPriority="9" w:unhideWhenUsed="1" w:qFormat="1"/>
-    <w:lsdException w:name="heading 7" w:semiHidden="1" w:uiPriority="9" w:unhideWhenUsed="1" w:qFormat="1"/>
-    <w:lsdException w:name="heading 8" w:semiHidden="1" w:uiPriority="9" w:unhideWhenUsed="1" w:qFormat="1"/>
-    <w:lsdException w:name="heading 9" w:semiHidden="1" w:uiPriority="9" w:unhideWhenUsed="1" w:qFormat="1"/>
-    <w:lsdException w:name="index 1" w:semiHidden="1" w:unhideWhenUsed="1"/>
-    <w:lsdException w:name="index 2" w:semiHidden="1" w:unhideWhenUsed="1"/>
-    <w:lsdException w:name="index 3" w:semiHidden="1" w:unhideWhenUsed="1"/>
-    <w:lsdException w:name="index 4" w:semiHidden="1" w:unhideWhenUsed="1"/>
-    <w:lsdException w:name="index 5" w:semiHidden="1" w:unhideWhenUsed="1"/>
-    <w:lsdException w:name="index 6" w:semiHidden="1" w:unhideWhenUsed="1"/>
-    <w:lsdException w:name="index 7" w:semiHidden="1" w:unhideWhenUsed="1"/>
-    <w:lsdException w:name="index 8" w:semiHidden="1" w:unhideWhenUsed="1"/>
-    <w:lsdException w:name="index 9" w:semiHidden="1" w:unhideWhenUsed="1"/>
-    <w:lsdException w:name="toc 1" w:semiHidden="1" w:uiPriority="39" w:unhideWhenUsed="1"/>
-    <w:lsdException w:name="toc 2" w:semiHidden="1" w:uiPriority="39" w:unhideWhenUsed="1"/>
-    <w:lsdException w:name="toc 3" w:semiHidden="1" w:uiPriority="39" w:unhideWhenUsed="1"/>
-    <w:lsdException w:name="toc 4" w:semiHidden="1" w:uiPriority="39" w:unhideWhenUsed="1"/>
-    <w:lsdException w:name="toc 5" w:semiHidden="1" w:uiPriority="39" w:unhideWhenUsed="1"/>
-    <w:lsdException w:name="toc 6" w:semiHidden="1" w:uiPriority="39" w:unhideWhenUsed="1"/>
-    <w:lsdException w:name="toc 7" w:semiHidden="1" w:uiPriority="39" w:unhideWhenUsed="1"/>
-    <w:lsdException w:name="toc 8" w:semiHidden="1" w:uiPriority="39" w:unhideWhenUsed="1"/>
-    <w:lsdException w:name="toc 9" w:semiHidden="1" w:uiPriority="39" w:unhideWhenUsed="1"/>
-    <w:lsdException w:name="Normal Indent" w:semiHidden="1" w:unhideWhenUsed="1"/>
-    <w:lsdException w:name="footnote text" w:semiHidden="1" w:unhideWhenUsed="1"/>
-    <w:lsdException w:name="annotation text" w:semiHidden="1" w:unhideWhenUsed="1"/>
-    <w:lsdException w:name="header" w:semiHidden="1" w:uiPriority="0" w:unhideWhenUsed="1"/>
-    <w:lsdException w:name="footer" w:semiHidden="1" w:uiPriority="0" w:unhideWhenUsed="1"/>
-    <w:lsdException w:name="index heading" w:semiHidden="1" w:unhideWhenUsed="1"/>
-    <w:lsdException w:name="caption" w:semiHidden="1" w:uiPriority="35" w:unhideWhenUsed="1" w:qFormat="1"/>
-    <w:lsdException w:name="table of figures" w:semiHidden="1" w:unhideWhenUsed="1"/>
-    <w:lsdException w:name="envelope address" w:semiHidden="1" w:unhideWhenUsed="1"/>
-    <w:lsdException w:name="envelope return" w:semiHidden="1" w:unhideWhenUsed="1"/>
-    <w:lsdException w:name="footnote reference" w:semiHidden="1" w:unhideWhenUsed="1"/>
-    <w:lsdException w:name="annotation reference" w:semiHidden="1" w:unhideWhenUsed="1"/>
-    <w:lsdException w:name="line number" w:semiHidden="1" w:unhideWhenUsed="1"/>
-    <w:lsdException w:name="page number" w:semiHidden="1" w:unhideWhenUsed="1"/>
-    <w:lsdException w:name="endnote reference" w:semiHidden="1" w:unhideWhenUsed="1"/>
-    <w:lsdException w:name="endnote text" w:semiHidden="1" w:unhideWhenUsed="1"/>
-    <w:lsdException w:name="table of authorities" w:semiHidden="1" w:unhideWhenUsed="1"/>
-    <w:lsdException w:name="macro" w:semiHidden="1" w:unhideWhenUsed="1"/>
-    <w:lsdException w:name="toa heading" w:semiHidden="1" w:uiPriority="0" w:unhideWhenUsed="1"/>
-    <w:lsdException w:name="List" w:semiHidden="1" w:unhideWhenUsed="1"/>
-    <w:lsdException w:name="List Bullet" w:semiHidden="1" w:unhideWhenUsed="1"/>
-    <w:lsdException w:name="List Number" w:semiHidden="1" w:unhideWhenUsed="1"/>
-    <w:lsdException w:name="List 2" w:semiHidden="1" w:unhideWhenUsed="1"/>
-    <w:lsdException w:name="List 3" w:semiHidden="1" w:unhideWhenUsed="1"/>
-    <w:lsdException w:name="List 4" w:semiHidden="1" w:unhideWhenUsed="1"/>
-    <w:lsdException w:name="List 5" w:semiHidden="1" w:unhideWhenUsed="1"/>
-    <w:lsdException w:name="List Bullet 2" w:semiHidden="1" w:unhideWhenUsed="1"/>
-    <w:lsdException w:name="List Bullet 3" w:semiHidden="1" w:unhideWhenUsed="1"/>
-    <w:lsdException w:name="List Bullet 4" w:semiHidden="1" w:unhideWhenUsed="1"/>
-    <w:lsdException w:name="List Bullet 5" w:semiHidden="1" w:unhideWhenUsed="1"/>
-    <w:lsdException w:name="List Number 2" w:semiHidden="1" w:unhideWhenUsed="1"/>
-    <w:lsdException w:name="List Number 3" w:semiHidden="1" w:unhideWhenUsed="1"/>
-    <w:lsdException w:name="List Number 4" w:semiHidden="1" w:unhideWhenUsed="1"/>
-    <w:lsdException w:name="List Number 5" w:semiHidden="1" w:unhideWhenUsed="1"/>
-    <w:lsdException w:name="Title" w:uiPriority="10" w:qFormat="1"/>
-    <w:lsdException w:name="Closing" w:semiHidden="1" w:unhideWhenUsed="1"/>
-    <w:lsdException w:name="Signature" w:semiHidden="1" w:unhideWhenUsed="1"/>
-    <w:lsdException w:name="Default Paragraph Font" w:semiHidden="1" w:uiPriority="1" w:unhideWhenUsed="1"/>
-    <w:lsdException w:name="Body Text" w:semiHidden="1" w:unhideWhenUsed="1"/>
-    <w:lsdException w:name="Body Text Indent" w:semiHidden="1" w:unhideWhenUsed="1"/>
-    <w:lsdException w:name="List Continue" w:semiHidden="1" w:unhideWhenUsed="1"/>
-    <w:lsdException w:name="List Continue 2" w:semiHidden="1" w:unhideWhenUsed="1"/>
-    <w:lsdException w:name="List Continue 3" w:semiHidden="1" w:unhideWhenUsed="1"/>
-    <w:lsdException w:name="List Continue 4" w:semiHidden="1" w:unhideWhenUsed="1"/>
-    <w:lsdException w:name="List Continue 5" w:semiHidden="1" w:unhideWhenUsed="1"/>
-    <w:lsdException w:name="Message Header" w:semiHidden="1" w:unhideWhenUsed="1"/>
-    <w:lsdException w:name="Subtitle" w:uiPriority="11" w:qFormat="1"/>
-    <w:lsdException w:name="Salutation" w:semiHidden="1" w:unhideWhenUsed="1"/>
-    <w:lsdException w:name="Date" w:semiHidden="1" w:unhideWhenUsed="1"/>
-    <w:lsdException w:name="Body Text First Indent" w:semiHidden="1" w:unhideWhenUsed="1"/>
-    <w:lsdException w:name="Body Text First Indent 2" w:semiHidden="1" w:unhideWhenUsed="1"/>
-    <w:lsdException w:name="Note Heading" w:semiHidden="1" w:unhideWhenUsed="1"/>
-    <w:lsdException w:name="Body Text 2" w:semiHidden="1" w:unhideWhenUsed="1"/>
-    <w:lsdException w:name="Body Text 3" w:semiHidden="1" w:unhideWhenUsed="1"/>
-    <w:lsdException w:name="Body Text Indent 2" w:semiHidden="1" w:unhideWhenUsed="1"/>
-    <w:lsdException w:name="Body Text Indent 3" w:semiHidden="1" w:unhideWhenUsed="1"/>
-    <w:lsdException w:name="Block Text" w:semiHidden="1" w:unhideWhenUsed="1"/>
-    <w:lsdException w:name="Hyperlink" w:semiHidden="1" w:unhideWhenUsed="1"/>
-    <w:lsdException w:name="FollowedHyperlink" w:semiHidden="1" w:unhideWhenUsed="1"/>
-    <w:lsdException w:name="Strong" w:uiPriority="22" w:qFormat="1"/>
-    <w:lsdException w:name="Emphasis" w:uiPriority="20" w:qFormat="1"/>
-    <w:lsdException w:name="Document Map" w:semiHidden="1" w:unhideWhenUsed="1"/>
-    <w:lsdException w:name="Plain Text" w:semiHidden="1" w:unhideWhenUsed="1"/>
-    <w:lsdException w:name="E-mail Signature" w:semiHidden="1" w:unhideWhenUsed="1"/>
-    <w:lsdException w:name="HTML Top of Form" w:semiHidden="1" w:unhideWhenUsed="1"/>
-    <w:lsdException w:name="HTML Bottom of Form" w:semiHidden="1" w:unhideWhenUsed="1"/>
-    <w:lsdException w:name="Normal (Web)" w:semiHidden="1" w:unhideWhenUsed="1"/>
-    <w:lsdException w:name="HTML Acronym" w:semiHidden="1" w:unhideWhenUsed="1"/>
-    <w:lsdException w:name="HTML Address" w:semiHidden="1" w:unhideWhenUsed="1"/>
-    <w:lsdException w:name="HTML Cite" w:semiHidden="1" w:unhideWhenUsed="1"/>
-    <w:lsdException w:name="HTML Code" w:semiHidden="1" w:unhideWhenUsed="1"/>
-    <w:lsdException w:name="HTML Definition" w:semiHidden="1" w:unhideWhenUsed="1"/>
-    <w:lsdException w:name="HTML Keyboard" w:semiHidden="1" w:unhideWhenUsed="1"/>
-    <w:lsdException w:name="HTML Preformatted" w:semiHidden="1" w:unhideWhenUsed="1"/>
-    <w:lsdException w:name="HTML Sample" w:semiHidden="1" w:unhideWhenUsed="1"/>
-    <w:lsdException w:name="HTML Typewriter" w:semiHidden="1" w:unhideWhenUsed="1"/>
-    <w:lsdException w:name="HTML Variable" w:semiHidden="1" w:unhideWhenUsed="1"/>
-    <w:lsdException w:name="Normal Table" w:semiHidden="1" w:unhideWhenUsed="1"/>
-    <w:lsdException w:name="annotation subject" w:semiHidden="1" w:unhideWhenUsed="1"/>
-    <w:lsdException w:name="No List" w:semiHidden="1" w:unhideWhenUsed="1"/>
-    <w:lsdException w:name="Outline List 1" w:semiHidden="1" w:unhideWhenUsed="1"/>
-    <w:lsdException w:name="Outline List 2" w:semiHidden="1" w:unhideWhenUsed="1"/>
-    <w:lsdException w:name="Outline List 3" w:semiHidden="1" w:unhideWhenUsed="1"/>
-    <w:lsdException w:name="Table Simple 1" w:semiHidden="1" w:unhideWhenUsed="1"/>
-    <w:lsdException w:name="Table Simple 2" w:semiHidden="1" w:unhideWhenUsed="1"/>
-    <w:lsdException w:name="Table Simple 3" w:semiHidden="1" w:unhideWhenUsed="1"/>
-    <w:lsdException w:name="Table Classic 1" w:semiHidden="1" w:unhideWhenUsed="1"/>
-    <w:lsdException w:name="Table Classic 2" w:semiHidden="1" w:unhideWhenUsed="1"/>
-    <w:lsdException w:name="Table Classic 3" w:semiHidden="1" w:unhideWhenUsed="1"/>
-    <w:lsdException w:name="Table Classic 4" w:semiHidden="1" w:unhideWhenUsed="1"/>
-    <w:lsdException w:name="Table Colorful 1" w:semiHidden="1" w:unhideWhenUsed="1"/>
-    <w:lsdException w:name="Table Colorful 2" w:semiHidden="1" w:unhideWhenUsed="1"/>
-    <w:lsdException w:name="Table Colorful 3" w:semiHidden="1" w:unhideWhenUsed="1"/>
-    <w:lsdException w:name="Table Columns 1" w:semiHidden="1" w:unhideWhenUsed="1"/>
-    <w:lsdException w:name="Table Columns 2" w:semiHidden="1" w:unhideWhenUsed="1"/>
-    <w:lsdException w:name="Table Columns 3" w:semiHidden="1" w:unhideWhenUsed="1"/>
-    <w:lsdException w:name="Table Columns 4" w:semiHidden="1" w:unhideWhenUsed="1"/>
-    <w:lsdException w:name="Table Columns 5" w:semiHidden="1" w:unhideWhenUsed="1"/>
-    <w:lsdException w:name="Table Grid 1" w:semiHidden="1" w:unhideWhenUsed="1"/>
-    <w:lsdException w:name="Table Grid 2" w:semiHidden="1" w:unhideWhenUsed="1"/>
-    <w:lsdException w:name="Table Grid 3" w:semiHidden="1" w:unhideWhenUsed="1"/>
-    <w:lsdException w:name="Table Grid 4" w:semiHidden="1" w:unhideWhenUsed="1"/>
-    <w:lsdException w:name="Table Grid 5" w:semiHidden="1" w:unhideWhenUsed="1"/>
-    <w:lsdException w:name="Table Grid 6" w:semiHidden="1" w:unhideWhenUsed="1"/>
-    <w:lsdException w:name="Table Grid 7" w:semiHidden="1" w:unhideWhenUsed="1"/>
-    <w:lsdException w:name="Table Grid 8" w:semiHidden="1" w:unhideWhenUsed="1"/>
-    <w:lsdException w:name="Table List 1" w:semiHidden="1" w:unhideWhenUsed="1"/>
-    <w:lsdException w:name="Table List 2" w:semiHidden="1" w:unhideWhenUsed="1"/>
-    <w:lsdException w:name="Table List 3" w:semiHidden="1" w:unhideWhenUsed="1"/>
-    <w:lsdException w:name="Table List 4" w:semiHidden="1" w:unhideWhenUsed="1"/>
-    <w:lsdException w:name="Table List 5" w:semiHidden="1" w:unhideWhenUsed="1"/>
-    <w:lsdException w:name="Table List 6" w:semiHidden="1" w:unhideWhenUsed="1"/>
-    <w:lsdException w:name="Table List 7" w:semiHidden="1" w:unhideWhenUsed="1"/>
-    <w:lsdException w:name="Table List 8" w:semiHidden="1" w:unhideWhenUsed="1"/>
-    <w:lsdException w:name="Table 3D effects 1" w:semiHidden="1" w:unhideWhenUsed="1"/>
-    <w:lsdException w:name="Table 3D effects 2" w:semiHidden="1" w:unhideWhenUsed="1"/>
-    <w:lsdException w:name="Table 3D effects 3" w:semiHidden="1" w:unhideWhenUsed="1"/>
-    <w:lsdException w:name="Table Contemporary" w:semiHidden="1" w:unhideWhenUsed="1"/>
-    <w:lsdException w:name="Table Elegant" w:semiHidden="1" w:unhideWhenUsed="1"/>
-    <w:lsdException w:name="Table Professional" w:semiHidden="1" w:unhideWhenUsed="1"/>
-    <w:lsdException w:name="Table Subtle 1" w:semiHidden="1" w:unhideWhenUsed="1"/>
-    <w:lsdException w:name="Table Subtle 2" w:semiHidden="1" w:unhideWhenUsed="1"/>
-    <w:lsdException w:name="Table Web 1" w:semiHidden="1" w:unhideWhenUsed="1"/>
-    <w:lsdException w:name="Table Web 2" w:semiHidden="1" w:unhideWhenUsed="1"/>
-    <w:lsdException w:name="Table Web 3" w:semiHidden="1" w:unhideWhenUsed="1"/>
-    <w:lsdException w:name="Balloon Text" w:semiHidden="1" w:unhideWhenUsed="1"/>
-    <w:lsdException w:name="Table Grid" w:uiPriority="59"/>
-    <w:lsdException w:name="Table Theme" w:semiHidden="1" w:unhideWhenUsed="1"/>
-    <w:lsdException w:name="Placeholder Text" w:semiHidden="1"/>
-    <w:lsdException w:name="No Spacing" w:uiPriority="1" w:qFormat="1"/>
-    <w:lsdException w:name="Light Shading" w:uiPriority="60"/>
-    <w:lsdException w:name="Light List" w:uiPriority="61"/>
-    <w:lsdException w:name="Light Grid" w:uiPriority="62"/>
-    <w:lsdException w:name="Medium Shading 1" w:uiPriority="63"/>
-    <w:lsdException w:name="Medium Shading 2" w:uiPriority="64"/>
-    <w:lsdException w:name="Medium List 1" w:uiPriority="65"/>
-    <w:lsdException w:name="Medium List 2" w:uiPriority="66"/>
-    <w:lsdException w:name="Medium Grid 1" w:uiPriority="67"/>
-    <w:lsdException w:name="Medium Grid 2" w:uiPriority="68"/>
-    <w:lsdException w:name="Medium Grid 3" w:uiPriority="69"/>
-    <w:lsdException w:name="Dark List" w:uiPriority="70"/>
-    <w:lsdException w:name="Colorful Shading" w:uiPriority="71"/>
-    <w:lsdException w:name="Colorful List" w:uiPriority="72"/>
-    <w:lsdException w:name="Colorful Grid" w:uiPriority="73"/>
-    <w:lsdException w:name="Light Shading Accent 1" w:uiPriority="60"/>
-    <w:lsdException w:name="Light List Accent 1" w:uiPriority="61"/>
-    <w:lsdException w:name="Light Grid Accent 1" w:uiPriority="62"/>
-    <w:lsdException w:name="Medium Shading 1 Accent 1" w:uiPriority="63"/>
-    <w:lsdException w:name="Medium Shading 2 Accent 1" w:uiPriority="64"/>
-    <w:lsdException w:name="Medium List 1 Accent 1" w:uiPriority="65"/>
-    <w:lsdException w:name="Revision" w:semiHidden="1"/>
-    <w:lsdException w:name="List Paragraph" w:uiPriority="34" w:qFormat="1"/>
-    <w:lsdException w:name="Quote" w:uiPriority="29" w:qFormat="1"/>
-    <w:lsdException w:name="Intense Quote" w:uiPriority="30" w:qFormat="1"/>
-    <w:lsdException w:name="Medium List 2 Accent 1" w:uiPriority="66"/>
-    <w:lsdException w:name="Medium Grid 1 Accent 1" w:uiPriority="67"/>
-    <w:lsdException w:name="Medium Grid 2 Accent 1" w:uiPriority="68"/>
-    <w:lsdException w:name="Medium Grid 3 Accent 1" w:uiPriority="69"/>
-    <w:lsdException w:name="Dark List Accent 1" w:uiPriority="70"/>
-    <w:lsdException w:name="Colorful Shading Accent 1" w:uiPriority="71"/>
-    <w:lsdException w:name="Colorful List Accent 1" w:uiPriority="72"/>
-    <w:lsdException w:name="Colorful Grid Accent 1" w:uiPriority="73"/>
-    <w:lsdException w:name="Light Shading Accent 2" w:uiPriority="60"/>
-    <w:lsdException w:name="Light List Accent 2" w:uiPriority="61"/>
-    <w:lsdException w:name="Light Grid Accent 2" w:uiPriority="62"/>
-    <w:lsdException w:name="Medium Shading 1 Accent 2" w:uiPriority="63"/>
-    <w:lsdException w:name="Medium Shading 2 Accent 2" w:uiPriority="64"/>
-    <w:lsdException w:name="Medium List 1 Accent 2" w:uiPriority="65"/>
-    <w:lsdException w:name="Medium List 2 Accent 2" w:uiPriority="66"/>
-    <w:lsdException w:name="Medium Grid 1 Accent 2" w:uiPriority="67"/>
-    <w:lsdException w:name="Medium Grid 2 Accent 2" w:uiPriority="68"/>
-    <w:lsdException w:name="Medium Grid 3 Accent 2" w:uiPriority="69"/>
-    <w:lsdException w:name="Dark List Accent 2" w:uiPriority="70"/>
-    <w:lsdException w:name="Colorful Shading Accent 2" w:uiPriority="71"/>
-    <w:lsdException w:name="Colorful List Accent 2" w:uiPriority="72"/>
-    <w:lsdException w:name="Colorful Grid Accent 2" w:uiPriority="73"/>
-    <w:lsdException w:name="Light Shading Accent 3" w:uiPriority="60"/>
-    <w:lsdException w:name="Light List Accent 3" w:uiPriority="61"/>
-    <w:lsdException w:name="Light Grid Accent 3" w:uiPriority="62"/>
-    <w:lsdException w:name="Medium Shading 1 Accent 3" w:uiPriority="63"/>
-    <w:lsdException w:name="Medium Shading 2 Accent 3" w:uiPriority="64"/>
-    <w:lsdException w:name="Medium List 1 Accent 3" w:uiPriority="65"/>
-    <w:lsdException w:name="Medium List 2 Accent 3" w:uiPriority="66"/>
-    <w:lsdException w:name="Medium Grid 1 Accent 3" w:uiPriority="67"/>
-    <w:lsdException w:name="Medium Grid 2 Accent 3" w:uiPriority="68"/>
-    <w:lsdException w:name="Medium Grid 3 Accent 3" w:uiPriority="69"/>
-    <w:lsdException w:name="Dark List Accent 3" w:uiPriority="70"/>
-    <w:lsdException w:name="Colorful Shading Accent 3" w:uiPriority="71"/>
-    <w:lsdException w:name="Colorful List Accent 3" w:uiPriority="72"/>
-    <w:lsdException w:name="Colorful Grid Accent 3" w:uiPriority="73"/>
-    <w:lsdException w:name="Light Shading Accent 4" w:uiPriority="60"/>
-    <w:lsdException w:name="Light List Accent 4" w:uiPriority="61"/>
-    <w:lsdException w:name="Light Grid Accent 4" w:uiPriority="62"/>
-    <w:lsdException w:name="Medium Shading 1 Accent 4" w:uiPriority="63"/>
-    <w:lsdException w:name="Medium Shading 2 Accent 4" w:uiPriority="64"/>
-    <w:lsdException w:name="Medium List 1 Accent 4" w:uiPriority="65"/>
-    <w:lsdException w:name="Medium List 2 Accent 4" w:uiPriority="66"/>
-    <w:lsdException w:name="Medium Grid 1 Accent 4" w:uiPriority="67"/>
-    <w:lsdException w:name="Medium Grid 2 Accent 4" w:uiPriority="68"/>
-    <w:lsdException w:name="Medium Grid 3 Accent 4" w:uiPriority="69"/>
-    <w:lsdException w:name="Dark List Accent 4" w:uiPriority="70"/>
-    <w:lsdException w:name="Colorful Shading Accent 4" w:uiPriority="71"/>
-    <w:lsdException w:name="Colorful List Accent 4" w:uiPriority="72"/>
-    <w:lsdException w:name="Colorful Grid Accent 4" w:uiPriority="73"/>
-    <w:lsdException w:name="Light Shading Accent 5" w:uiPriority="60"/>
-    <w:lsdException w:name="Light List Accent 5" w:uiPriority="61"/>
-    <w:lsdException w:name="Light Grid Accent 5" w:uiPriority="62"/>
-    <w:lsdException w:name="Medium Shading 1 Accent 5" w:uiPriority="63"/>
-    <w:lsdException w:name="Medium Shading 2 Accent 5" w:uiPriority="64"/>
-    <w:lsdException w:name="Medium List 1 Accent 5" w:uiPriority="65"/>
-    <w:lsdException w:name="Medium List 2 Accent 5" w:uiPriority="66"/>
-    <w:lsdException w:name="Medium Grid 1 Accent 5" w:uiPriority="67"/>
-    <w:lsdException w:name="Medium Grid 2 Accent 5" w:uiPriority="68"/>
-    <w:lsdException w:name="Medium Grid 3 Accent 5" w:uiPriority="69"/>
-    <w:lsdException w:name="Dark List Accent 5" w:uiPriority="70"/>
-    <w:lsdException w:name="Colorful Shading Accent 5" w:uiPriority="71"/>
-    <w:lsdException w:name="Colorful List Accent 5" w:uiPriority="72"/>
-    <w:lsdException w:name="Colorful Grid Accent 5" w:uiPriority="73"/>
-    <w:lsdException w:name="Light Shading Accent 6" w:uiPriority="60"/>
-    <w:lsdException w:name="Light List Accent 6" w:uiPriority="61"/>
-    <w:lsdException w:name="Light Grid Accent 6" w:uiPriority="62"/>
-    <w:lsdException w:name="Medium Shading 1 Accent 6" w:uiPriority="63"/>
-    <w:lsdException w:name="Medium Shading 2 Accent 6" w:uiPriority="64"/>
-    <w:lsdException w:name="Medium List 1 Accent 6" w:uiPriority="65"/>
-    <w:lsdException w:name="Medium List 2 Accent 6" w:uiPriority="66"/>
-    <w:lsdException w:name="Medium Grid 1 Accent 6" w:uiPriority="67"/>
-    <w:lsdException w:name="Medium Grid 2 Accent 6" w:uiPriority="68"/>
-    <w:lsdException w:name="Medium Grid 3 Accent 6" w:uiPriority="69"/>
-    <w:lsdException w:name="Dark List Accent 6" w:uiPriority="70"/>
-    <w:lsdException w:name="Colorful Shading Accent 6" w:uiPriority="71"/>
-    <w:lsdException w:name="Colorful List Accent 6" w:uiPriority="72"/>
-    <w:lsdException w:name="Colorful Grid Accent 6" w:uiPriority="73"/>
-    <w:lsdException w:name="Subtle Emphasis" w:uiPriority="19" w:qFormat="1"/>
-    <w:lsdException w:name="Intense Emphasis" w:uiPriority="21" w:qFormat="1"/>
-    <w:lsdException w:name="Subtle Reference" w:uiPriority="31" w:qFormat="1"/>
-    <w:lsdException w:name="Intense Reference" w:uiPriority="32" w:qFormat="1"/>
-    <w:lsdException w:name="Book Title" w:uiPriority="33" w:qFormat="1"/>
-    <w:lsdException w:name="Bibliography" w:semiHidden="1" w:uiPriority="37" w:unhideWhenUsed="1"/>
-    <w:lsdException w:name="TOC Heading" w:semiHidden="1" w:uiPriority="39" w:unhideWhenUsed="1" w:qFormat="1"/>
-    <w:lsdException w:name="Plain Table 1" w:uiPriority="41"/>
-    <w:lsdException w:name="Plain Table 2" w:uiPriority="42"/>
-    <w:lsdException w:name="Plain Table 3" w:uiPriority="43"/>
-    <w:lsdException w:name="Plain Table 4" w:uiPriority="44"/>
-    <w:lsdException w:name="Plain Table 5" w:uiPriority="45"/>
-    <w:lsdException w:name="Grid Table Light" w:uiPriority="40"/>
-    <w:lsdException w:name="Grid Table 1 Light" w:uiPriority="46"/>
-    <w:lsdException w:name="Grid Table 2" w:uiPriority="47"/>
-    <w:lsdException w:name="Grid Table 3" w:uiPriority="48"/>
-    <w:lsdException w:name="Grid Table 4" w:uiPriority="49"/>
-    <w:lsdException w:name="Grid Table 5 Dark" w:uiPriority="50"/>
-    <w:lsdException w:name="Grid Table 6 Colorful" w:uiPriority="51"/>
-    <w:lsdException w:name="Grid Table 7 Colorful" w:uiPriority="52"/>
-    <w:lsdException w:name="Grid Table 1 Light Accent 1" w:uiPriority="46"/>
-    <w:lsdException w:name="Grid Table 2 Accent 1" w:uiPriority="47"/>
-    <w:lsdException w:name="Grid Table 3 Accent 1" w:uiPriority="48"/>
-    <w:lsdException w:name="Grid Table 4 Accent 1" w:uiPriority="49"/>
-    <w:lsdException w:name="Grid Table 5 Dark Accent 1" w:uiPriority="50"/>
-    <w:lsdException w:name="Grid Table 6 Colorful Accent 1" w:uiPriority="51"/>
-    <w:lsdException w:name="Grid Table 7 Colorful Accent 1" w:uiPriority="52"/>
-    <w:lsdException w:name="Grid Table 1 Light Accent 2" w:uiPriority="46"/>
-    <w:lsdException w:name="Grid Table 2 Accent 2" w:uiPriority="47"/>
-    <w:lsdException w:name="Grid Table 3 Accent 2" w:uiPriority="48"/>
-    <w:lsdException w:name="Grid Table 4 Accent 2" w:uiPriority="49"/>
-    <w:lsdException w:name="Grid Table 5 Dark Accent 2" w:uiPriority="50"/>
-    <w:lsdException w:name="Grid Table 6 Colorful Accent 2" w:uiPriority="51"/>
-    <w:lsdException w:name="Grid Table 7 Colorful Accent 2" w:uiPriority="52"/>
-    <w:lsdException w:name="Grid Table 1 Light Accent 3" w:uiPriority="46"/>
-    <w:lsdException w:name="Grid Table 2 Accent 3" w:uiPriority="47"/>
-    <w:lsdException w:name="Grid Table 3 Accent 3" w:uiPriority="48"/>
-    <w:lsdException w:name="Grid Table 4 Accent 3" w:uiPriority="49"/>
-    <w:lsdException w:name="Grid Table 5 Dark Accent 3" w:uiPriority="50"/>
-    <w:lsdException w:name="Grid Table 6 Colorful Accent 3" w:uiPriority="51"/>
-    <w:lsdException w:name="Grid Table 7 Colorful Accent 3" w:uiPriority="52"/>
-    <w:lsdException w:name="Grid Table 1 Light Accent 4" w:uiPriority="46"/>
-    <w:lsdException w:name="Grid Table 2 Accent 4" w:uiPriority="47"/>
-    <w:lsdException w:name="Grid Table 3 Accent 4" w:uiPriority="48"/>
-    <w:lsdException w:name="Grid Table 4 Accent 4" w:uiPriority="49"/>
-    <w:lsdException w:name="Grid Table 5 Dark Accent 4" w:uiPriority="50"/>
-    <w:lsdException w:name="Grid Table 6 Colorful Accent 4" w:uiPriority="51"/>
-    <w:lsdException w:name="Grid Table 7 Colorful Accent 4" w:uiPriority="52"/>
-    <w:lsdException w:name="Grid Table 1 Light Accent 5" w:uiPriority="46"/>
-    <w:lsdException w:name="Grid Table 2 Accent 5" w:uiPriority="47"/>
-    <w:lsdException w:name="Grid Table 3 Accent 5" w:uiPriority="48"/>
-    <w:lsdException w:name="Grid Table 4 Accent 5" w:uiPriority="49"/>
-    <w:lsdException w:name="Grid Table 5 Dark Accent 5" w:uiPriority="50"/>
-    <w:lsdException w:name="Grid Table 6 Colorful Accent 5" w:uiPriority="51"/>
-    <w:lsdException w:name="Grid Table 7 Colorful Accent 5" w:uiPriority="52"/>
-    <w:lsdException w:name="Grid Table 1 Light Accent 6" w:uiPriority="46"/>
-    <w:lsdException w:name="Grid Table 2 Accent 6" w:uiPriority="47"/>
-    <w:lsdException w:name="Grid Table 3 Accent 6" w:uiPriority="48"/>
-    <w:lsdException w:name="Grid Table 4 Accent 6" w:uiPriority="49"/>
-    <w:lsdException w:name="Grid Table 5 Dark Accent 6" w:uiPriority="50"/>
-    <w:lsdException w:name="Grid Table 6 Colorful Accent 6" w:uiPriority="51"/>
-    <w:lsdException w:name="Grid Table 7 Colorful Accent 6" w:uiPriority="52"/>
-    <w:lsdException w:name="List Table 1 Light" w:uiPriority="46"/>
-    <w:lsdException w:name="List Table 2" w:uiPriority="47"/>
-    <w:lsdException w:name="List Table 3" w:uiPriority="48"/>
-    <w:lsdException w:name="List Table 4" w:uiPriority="49"/>
-    <w:lsdException w:name="List Table 5 Dark" w:uiPriority="50"/>
-    <w:lsdException w:name="List Table 6 Colorful" w:uiPriority="51"/>
-    <w:lsdException w:name="List Table 7 Colorful" w:uiPriority="52"/>
-    <w:lsdException w:name="List Table 1 Light Accent 1" w:uiPriority="46"/>
-    <w:lsdException w:name="List Table 2 Accent 1" w:uiPriority="47"/>
-    <w:lsdException w:name="List Table 3 Accent 1" w:uiPriority="48"/>
-    <w:lsdException w:name="List Table 4 Accent 1" w:uiPriority="49"/>
-    <w:lsdException w:name="List Table 5 Dark Accent 1" w:uiPriority="50"/>
-    <w:lsdException w:name="List Table 6 Colorful Accent 1" w:uiPriority="51"/>
-    <w:lsdException w:name="List Table 7 Colorful Accent 1" w:uiPriority="52"/>
-    <w:lsdException w:name="List Table 1 Light Accent 2" w:uiPriority="46"/>
-    <w:lsdException w:name="List Table 2 Accent 2" w:uiPriority="47"/>
-    <w:lsdException w:name="List Table 3 Accent 2" w:uiPriority="48"/>
-    <w:lsdException w:name="List Table 4 Accent 2" w:uiPriority="49"/>
-    <w:lsdException w:name="List Table 5 Dark Accent 2" w:uiPriority="50"/>
-    <w:lsdException w:name="List Table 6 Colorful Accent 2" w:uiPriority="51"/>
-    <w:lsdException w:name="List Table 7 Colorful Accent 2" w:uiPriority="52"/>
-    <w:lsdException w:name="List Table 1 Light Accent 3" w:uiPriority="46"/>
-    <w:lsdException w:name="List Table 2 Accent 3" w:uiPriority="47"/>
-    <w:lsdException w:name="List Table 3 Accent 3" w:uiPriority="48"/>
-    <w:lsdException w:name="List Table 4 Accent 3" w:uiPriority="49"/>
-    <w:lsdException w:name="List Table 5 Dark Accent 3" w:uiPriority="50"/>
-    <w:lsdException w:name="List Table 6 Colorful Accent 3" w:uiPriority="51"/>
-    <w:lsdException w:name="List Table 7 Colorful Accent 3" w:uiPriority="52"/>
-    <w:lsdException w:name="List Table 1 Light Accent 4" w:uiPriority="46"/>
-    <w:lsdException w:name="List Table 2 Accent 4" w:uiPriority="47"/>
-    <w:lsdException w:name="List Table 3 Accent 4" w:uiPriority="48"/>
-    <w:lsdException w:name="List Table 4 Accent 4" w:uiPriority="49"/>
-    <w:lsdException w:name="List Table 5 Dark Accent 4" w:uiPriority="50"/>
-    <w:lsdException w:name="List Table 6 Colorful Accent 4" w:uiPriority="51"/>
-    <w:lsdException w:name="List Table 7 Colorful Accent 4" w:uiPriority="52"/>
-    <w:lsdException w:name="List Table 1 Light Accent 5" w:uiPriority="46"/>
-    <w:lsdException w:name="List Table 2 Accent 5" w:uiPriority="47"/>
-    <w:lsdException w:name="List Table 3 Accent 5" w:uiPriority="48"/>
-    <w:lsdException w:name="List Table 4 Accent 5" w:uiPriority="49"/>
-    <w:lsdException w:name="List Table 5 Dark Accent 5" w:uiPriority="50"/>
-    <w:lsdException w:name="List Table 6 Colorful Accent 5" w:uiPriority="51"/>
-    <w:lsdException w:name="List Table 7 Colorful Accent 5" w:uiPriority="52"/>
-    <w:lsdException w:name="List Table 1 Light Accent 6" w:uiPriority="46"/>
-    <w:lsdException w:name="List Table 2 Accent 6" w:uiPriority="47"/>
-    <w:lsdException w:name="List Table 3 Accent 6" w:uiPriority="48"/>
-    <w:lsdException w:name="List Table 4 Accent 6" w:uiPriority="49"/>
-    <w:lsdException w:name="List Table 5 Dark Accent 6" w:uiPriority="50"/>
-    <w:lsdException w:name="List Table 6 Colorful Accent 6" w:uiPriority="51"/>
-    <w:lsdException w:name="List Table 7 Colorful Accent 6" w:uiPriority="52"/>
-    <w:lsdException w:name="Mention" w:semiHidden="1" w:unhideWhenUsed="1"/>
+  <w:latentStyles w:defLockedState="0" w:defUIPriority="99" w:defSemiHidden="1" w:defUnhideWhenUsed="1" w:defQFormat="0" w:count="267">
+    <w:lsdException w:name="Normal" w:semiHidden="0" w:uiPriority="0" w:unhideWhenUsed="0" w:qFormat="1"/>
+    <w:lsdException w:name="heading 1" w:semiHidden="0" w:uiPriority="0" w:unhideWhenUsed="0" w:qFormat="1"/>
+    <w:lsdException w:name="heading 2" w:uiPriority="0" w:qFormat="1"/>
+    <w:lsdException w:name="heading 3" w:uiPriority="9" w:qFormat="1"/>
+    <w:lsdException w:name="heading 4" w:uiPriority="9" w:qFormat="1"/>
+    <w:lsdException w:name="heading 5" w:uiPriority="9" w:qFormat="1"/>
+    <w:lsdException w:name="heading 6" w:uiPriority="9" w:qFormat="1"/>
+    <w:lsdException w:name="heading 7" w:uiPriority="9" w:qFormat="1"/>
+    <w:lsdException w:name="heading 8" w:uiPriority="9" w:qFormat="1"/>
+    <w:lsdException w:name="heading 9" w:uiPriority="9" w:qFormat="1"/>
+    <w:lsdException w:name="toc 1" w:uiPriority="39"/>
+    <w:lsdException w:name="toc 2" w:uiPriority="39"/>
+    <w:lsdException w:name="toc 3" w:uiPriority="39"/>
+    <w:lsdException w:name="toc 4" w:uiPriority="39"/>
+    <w:lsdException w:name="toc 5" w:uiPriority="39"/>
+    <w:lsdException w:name="toc 6" w:uiPriority="39"/>
+    <w:lsdException w:name="toc 7" w:uiPriority="39"/>
+    <w:lsdException w:name="toc 8" w:uiPriority="39"/>
+    <w:lsdException w:name="toc 9" w:uiPriority="39"/>
+    <w:lsdException w:name="header" w:uiPriority="0"/>
+    <w:lsdException w:name="footer" w:uiPriority="0"/>
+    <w:lsdException w:name="caption" w:uiPriority="35" w:qFormat="1"/>
+    <w:lsdException w:name="toa heading" w:uiPriority="0"/>
+    <w:lsdException w:name="Title" w:semiHidden="0" w:uiPriority="10" w:unhideWhenUsed="0" w:qFormat="1"/>
+    <w:lsdException w:name="Default Paragraph Font" w:uiPriority="1"/>
+    <w:lsdException w:name="Subtitle" w:semiHidden="0" w:uiPriority="11" w:unhideWhenUsed="0" w:qFormat="1"/>
+    <w:lsdException w:name="Strong" w:semiHidden="0" w:uiPriority="22" w:unhideWhenUsed="0" w:qFormat="1"/>
+    <w:lsdException w:name="Emphasis" w:semiHidden="0" w:uiPriority="20" w:unhideWhenUsed="0" w:qFormat="1"/>
+    <w:lsdException w:name="Table Grid" w:semiHidden="0" w:uiPriority="59" w:unhideWhenUsed="0"/>
+    <w:lsdException w:name="Placeholder Text" w:unhideWhenUsed="0"/>
+    <w:lsdException w:name="No Spacing" w:semiHidden="0" w:uiPriority="1" w:unhideWhenUsed="0" w:qFormat="1"/>
+    <w:lsdException w:name="Light Shading" w:semiHidden="0" w:uiPriority="60" w:unhideWhenUsed="0"/>
+    <w:lsdException w:name="Light List" w:semiHidden="0" w:uiPriority="61" w:unhideWhenUsed="0"/>
+    <w:lsdException w:name="Light Grid" w:semiHidden="0" w:uiPriority="62" w:unhideWhenUsed="0"/>
+    <w:lsdException w:name="Medium Shading 1" w:semiHidden="0" w:uiPriority="63" w:unhideWhenUsed="0"/>
+    <w:lsdException w:name="Medium Shading 2" w:semiHidden="0" w:uiPriority="64" w:unhideWhenUsed="0"/>
+    <w:lsdException w:name="Medium List 1" w:semiHidden="0" w:uiPriority="65" w:unhideWhenUsed="0"/>
+    <w:lsdException w:name="Medium List 2" w:semiHidden="0" w:uiPriority="66" w:unhideWhenUsed="0"/>
+    <w:lsdException w:name="Medium Grid 1" w:semiHidden="0" w:uiPriority="67" w:unhideWhenUsed="0"/>
+    <w:lsdException w:name="Medium Grid 2" w:semiHidden="0" w:uiPriority="68" w:unhideWhenUsed="0"/>
+    <w:lsdException w:name="Medium Grid 3" w:semiHidden="0" w:uiPriority="69" w:unhideWhenUsed="0"/>
+    <w:lsdException w:name="Dark List" w:semiHidden="0" w:uiPriority="70" w:unhideWhenUsed="0"/>
+    <w:lsdException w:name="Colorful Shading" w:semiHidden="0" w:uiPriority="71" w:unhideWhenUsed="0"/>
+    <w:lsdException w:name="Colorful List" w:semiHidden="0" w:uiPriority="72" w:unhideWhenUsed="0"/>
+    <w:lsdException w:name="Colorful Grid" w:semiHidden="0" w:uiPriority="73" w:unhideWhenUsed="0"/>
+    <w:lsdException w:name="Light Shading Accent 1" w:semiHidden="0" w:uiPriority="60" w:unhideWhenUsed="0"/>
+    <w:lsdException w:name="Light List Accent 1" w:semiHidden="0" w:uiPriority="61" w:unhideWhenUsed="0"/>
+    <w:lsdException w:name="Light Grid Accent 1" w:semiHidden="0" w:uiPriority="62" w:unhideWhenUsed="0"/>
+    <w:lsdException w:name="Medium Shading 1 Accent 1" w:semiHidden="0" w:uiPriority="63" w:unhideWhenUsed="0"/>
+    <w:lsdException w:name="Medium Shading 2 Accent 1" w:semiHidden="0" w:uiPriority="64" w:unhideWhenUsed="0"/>
+    <w:lsdException w:name="Medium List 1 Accent 1" w:semiHidden="0" w:uiPriority="65" w:unhideWhenUsed="0"/>
+    <w:lsdException w:name="Revision" w:unhideWhenUsed="0"/>
+    <w:lsdException w:name="List Paragraph" w:semiHidden="0" w:uiPriority="34" w:unhideWhenUsed="0" w:qFormat="1"/>
+    <w:lsdException w:name="Quote" w:semiHidden="0" w:uiPriority="29" w:unhideWhenUsed="0" w:qFormat="1"/>
+    <w:lsdException w:name="Intense Quote" w:semiHidden="0" w:uiPriority="30" w:unhideWhenUsed="0" w:qFormat="1"/>
+    <w:lsdException w:name="Medium List 2 Accent 1" w:semiHidden="0" w:uiPriority="66" w:unhideWhenUsed="0"/>
+    <w:lsdException w:name="Medium Grid 1 Accent 1" w:semiHidden="0" w:uiPriority="67" w:unhideWhenUsed="0"/>
+    <w:lsdException w:name="Medium Grid 2 Accent 1" w:semiHidden="0" w:uiPriority="68" w:unhideWhenUsed="0"/>
+    <w:lsdException w:name="Medium Grid 3 Accent 1" w:semiHidden="0" w:uiPriority="69" w:unhideWhenUsed="0"/>
+    <w:lsdException w:name="Dark List Accent 1" w:semiHidden="0" w:uiPriority="70" w:unhideWhenUsed="0"/>
+    <w:lsdException w:name="Colorful Shading Accent 1" w:semiHidden="0" w:uiPriority="71" w:unhideWhenUsed="0"/>
+    <w:lsdException w:name="Colorful List Accent 1" w:semiHidden="0" w:uiPriority="72" w:unhideWhenUsed="0"/>
+    <w:lsdException w:name="Colorful Grid Accent 1" w:semiHidden="0" w:uiPriority="73" w:unhideWhenUsed="0"/>
+    <w:lsdException w:name="Light Shading Accent 2" w:semiHidden="0" w:uiPriority="60" w:unhideWhenUsed="0"/>
+    <w:lsdException w:name="Light List Accent 2" w:semiHidden="0" w:uiPriority="61" w:unhideWhenUsed="0"/>
+    <w:lsdException w:name="Light Grid Accent 2" w:semiHidden="0" w:uiPriority="62" w:unhideWhenUsed="0"/>
+    <w:lsdException w:name="Medium Shading 1 Accent 2" w:semiHidden="0" w:uiPriority="63" w:unhideWhenUsed="0"/>
+    <w:lsdException w:name="Medium Shading 2 Accent 2" w:semiHidden="0" w:uiPriority="64" w:unhideWhenUsed="0"/>
+    <w:lsdException w:name="Medium List 1 Accent 2" w:semiHidden="0" w:uiPriority="65" w:unhideWhenUsed="0"/>
+    <w:lsdException w:name="Medium List 2 Accent 2" w:semiHidden="0" w:uiPriority="66" w:unhideWhenUsed="0"/>
+    <w:lsdException w:name="Medium Grid 1 Accent 2" w:semiHidden="0" w:uiPriority="67" w:unhideWhenUsed="0"/>
+    <w:lsdException w:name="Medium Grid 2 Accent 2" w:semiHidden="0" w:uiPriority="68" w:unhideWhenUsed="0"/>
+    <w:lsdException w:name="Medium Grid 3 Accent 2" w:semiHidden="0" w:uiPriority="69" w:unhideWhenUsed="0"/>
+    <w:lsdException w:name="Dark List Accent 2" w:semiHidden="0" w:uiPriority="70" w:unhideWhenUsed="0"/>
+    <w:lsdException w:name="Colorful Shading Accent 2" w:semiHidden="0" w:uiPriority="71" w:unhideWhenUsed="0"/>
+    <w:lsdException w:name="Colorful List Accent 2" w:semiHidden="0" w:uiPriority="72" w:unhideWhenUsed="0"/>
+    <w:lsdException w:name="Colorful Grid Accent 2" w:semiHidden="0" w:uiPriority="73" w:unhideWhenUsed="0"/>
+    <w:lsdException w:name="Light Shading Accent 3" w:semiHidden="0" w:uiPriority="60" w:unhideWhenUsed="0"/>
+    <w:lsdException w:name="Light List Accent 3" w:semiHidden="0" w:uiPriority="61" w:unhideWhenUsed="0"/>
+    <w:lsdException w:name="Light Grid Accent 3" w:semiHidden="0" w:uiPriority="62" w:unhideWhenUsed="0"/>
+    <w:lsdException w:name="Medium Shading 1 Accent 3" w:semiHidden="0" w:uiPriority="63" w:unhideWhenUsed="0"/>
+    <w:lsdException w:name="Medium Shading 2 Accent 3" w:semiHidden="0" w:uiPriority="64" w:unhideWhenUsed="0"/>
+    <w:lsdException w:name="Medium List 1 Accent 3" w:semiHidden="0" w:uiPriority="65" w:unhideWhenUsed="0"/>
+    <w:lsdException w:name="Medium List 2 Accent 3" w:semiHidden="0" w:uiPriority="66" w:unhideWhenUsed="0"/>
+    <w:lsdException w:name="Medium Grid 1 Accent 3" w:semiHidden="0" w:uiPriority="67" w:unhideWhenUsed="0"/>
+    <w:lsdException w:name="Medium Grid 2 Accent 3" w:semiHidden="0" w:uiPriority="68" w:unhideWhenUsed="0"/>
+    <w:lsdException w:name="Medium Grid 3 Accent 3" w:semiHidden="0" w:uiPriority="69" w:unhideWhenUsed="0"/>
+    <w:lsdException w:name="Dark List Accent 3" w:semiHidden="0" w:uiPriority="70" w:unhideWhenUsed="0"/>
+    <w:lsdException w:name="Colorful Shading Accent 3" w:semiHidden="0" w:uiPriority="71" w:unhideWhenUsed="0"/>
+    <w:lsdException w:name="Colorful List Accent 3" w:semiHidden="0" w:uiPriority="72" w:unhideWhenUsed="0"/>
+    <w:lsdException w:name="Colorful Grid Accent 3" w:semiHidden="0" w:uiPriority="73" w:unhideWhenUsed="0"/>
+    <w:lsdException w:name="Light Shading Accent 4" w:semiHidden="0" w:uiPriority="60" w:unhideWhenUsed="0"/>
+    <w:lsdException w:name="Light List Accent 4" w:semiHidden="0" w:uiPriority="61" w:unhideWhenUsed="0"/>
+    <w:lsdException w:name="Light Grid Accent 4" w:semiHidden="0" w:uiPriority="62" w:unhideWhenUsed="0"/>
+    <w:lsdException w:name="Medium Shading 1 Accent 4" w:semiHidden="0" w:uiPriority="63" w:unhideWhenUsed="0"/>
+    <w:lsdException w:name="Medium Shading 2 Accent 4" w:semiHidden="0" w:uiPriority="64" w:unhideWhenUsed="0"/>
+    <w:lsdException w:name="Medium List 1 Accent 4" w:semiHidden="0" w:uiPriority="65" w:unhideWhenUsed="0"/>
+    <w:lsdException w:name="Medium List 2 Accent 4" w:semiHidden="0" w:uiPriority="66" w:unhideWhenUsed="0"/>
+    <w:lsdException w:name="Medium Grid 1 Accent 4" w:semiHidden="0" w:uiPriority="67" w:unhideWhenUsed="0"/>
+    <w:lsdException w:name="Medium Grid 2 Accent 4" w:semiHidden="0" w:uiPriority="68" w:unhideWhenUsed="0"/>
+    <w:lsdException w:name="Medium Grid 3 Accent 4" w:semiHidden="0" w:uiPriority="69" w:unhideWhenUsed="0"/>
+    <w:lsdException w:name="Dark List Accent 4" w:semiHidden="0" w:uiPriority="70" w:unhideWhenUsed="0"/>
+    <w:lsdException w:name="Colorful Shading Accent 4" w:semiHidden="0" w:uiPriority="71" w:unhideWhenUsed="0"/>
+    <w:lsdException w:name="Colorful List Accent 4" w:semiHidden="0" w:uiPriority="72" w:unhideWhenUsed="0"/>
+    <w:lsdException w:name="Colorful Grid Accent 4" w:semiHidden="0" w:uiPriority="73" w:unhideWhenUsed="0"/>
+    <w:lsdException w:name="Light Shading Accent 5" w:semiHidden="0" w:uiPriority="60" w:unhideWhenUsed="0"/>
+    <w:lsdException w:name="Light List Accent 5" w:semiHidden="0" w:uiPriority="61" w:unhideWhenUsed="0"/>
+    <w:lsdException w:name="Light Grid Accent 5" w:semiHidden="0" w:uiPriority="62" w:unhideWhenUsed="0"/>
+    <w:lsdException w:name="Medium Shading 1 Accent 5" w:semiHidden="0" w:uiPriority="63" w:unhideWhenUsed="0"/>
+    <w:lsdException w:name="Medium Shading 2 Accent 5" w:semiHidden="0" w:uiPriority="64" w:unhideWhenUsed="0"/>
+    <w:lsdException w:name="Medium List 1 Accent 5" w:semiHidden="0" w:uiPriority="65" w:unhideWhenUsed="0"/>
+    <w:lsdException w:name="Medium List 2 Accent 5" w:semiHidden="0" w:uiPriority="66" w:unhideWhenUsed="0"/>
+    <w:lsdException w:name="Medium Grid 1 Accent 5" w:semiHidden="0" w:uiPriority="67" w:unhideWhenUsed="0"/>
+    <w:lsdException w:name="Medium Grid 2 Accent 5" w:semiHidden="0" w:uiPriority="68" w:unhideWhenUsed="0"/>
+    <w:lsdException w:name="Medium Grid 3 Accent 5" w:semiHidden="0" w:uiPriority="69" w:unhideWhenUsed="0"/>
+    <w:lsdException w:name="Dark List Accent 5" w:semiHidden="0" w:uiPriority="70" w:unhideWhenUsed="0"/>
+    <w:lsdException w:name="Colorful Shading Accent 5" w:semiHidden="0" w:uiPriority="71" w:unhideWhenUsed="0"/>
+    <w:lsdException w:name="Colorful List Accent 5" w:semiHidden="0" w:uiPriority="72" w:unhideWhenUsed="0"/>
+    <w:lsdException w:name="Colorful Grid Accent 5" w:semiHidden="0" w:uiPriority="73" w:unhideWhenUsed="0"/>
+    <w:lsdException w:name="Light Shading Accent 6" w:semiHidden="0" w:uiPriority="60" w:unhideWhenUsed="0"/>
+    <w:lsdException w:name="Light List Accent 6" w:semiHidden="0" w:uiPriority="61" w:unhideWhenUsed="0"/>
+    <w:lsdException w:name="Light Grid Accent 6" w:semiHidden="0" w:uiPriority="62" w:unhideWhenUsed="0"/>
+    <w:lsdException w:name="Medium Shading 1 Accent 6" w:semiHidden="0" w:uiPriority="63" w:unhideWhenUsed="0"/>
+    <w:lsdException w:name="Medium Shading 2 Accent 6" w:semiHidden="0" w:uiPriority="64" w:unhideWhenUsed="0"/>
+    <w:lsdException w:name="Medium List 1 Accent 6" w:semiHidden="0" w:uiPriority="65" w:unhideWhenUsed="0"/>
+    <w:lsdException w:name="Medium List 2 Accent 6" w:semiHidden="0" w:uiPriority="66" w:unhideWhenUsed="0"/>
+    <w:lsdException w:name="Medium Grid 1 Accent 6" w:semiHidden="0" w:uiPriority="67" w:unhideWhenUsed="0"/>
+    <w:lsdException w:name="Medium Grid 2 Accent 6" w:semiHidden="0" w:uiPriority="68" w:unhideWhenUsed="0"/>
+    <w:lsdException w:name="Medium Grid 3 Accent 6" w:semiHidden="0" w:uiPriority="69" w:unhideWhenUsed="0"/>
+    <w:lsdException w:name="Dark List Accent 6" w:semiHidden="0" w:uiPriority="70" w:unhideWhenUsed="0"/>
+    <w:lsdException w:name="Colorful Shading Accent 6" w:semiHidden="0" w:uiPriority="71" w:unhideWhenUsed="0"/>
+    <w:lsdException w:name="Colorful List Accent 6" w:semiHidden="0" w:uiPriority="72" w:unhideWhenUsed="0"/>
+    <w:lsdException w:name="Colorful Grid Accent 6" w:semiHidden="0" w:uiPriority="73" w:unhideWhenUsed="0"/>
+    <w:lsdException w:name="Subtle Emphasis" w:semiHidden="0" w:uiPriority="19" w:unhideWhenUsed="0" w:qFormat="1"/>
+    <w:lsdException w:name="Intense Emphasis" w:semiHidden="0" w:uiPriority="21" w:unhideWhenUsed="0" w:qFormat="1"/>
+    <w:lsdException w:name="Subtle Reference" w:semiHidden="0" w:uiPriority="31" w:unhideWhenUsed="0" w:qFormat="1"/>
+    <w:lsdException w:name="Intense Reference" w:semiHidden="0" w:uiPriority="32" w:unhideWhenUsed="0" w:qFormat="1"/>
+    <w:lsdException w:name="Book Title" w:semiHidden="0" w:uiPriority="33" w:unhideWhenUsed="0" w:qFormat="1"/>
+    <w:lsdException w:name="Bibliography" w:uiPriority="37"/>
+    <w:lsdException w:name="TOC Heading" w:uiPriority="39" w:qFormat="1"/>
   </w:latentStyles>
   <w:style w:type="paragraph" w:default="1" w:styleId="Standard">
     <w:name w:val="Normal"/>
@@ -9591,7 +10539,1149 @@
   <w:style w:type="character" w:default="1" w:styleId="Absatz-Standardschriftart">
     <w:name w:val="Default Paragraph Font"/>
     <w:uiPriority w:val="1"/>
+    <w:unhideWhenUsed/>
+  </w:style>
+  <w:style w:type="table" w:default="1" w:styleId="NormaleTabelle">
+    <w:name w:val="Normal Table"/>
+    <w:uiPriority w:val="99"/>
     <w:semiHidden/>
+    <w:unhideWhenUsed/>
+    <w:tblPr>
+      <w:tblInd w:w="0" w:type="dxa"/>
+      <w:tblCellMar>
+        <w:top w:w="0" w:type="dxa"/>
+        <w:left w:w="108" w:type="dxa"/>
+        <w:bottom w:w="0" w:type="dxa"/>
+        <w:right w:w="108" w:type="dxa"/>
+      </w:tblCellMar>
+    </w:tblPr>
+  </w:style>
+  <w:style w:type="numbering" w:default="1" w:styleId="KeineListe">
+    <w:name w:val="No List"/>
+    <w:uiPriority w:val="99"/>
+    <w:semiHidden/>
+    <w:unhideWhenUsed/>
+  </w:style>
+  <w:style w:type="character" w:customStyle="1" w:styleId="berschrift1Zchn">
+    <w:name w:val="Überschrift 1 Zchn"/>
+    <w:basedOn w:val="Absatz-Standardschriftart"/>
+    <w:link w:val="berschrift1"/>
+    <w:rsid w:val="000C13C0"/>
+    <w:rPr>
+      <w:rFonts w:asciiTheme="majorHAnsi" w:eastAsiaTheme="majorEastAsia" w:hAnsiTheme="majorHAnsi" w:cstheme="majorBidi"/>
+      <w:b/>
+      <w:smallCaps/>
+      <w:color w:val="000000" w:themeColor="text2" w:themeShade="7F"/>
+      <w:spacing w:val="20"/>
+      <w:kern w:val="1"/>
+      <w:sz w:val="32"/>
+      <w:szCs w:val="32"/>
+      <w:lang w:eastAsia="zh-CN" w:bidi="hi-IN"/>
+    </w:rPr>
+  </w:style>
+  <w:style w:type="character" w:customStyle="1" w:styleId="berschrift2Zchn">
+    <w:name w:val="Überschrift 2 Zchn"/>
+    <w:basedOn w:val="Absatz-Standardschriftart"/>
+    <w:link w:val="berschrift2"/>
+    <w:rsid w:val="007F4375"/>
+    <w:rPr>
+      <w:rFonts w:asciiTheme="majorHAnsi" w:eastAsiaTheme="majorEastAsia" w:hAnsiTheme="majorHAnsi" w:cstheme="majorBidi"/>
+      <w:b/>
+      <w:smallCaps/>
+      <w:color w:val="000000" w:themeColor="text2" w:themeShade="BF"/>
+      <w:spacing w:val="20"/>
+      <w:kern w:val="1"/>
+      <w:sz w:val="28"/>
+      <w:szCs w:val="28"/>
+      <w:lang w:eastAsia="zh-CN" w:bidi="hi-IN"/>
+    </w:rPr>
+  </w:style>
+  <w:style w:type="character" w:customStyle="1" w:styleId="berschrift3Zchn">
+    <w:name w:val="Überschrift 3 Zchn"/>
+    <w:basedOn w:val="Absatz-Standardschriftart"/>
+    <w:link w:val="berschrift3"/>
+    <w:uiPriority w:val="9"/>
+    <w:rsid w:val="000C13C0"/>
+    <w:rPr>
+      <w:rFonts w:asciiTheme="majorHAnsi" w:eastAsiaTheme="majorEastAsia" w:hAnsiTheme="majorHAnsi" w:cstheme="majorBidi"/>
+      <w:smallCaps/>
+      <w:color w:val="000000" w:themeColor="text2"/>
+      <w:spacing w:val="20"/>
+      <w:kern w:val="1"/>
+      <w:sz w:val="24"/>
+      <w:szCs w:val="24"/>
+      <w:lang w:eastAsia="zh-CN" w:bidi="hi-IN"/>
+    </w:rPr>
+  </w:style>
+  <w:style w:type="character" w:customStyle="1" w:styleId="berschrift4Zchn">
+    <w:name w:val="Überschrift 4 Zchn"/>
+    <w:basedOn w:val="Absatz-Standardschriftart"/>
+    <w:link w:val="berschrift4"/>
+    <w:uiPriority w:val="9"/>
+    <w:rsid w:val="0007706B"/>
+    <w:rPr>
+      <w:rFonts w:asciiTheme="majorHAnsi" w:eastAsiaTheme="majorEastAsia" w:hAnsiTheme="majorHAnsi" w:cstheme="majorBidi"/>
+      <w:b/>
+      <w:bCs/>
+      <w:smallCaps/>
+      <w:color w:val="404040" w:themeColor="text2" w:themeTint="BF"/>
+      <w:spacing w:val="20"/>
+      <w:kern w:val="1"/>
+      <w:szCs w:val="24"/>
+      <w:lang w:eastAsia="zh-CN" w:bidi="hi-IN"/>
+    </w:rPr>
+  </w:style>
+  <w:style w:type="character" w:customStyle="1" w:styleId="berschrift5Zchn">
+    <w:name w:val="Überschrift 5 Zchn"/>
+    <w:basedOn w:val="Absatz-Standardschriftart"/>
+    <w:link w:val="berschrift5"/>
+    <w:uiPriority w:val="9"/>
+    <w:rsid w:val="000C13C0"/>
+    <w:rPr>
+      <w:rFonts w:asciiTheme="majorHAnsi" w:eastAsiaTheme="majorEastAsia" w:hAnsiTheme="majorHAnsi" w:cstheme="majorBidi"/>
+      <w:smallCaps/>
+      <w:color w:val="404040" w:themeColor="text2" w:themeTint="BF"/>
+      <w:spacing w:val="20"/>
+      <w:kern w:val="1"/>
+      <w:szCs w:val="24"/>
+      <w:lang w:eastAsia="zh-CN" w:bidi="hi-IN"/>
+    </w:rPr>
+  </w:style>
+  <w:style w:type="character" w:customStyle="1" w:styleId="berschrift6Zchn">
+    <w:name w:val="Überschrift 6 Zchn"/>
+    <w:basedOn w:val="Absatz-Standardschriftart"/>
+    <w:link w:val="berschrift6"/>
+    <w:uiPriority w:val="9"/>
+    <w:rsid w:val="000C13C0"/>
+    <w:rPr>
+      <w:rFonts w:asciiTheme="majorHAnsi" w:eastAsiaTheme="majorEastAsia" w:hAnsiTheme="majorHAnsi" w:cstheme="majorBidi"/>
+      <w:smallCaps/>
+      <w:color w:val="7B7B7B" w:themeColor="background2" w:themeShade="7F"/>
+      <w:spacing w:val="20"/>
+      <w:kern w:val="1"/>
+      <w:szCs w:val="24"/>
+      <w:lang w:eastAsia="zh-CN" w:bidi="hi-IN"/>
+    </w:rPr>
+  </w:style>
+  <w:style w:type="character" w:customStyle="1" w:styleId="berschrift7Zchn">
+    <w:name w:val="Überschrift 7 Zchn"/>
+    <w:basedOn w:val="Absatz-Standardschriftart"/>
+    <w:link w:val="berschrift7"/>
+    <w:uiPriority w:val="9"/>
+    <w:rsid w:val="000C13C0"/>
+    <w:rPr>
+      <w:rFonts w:asciiTheme="majorHAnsi" w:eastAsiaTheme="majorEastAsia" w:hAnsiTheme="majorHAnsi" w:cstheme="majorBidi"/>
+      <w:b/>
+      <w:bCs/>
+      <w:smallCaps/>
+      <w:color w:val="7B7B7B" w:themeColor="background2" w:themeShade="7F"/>
+      <w:spacing w:val="20"/>
+      <w:kern w:val="1"/>
+      <w:sz w:val="16"/>
+      <w:szCs w:val="16"/>
+      <w:lang w:eastAsia="zh-CN" w:bidi="hi-IN"/>
+    </w:rPr>
+  </w:style>
+  <w:style w:type="character" w:customStyle="1" w:styleId="berschrift8Zchn">
+    <w:name w:val="Überschrift 8 Zchn"/>
+    <w:basedOn w:val="Absatz-Standardschriftart"/>
+    <w:link w:val="berschrift8"/>
+    <w:uiPriority w:val="9"/>
+    <w:rsid w:val="000C13C0"/>
+    <w:rPr>
+      <w:rFonts w:asciiTheme="majorHAnsi" w:eastAsiaTheme="majorEastAsia" w:hAnsiTheme="majorHAnsi" w:cstheme="majorBidi"/>
+      <w:b/>
+      <w:smallCaps/>
+      <w:color w:val="7B7B7B" w:themeColor="background2" w:themeShade="7F"/>
+      <w:spacing w:val="20"/>
+      <w:kern w:val="1"/>
+      <w:sz w:val="16"/>
+      <w:szCs w:val="16"/>
+      <w:lang w:eastAsia="zh-CN" w:bidi="hi-IN"/>
+    </w:rPr>
+  </w:style>
+  <w:style w:type="character" w:customStyle="1" w:styleId="berschrift9Zchn">
+    <w:name w:val="Überschrift 9 Zchn"/>
+    <w:basedOn w:val="Absatz-Standardschriftart"/>
+    <w:link w:val="berschrift9"/>
+    <w:uiPriority w:val="9"/>
+    <w:rsid w:val="000C13C0"/>
+    <w:rPr>
+      <w:rFonts w:asciiTheme="majorHAnsi" w:eastAsiaTheme="majorEastAsia" w:hAnsiTheme="majorHAnsi" w:cstheme="majorBidi"/>
+      <w:smallCaps/>
+      <w:color w:val="7B7B7B" w:themeColor="background2" w:themeShade="7F"/>
+      <w:spacing w:val="20"/>
+      <w:kern w:val="1"/>
+      <w:sz w:val="16"/>
+      <w:szCs w:val="16"/>
+      <w:lang w:eastAsia="zh-CN" w:bidi="hi-IN"/>
+    </w:rPr>
+  </w:style>
+  <w:style w:type="paragraph" w:styleId="Titel">
+    <w:name w:val="Title"/>
+    <w:next w:val="Standard"/>
+    <w:link w:val="TitelZchn"/>
+    <w:uiPriority w:val="10"/>
+    <w:qFormat/>
+    <w:rsid w:val="000C13C0"/>
+    <w:pPr>
+      <w:spacing w:line="240" w:lineRule="auto"/>
+      <w:ind w:left="0"/>
+      <w:contextualSpacing/>
+    </w:pPr>
+    <w:rPr>
+      <w:rFonts w:asciiTheme="majorHAnsi" w:eastAsiaTheme="majorEastAsia" w:hAnsiTheme="majorHAnsi" w:cstheme="majorBidi"/>
+      <w:smallCaps/>
+      <w:color w:val="000000" w:themeColor="text2" w:themeShade="BF"/>
+      <w:spacing w:val="5"/>
+      <w:sz w:val="72"/>
+      <w:szCs w:val="72"/>
+    </w:rPr>
+  </w:style>
+  <w:style w:type="character" w:customStyle="1" w:styleId="TitelZchn">
+    <w:name w:val="Titel Zchn"/>
+    <w:basedOn w:val="Absatz-Standardschriftart"/>
+    <w:link w:val="Titel"/>
+    <w:uiPriority w:val="10"/>
+    <w:rsid w:val="000C13C0"/>
+    <w:rPr>
+      <w:rFonts w:asciiTheme="majorHAnsi" w:eastAsiaTheme="majorEastAsia" w:hAnsiTheme="majorHAnsi" w:cstheme="majorBidi"/>
+      <w:smallCaps/>
+      <w:color w:val="000000" w:themeColor="text2" w:themeShade="BF"/>
+      <w:spacing w:val="5"/>
+      <w:sz w:val="72"/>
+      <w:szCs w:val="72"/>
+    </w:rPr>
+  </w:style>
+  <w:style w:type="paragraph" w:styleId="Untertitel">
+    <w:name w:val="Subtitle"/>
+    <w:next w:val="Standard"/>
+    <w:link w:val="UntertitelZchn"/>
+    <w:uiPriority w:val="11"/>
+    <w:qFormat/>
+    <w:rsid w:val="000C13C0"/>
+    <w:pPr>
+      <w:spacing w:after="600" w:line="240" w:lineRule="auto"/>
+      <w:ind w:left="0"/>
+    </w:pPr>
+    <w:rPr>
+      <w:smallCaps/>
+      <w:color w:val="7B7B7B" w:themeColor="background2" w:themeShade="7F"/>
+      <w:spacing w:val="5"/>
+      <w:sz w:val="28"/>
+      <w:szCs w:val="28"/>
+    </w:rPr>
+  </w:style>
+  <w:style w:type="character" w:customStyle="1" w:styleId="UntertitelZchn">
+    <w:name w:val="Untertitel Zchn"/>
+    <w:basedOn w:val="Absatz-Standardschriftart"/>
+    <w:link w:val="Untertitel"/>
+    <w:uiPriority w:val="11"/>
+    <w:rsid w:val="000C13C0"/>
+    <w:rPr>
+      <w:smallCaps/>
+      <w:color w:val="7B7B7B" w:themeColor="background2" w:themeShade="7F"/>
+      <w:spacing w:val="5"/>
+      <w:sz w:val="28"/>
+      <w:szCs w:val="28"/>
+    </w:rPr>
+  </w:style>
+  <w:style w:type="character" w:styleId="Hervorhebung">
+    <w:name w:val="Emphasis"/>
+    <w:uiPriority w:val="20"/>
+    <w:qFormat/>
+    <w:rsid w:val="000C13C0"/>
+    <w:rPr>
+      <w:b/>
+      <w:bCs/>
+      <w:smallCaps/>
+      <w:dstrike w:val="0"/>
+      <w:color w:val="5A5A5A" w:themeColor="text1" w:themeTint="A5"/>
+      <w:spacing w:val="20"/>
+      <w:kern w:val="0"/>
+      <w:vertAlign w:val="baseline"/>
+    </w:rPr>
+  </w:style>
+  <w:style w:type="paragraph" w:styleId="KeinLeerraum">
+    <w:name w:val="No Spacing"/>
+    <w:basedOn w:val="Standard"/>
+    <w:link w:val="KeinLeerraumZchn"/>
+    <w:uiPriority w:val="1"/>
+    <w:qFormat/>
+    <w:rsid w:val="000C13C0"/>
+    <w:rPr>
+      <w:rFonts w:asciiTheme="minorHAnsi" w:hAnsiTheme="minorHAnsi"/>
+      <w:color w:val="000000" w:themeColor="text1"/>
+    </w:rPr>
+  </w:style>
+  <w:style w:type="character" w:customStyle="1" w:styleId="KeinLeerraumZchn">
+    <w:name w:val="Kein Leerraum Zchn"/>
+    <w:basedOn w:val="Absatz-Standardschriftart"/>
+    <w:link w:val="KeinLeerraum"/>
+    <w:uiPriority w:val="1"/>
+    <w:rsid w:val="000C13C0"/>
+    <w:rPr>
+      <w:color w:val="000000" w:themeColor="text1"/>
+      <w:sz w:val="24"/>
+    </w:rPr>
+  </w:style>
+  <w:style w:type="paragraph" w:styleId="Listenabsatz">
+    <w:name w:val="List Paragraph"/>
+    <w:basedOn w:val="Standard"/>
+    <w:uiPriority w:val="34"/>
+    <w:qFormat/>
+    <w:rsid w:val="000C13C0"/>
+    <w:pPr>
+      <w:ind w:left="720"/>
+      <w:contextualSpacing/>
+    </w:pPr>
+  </w:style>
+  <w:style w:type="paragraph" w:styleId="IntensivesZitat">
+    <w:name w:val="Intense Quote"/>
+    <w:basedOn w:val="Standard"/>
+    <w:next w:val="Standard"/>
+    <w:link w:val="IntensivesZitatZchn"/>
+    <w:uiPriority w:val="30"/>
+    <w:qFormat/>
+    <w:rsid w:val="000C13C0"/>
+    <w:pPr>
+      <w:pBdr>
+        <w:top w:val="single" w:sz="4" w:space="12" w:color="E5E5E5" w:themeColor="accent1" w:themeTint="BF"/>
+        <w:left w:val="single" w:sz="4" w:space="15" w:color="E5E5E5" w:themeColor="accent1" w:themeTint="BF"/>
+        <w:bottom w:val="single" w:sz="12" w:space="10" w:color="A5A5A5" w:themeColor="accent1" w:themeShade="BF"/>
+        <w:right w:val="single" w:sz="12" w:space="15" w:color="A5A5A5" w:themeColor="accent1" w:themeShade="BF"/>
+        <w:between w:val="single" w:sz="4" w:space="12" w:color="E5E5E5" w:themeColor="accent1" w:themeTint="BF"/>
+        <w:bar w:val="single" w:sz="4" w:color="E5E5E5" w:themeColor="accent1" w:themeTint="BF"/>
+      </w:pBdr>
+      <w:spacing w:line="300" w:lineRule="auto"/>
+      <w:ind w:left="2506" w:right="432"/>
+    </w:pPr>
+    <w:rPr>
+      <w:rFonts w:asciiTheme="majorHAnsi" w:eastAsiaTheme="majorEastAsia" w:hAnsiTheme="majorHAnsi" w:cstheme="majorBidi"/>
+      <w:smallCaps/>
+      <w:color w:val="A5A5A5" w:themeColor="accent1" w:themeShade="BF"/>
+      <w:sz w:val="20"/>
+    </w:rPr>
+  </w:style>
+  <w:style w:type="character" w:customStyle="1" w:styleId="IntensivesZitatZchn">
+    <w:name w:val="Intensives Zitat Zchn"/>
+    <w:basedOn w:val="Absatz-Standardschriftart"/>
+    <w:link w:val="IntensivesZitat"/>
+    <w:uiPriority w:val="30"/>
+    <w:rsid w:val="000C13C0"/>
+    <w:rPr>
+      <w:rFonts w:asciiTheme="majorHAnsi" w:eastAsiaTheme="majorEastAsia" w:hAnsiTheme="majorHAnsi" w:cstheme="majorBidi"/>
+      <w:smallCaps/>
+      <w:color w:val="A5A5A5" w:themeColor="accent1" w:themeShade="BF"/>
+    </w:rPr>
+  </w:style>
+  <w:style w:type="character" w:styleId="SchwacheHervorhebung">
+    <w:name w:val="Subtle Emphasis"/>
+    <w:uiPriority w:val="19"/>
+    <w:qFormat/>
+    <w:rsid w:val="000C13C0"/>
+    <w:rPr>
+      <w:smallCaps/>
+      <w:dstrike w:val="0"/>
+      <w:color w:val="5A5A5A" w:themeColor="text1" w:themeTint="A5"/>
+      <w:vertAlign w:val="baseline"/>
+    </w:rPr>
+  </w:style>
+  <w:style w:type="character" w:styleId="IntensiveHervorhebung">
+    <w:name w:val="Intense Emphasis"/>
+    <w:uiPriority w:val="21"/>
+    <w:qFormat/>
+    <w:rsid w:val="000C13C0"/>
+    <w:rPr>
+      <w:b/>
+      <w:bCs/>
+      <w:smallCaps/>
+      <w:color w:val="DDDDDD" w:themeColor="accent1"/>
+      <w:spacing w:val="40"/>
+    </w:rPr>
+  </w:style>
+  <w:style w:type="paragraph" w:styleId="Inhaltsverzeichnisberschrift">
+    <w:name w:val="TOC Heading"/>
+    <w:basedOn w:val="berschrift1"/>
+    <w:next w:val="Standard"/>
+    <w:uiPriority w:val="39"/>
+    <w:unhideWhenUsed/>
+    <w:qFormat/>
+    <w:rsid w:val="000C13C0"/>
+    <w:pPr>
+      <w:numPr>
+        <w:numId w:val="0"/>
+      </w:numPr>
+      <w:outlineLvl w:val="9"/>
+    </w:pPr>
+    <w:rPr>
+      <w:lang w:bidi="en-US"/>
+    </w:rPr>
+  </w:style>
+  <w:style w:type="paragraph" w:styleId="Beschriftung">
+    <w:name w:val="caption"/>
+    <w:basedOn w:val="Standard"/>
+    <w:next w:val="Standard"/>
+    <w:uiPriority w:val="35"/>
+    <w:semiHidden/>
+    <w:unhideWhenUsed/>
+    <w:qFormat/>
+    <w:rsid w:val="000C13C0"/>
+    <w:rPr>
+      <w:b/>
+      <w:bCs/>
+      <w:smallCaps/>
+      <w:color w:val="000000" w:themeColor="text2"/>
+      <w:spacing w:val="10"/>
+      <w:sz w:val="18"/>
+      <w:szCs w:val="18"/>
+    </w:rPr>
+  </w:style>
+  <w:style w:type="character" w:styleId="Fett">
+    <w:name w:val="Strong"/>
+    <w:uiPriority w:val="22"/>
+    <w:qFormat/>
+    <w:rsid w:val="000C13C0"/>
+    <w:rPr>
+      <w:b/>
+      <w:bCs/>
+      <w:spacing w:val="0"/>
+    </w:rPr>
+  </w:style>
+  <w:style w:type="paragraph" w:styleId="Zitat">
+    <w:name w:val="Quote"/>
+    <w:basedOn w:val="Standard"/>
+    <w:next w:val="Standard"/>
+    <w:link w:val="ZitatZchn"/>
+    <w:uiPriority w:val="29"/>
+    <w:qFormat/>
+    <w:rsid w:val="000C13C0"/>
+    <w:rPr>
+      <w:rFonts w:asciiTheme="minorHAnsi" w:hAnsiTheme="minorHAnsi"/>
+      <w:i/>
+      <w:iCs/>
+      <w:color w:val="5A5A5A" w:themeColor="text1" w:themeTint="A5"/>
+      <w:sz w:val="20"/>
+    </w:rPr>
+  </w:style>
+  <w:style w:type="character" w:customStyle="1" w:styleId="ZitatZchn">
+    <w:name w:val="Zitat Zchn"/>
+    <w:basedOn w:val="Absatz-Standardschriftart"/>
+    <w:link w:val="Zitat"/>
+    <w:uiPriority w:val="29"/>
+    <w:rsid w:val="000C13C0"/>
+    <w:rPr>
+      <w:i/>
+      <w:iCs/>
+      <w:color w:val="5A5A5A" w:themeColor="text1" w:themeTint="A5"/>
+    </w:rPr>
+  </w:style>
+  <w:style w:type="character" w:styleId="SchwacherVerweis">
+    <w:name w:val="Subtle Reference"/>
+    <w:uiPriority w:val="31"/>
+    <w:qFormat/>
+    <w:rsid w:val="000C13C0"/>
+    <w:rPr>
+      <w:rFonts w:asciiTheme="majorHAnsi" w:eastAsiaTheme="majorEastAsia" w:hAnsiTheme="majorHAnsi" w:cstheme="majorBidi"/>
+      <w:i/>
+      <w:iCs/>
+      <w:smallCaps/>
+      <w:color w:val="5A5A5A" w:themeColor="text1" w:themeTint="A5"/>
+      <w:spacing w:val="20"/>
+    </w:rPr>
+  </w:style>
+  <w:style w:type="character" w:styleId="IntensiverVerweis">
+    <w:name w:val="Intense Reference"/>
+    <w:uiPriority w:val="32"/>
+    <w:qFormat/>
+    <w:rsid w:val="000C13C0"/>
+    <w:rPr>
+      <w:rFonts w:asciiTheme="majorHAnsi" w:eastAsiaTheme="majorEastAsia" w:hAnsiTheme="majorHAnsi" w:cstheme="majorBidi"/>
+      <w:b/>
+      <w:bCs/>
+      <w:i/>
+      <w:iCs/>
+      <w:smallCaps/>
+      <w:color w:val="000000" w:themeColor="text2" w:themeShade="BF"/>
+      <w:spacing w:val="20"/>
+    </w:rPr>
+  </w:style>
+  <w:style w:type="character" w:styleId="Buchtitel">
+    <w:name w:val="Book Title"/>
+    <w:uiPriority w:val="33"/>
+    <w:qFormat/>
+    <w:rsid w:val="000C13C0"/>
+    <w:rPr>
+      <w:rFonts w:asciiTheme="majorHAnsi" w:eastAsiaTheme="majorEastAsia" w:hAnsiTheme="majorHAnsi" w:cstheme="majorBidi"/>
+      <w:b/>
+      <w:bCs/>
+      <w:smallCaps/>
+      <w:color w:val="000000" w:themeColor="text2" w:themeShade="BF"/>
+      <w:spacing w:val="10"/>
+      <w:u w:val="single"/>
+    </w:rPr>
+  </w:style>
+  <w:style w:type="character" w:customStyle="1" w:styleId="IndexLink">
+    <w:name w:val="Index Link"/>
+    <w:rsid w:val="00D37C63"/>
+  </w:style>
+  <w:style w:type="paragraph" w:customStyle="1" w:styleId="TableContents">
+    <w:name w:val="Table Contents"/>
+    <w:basedOn w:val="Standard"/>
+    <w:rsid w:val="00D37C63"/>
+    <w:pPr>
+      <w:suppressLineNumbers/>
+    </w:pPr>
+  </w:style>
+  <w:style w:type="paragraph" w:styleId="RGV-berschrift">
+    <w:name w:val="toa heading"/>
+    <w:basedOn w:val="Standard"/>
+    <w:rsid w:val="00D37C63"/>
+    <w:pPr>
+      <w:keepNext/>
+      <w:suppressLineNumbers/>
+      <w:spacing w:before="240" w:after="120"/>
+    </w:pPr>
+    <w:rPr>
+      <w:rFonts w:ascii="Arial" w:hAnsi="Arial"/>
+      <w:b/>
+      <w:bCs/>
+      <w:sz w:val="32"/>
+      <w:szCs w:val="32"/>
+    </w:rPr>
+  </w:style>
+  <w:style w:type="paragraph" w:styleId="Kopfzeile">
+    <w:name w:val="header"/>
+    <w:basedOn w:val="Standard"/>
+    <w:link w:val="KopfzeileZchn"/>
+    <w:rsid w:val="00D37C63"/>
+    <w:pPr>
+      <w:suppressLineNumbers/>
+      <w:tabs>
+        <w:tab w:val="center" w:pos="4819"/>
+        <w:tab w:val="right" w:pos="9638"/>
+      </w:tabs>
+    </w:pPr>
+  </w:style>
+  <w:style w:type="character" w:customStyle="1" w:styleId="KopfzeileZchn">
+    <w:name w:val="Kopfzeile Zchn"/>
+    <w:basedOn w:val="Absatz-Standardschriftart"/>
+    <w:link w:val="Kopfzeile"/>
+    <w:rsid w:val="00D37C63"/>
+    <w:rPr>
+      <w:rFonts w:ascii="Verdana" w:eastAsia="Droid Sans Fallback" w:hAnsi="Verdana" w:cs="Mangal"/>
+      <w:kern w:val="1"/>
+      <w:sz w:val="24"/>
+      <w:szCs w:val="24"/>
+      <w:lang w:eastAsia="zh-CN" w:bidi="hi-IN"/>
+    </w:rPr>
+  </w:style>
+  <w:style w:type="paragraph" w:styleId="Fuzeile">
+    <w:name w:val="footer"/>
+    <w:basedOn w:val="Standard"/>
+    <w:link w:val="FuzeileZchn"/>
+    <w:rsid w:val="00D37C63"/>
+    <w:pPr>
+      <w:suppressLineNumbers/>
+      <w:tabs>
+        <w:tab w:val="center" w:pos="4819"/>
+        <w:tab w:val="right" w:pos="9638"/>
+      </w:tabs>
+    </w:pPr>
+  </w:style>
+  <w:style w:type="character" w:customStyle="1" w:styleId="FuzeileZchn">
+    <w:name w:val="Fußzeile Zchn"/>
+    <w:basedOn w:val="Absatz-Standardschriftart"/>
+    <w:link w:val="Fuzeile"/>
+    <w:rsid w:val="00D37C63"/>
+    <w:rPr>
+      <w:rFonts w:ascii="Verdana" w:eastAsia="Droid Sans Fallback" w:hAnsi="Verdana" w:cs="Mangal"/>
+      <w:kern w:val="1"/>
+      <w:sz w:val="24"/>
+      <w:szCs w:val="24"/>
+      <w:lang w:eastAsia="zh-CN" w:bidi="hi-IN"/>
+    </w:rPr>
+  </w:style>
+  <w:style w:type="paragraph" w:styleId="Verzeichnis1">
+    <w:name w:val="toc 1"/>
+    <w:basedOn w:val="Standard"/>
+    <w:uiPriority w:val="39"/>
+    <w:rsid w:val="00D37C63"/>
+    <w:pPr>
+      <w:suppressLineNumbers/>
+      <w:tabs>
+        <w:tab w:val="right" w:leader="dot" w:pos="9638"/>
+      </w:tabs>
+    </w:pPr>
+  </w:style>
+  <w:style w:type="paragraph" w:styleId="Verzeichnis2">
+    <w:name w:val="toc 2"/>
+    <w:basedOn w:val="Standard"/>
+    <w:uiPriority w:val="39"/>
+    <w:rsid w:val="00D37C63"/>
+    <w:pPr>
+      <w:suppressLineNumbers/>
+      <w:tabs>
+        <w:tab w:val="right" w:leader="dot" w:pos="9638"/>
+      </w:tabs>
+      <w:ind w:left="283"/>
+    </w:pPr>
+  </w:style>
+  <w:style w:type="character" w:styleId="Hyperlink">
+    <w:name w:val="Hyperlink"/>
+    <w:basedOn w:val="Absatz-Standardschriftart"/>
+    <w:uiPriority w:val="99"/>
+    <w:unhideWhenUsed/>
+    <w:rsid w:val="00DC20CE"/>
+    <w:rPr>
+      <w:color w:val="5F5F5F" w:themeColor="hyperlink"/>
+      <w:u w:val="single"/>
+    </w:rPr>
+  </w:style>
+  <w:style w:type="table" w:styleId="Tabellenraster">
+    <w:name w:val="Table Grid"/>
+    <w:basedOn w:val="NormaleTabelle"/>
+    <w:uiPriority w:val="59"/>
+    <w:rsid w:val="00300803"/>
+    <w:pPr>
+      <w:spacing w:after="0" w:line="240" w:lineRule="auto"/>
+    </w:pPr>
+    <w:tblPr>
+      <w:tblBorders>
+        <w:top w:val="single" w:sz="4" w:space="0" w:color="auto"/>
+        <w:left w:val="single" w:sz="4" w:space="0" w:color="auto"/>
+        <w:bottom w:val="single" w:sz="4" w:space="0" w:color="auto"/>
+        <w:right w:val="single" w:sz="4" w:space="0" w:color="auto"/>
+        <w:insideH w:val="single" w:sz="4" w:space="0" w:color="auto"/>
+        <w:insideV w:val="single" w:sz="4" w:space="0" w:color="auto"/>
+      </w:tblBorders>
+    </w:tblPr>
+  </w:style>
+  <w:style w:type="paragraph" w:styleId="StandardWeb">
+    <w:name w:val="Normal (Web)"/>
+    <w:basedOn w:val="Standard"/>
+    <w:uiPriority w:val="99"/>
+    <w:semiHidden/>
+    <w:unhideWhenUsed/>
+    <w:rsid w:val="0008416F"/>
+    <w:pPr>
+      <w:widowControl/>
+      <w:suppressAutoHyphens w:val="0"/>
+      <w:spacing w:before="100" w:beforeAutospacing="1" w:after="100" w:afterAutospacing="1"/>
+      <w:jc w:val="left"/>
+    </w:pPr>
+    <w:rPr>
+      <w:rFonts w:ascii="Times New Roman" w:eastAsia="Times New Roman" w:hAnsi="Times New Roman" w:cs="Times New Roman"/>
+      <w:kern w:val="0"/>
+      <w:lang w:eastAsia="de-AT" w:bidi="ar-SA"/>
+    </w:rPr>
+  </w:style>
+  <w:style w:type="paragraph" w:styleId="Sprechblasentext">
+    <w:name w:val="Balloon Text"/>
+    <w:basedOn w:val="Standard"/>
+    <w:link w:val="SprechblasentextZchn"/>
+    <w:uiPriority w:val="99"/>
+    <w:semiHidden/>
+    <w:unhideWhenUsed/>
+    <w:rsid w:val="009139A8"/>
+    <w:rPr>
+      <w:rFonts w:ascii="Tahoma" w:hAnsi="Tahoma"/>
+      <w:sz w:val="16"/>
+      <w:szCs w:val="14"/>
+    </w:rPr>
+  </w:style>
+  <w:style w:type="character" w:customStyle="1" w:styleId="SprechblasentextZchn">
+    <w:name w:val="Sprechblasentext Zchn"/>
+    <w:basedOn w:val="Absatz-Standardschriftart"/>
+    <w:link w:val="Sprechblasentext"/>
+    <w:uiPriority w:val="99"/>
+    <w:semiHidden/>
+    <w:rsid w:val="009139A8"/>
+    <w:rPr>
+      <w:rFonts w:ascii="Tahoma" w:eastAsia="Droid Sans Fallback" w:hAnsi="Tahoma" w:cs="Mangal"/>
+      <w:kern w:val="1"/>
+      <w:sz w:val="16"/>
+      <w:szCs w:val="14"/>
+      <w:lang w:eastAsia="zh-CN" w:bidi="hi-IN"/>
+    </w:rPr>
+  </w:style>
+  <w:style w:type="paragraph" w:styleId="Verzeichnis3">
+    <w:name w:val="toc 3"/>
+    <w:basedOn w:val="Standard"/>
+    <w:next w:val="Standard"/>
+    <w:autoRedefine/>
+    <w:uiPriority w:val="39"/>
+    <w:unhideWhenUsed/>
+    <w:rsid w:val="00522069"/>
+    <w:pPr>
+      <w:tabs>
+        <w:tab w:val="left" w:pos="1320"/>
+        <w:tab w:val="right" w:leader="dot" w:pos="9628"/>
+      </w:tabs>
+      <w:ind w:left="480"/>
+    </w:pPr>
+    <w:rPr>
+      <w:i/>
+      <w:noProof/>
+      <w:sz w:val="20"/>
+      <w:szCs w:val="21"/>
+    </w:rPr>
+  </w:style>
+  <w:style w:type="paragraph" w:styleId="Verzeichnis4">
+    <w:name w:val="toc 4"/>
+    <w:basedOn w:val="Standard"/>
+    <w:next w:val="Standard"/>
+    <w:autoRedefine/>
+    <w:uiPriority w:val="39"/>
+    <w:unhideWhenUsed/>
+    <w:rsid w:val="00522069"/>
+    <w:pPr>
+      <w:tabs>
+        <w:tab w:val="left" w:pos="1540"/>
+        <w:tab w:val="right" w:leader="dot" w:pos="9628"/>
+      </w:tabs>
+      <w:ind w:left="720"/>
+    </w:pPr>
+    <w:rPr>
+      <w:i/>
+      <w:noProof/>
+      <w:sz w:val="18"/>
+      <w:szCs w:val="21"/>
+    </w:rPr>
+  </w:style>
+</w:styles>
+</file>
+
+<file path=word/stylesWithEffects.xml><?xml version="1.0" encoding="utf-8"?>
+<w:styles xmlns:wpc="http://schemas.microsoft.com/office/word/2010/wordprocessingCanvas" xmlns:mc="http://schemas.openxmlformats.org/markup-compatibility/2006" xmlns:o="urn:schemas-microsoft-com:office:office" xmlns:r="http://schemas.openxmlformats.org/officeDocument/2006/relationships" xmlns:m="http://schemas.openxmlformats.org/officeDocument/2006/math" xmlns:v="urn:schemas-microsoft-com:vml" xmlns:wp14="http://schemas.microsoft.com/office/word/2010/wordprocessingDrawing" xmlns:wp="http://schemas.openxmlformats.org/drawingml/2006/wordprocessingDrawing" xmlns:w10="urn:schemas-microsoft-com:office:word" xmlns:w="http://schemas.openxmlformats.org/wordprocessingml/2006/main" xmlns:w14="http://schemas.microsoft.com/office/word/2010/wordml" xmlns:wpg="http://schemas.microsoft.com/office/word/2010/wordprocessingGroup" xmlns:wpi="http://schemas.microsoft.com/office/word/2010/wordprocessingInk" xmlns:wne="http://schemas.microsoft.com/office/word/2006/wordml" xmlns:wps="http://schemas.microsoft.com/office/word/2010/wordprocessingShape" mc:Ignorable="w14 wp14">
+  <w:docDefaults>
+    <w:rPrDefault>
+      <w:rPr>
+        <w:rFonts w:asciiTheme="minorHAnsi" w:eastAsiaTheme="minorHAnsi" w:hAnsiTheme="minorHAnsi" w:cstheme="minorBidi"/>
+        <w:lang w:val="de-AT" w:eastAsia="en-US" w:bidi="ar-SA"/>
+      </w:rPr>
+    </w:rPrDefault>
+    <w:pPrDefault>
+      <w:pPr>
+        <w:spacing w:after="160" w:line="288" w:lineRule="auto"/>
+        <w:ind w:left="2160"/>
+      </w:pPr>
+    </w:pPrDefault>
+  </w:docDefaults>
+  <w:latentStyles w:defLockedState="0" w:defUIPriority="99" w:defSemiHidden="1" w:defUnhideWhenUsed="1" w:defQFormat="0" w:count="267">
+    <w:lsdException w:name="Normal" w:semiHidden="0" w:uiPriority="0" w:unhideWhenUsed="0" w:qFormat="1"/>
+    <w:lsdException w:name="heading 1" w:semiHidden="0" w:uiPriority="0" w:unhideWhenUsed="0" w:qFormat="1"/>
+    <w:lsdException w:name="heading 2" w:uiPriority="0" w:qFormat="1"/>
+    <w:lsdException w:name="heading 3" w:uiPriority="9" w:qFormat="1"/>
+    <w:lsdException w:name="heading 4" w:uiPriority="9" w:qFormat="1"/>
+    <w:lsdException w:name="heading 5" w:uiPriority="9" w:qFormat="1"/>
+    <w:lsdException w:name="heading 6" w:uiPriority="9" w:qFormat="1"/>
+    <w:lsdException w:name="heading 7" w:uiPriority="9" w:qFormat="1"/>
+    <w:lsdException w:name="heading 8" w:uiPriority="9" w:qFormat="1"/>
+    <w:lsdException w:name="heading 9" w:uiPriority="9" w:qFormat="1"/>
+    <w:lsdException w:name="toc 1" w:uiPriority="39"/>
+    <w:lsdException w:name="toc 2" w:uiPriority="39"/>
+    <w:lsdException w:name="toc 3" w:uiPriority="39"/>
+    <w:lsdException w:name="toc 4" w:uiPriority="39"/>
+    <w:lsdException w:name="toc 5" w:uiPriority="39"/>
+    <w:lsdException w:name="toc 6" w:uiPriority="39"/>
+    <w:lsdException w:name="toc 7" w:uiPriority="39"/>
+    <w:lsdException w:name="toc 8" w:uiPriority="39"/>
+    <w:lsdException w:name="toc 9" w:uiPriority="39"/>
+    <w:lsdException w:name="header" w:uiPriority="0"/>
+    <w:lsdException w:name="footer" w:uiPriority="0"/>
+    <w:lsdException w:name="caption" w:uiPriority="35" w:qFormat="1"/>
+    <w:lsdException w:name="toa heading" w:uiPriority="0"/>
+    <w:lsdException w:name="Title" w:semiHidden="0" w:uiPriority="10" w:unhideWhenUsed="0" w:qFormat="1"/>
+    <w:lsdException w:name="Default Paragraph Font" w:uiPriority="1"/>
+    <w:lsdException w:name="Subtitle" w:semiHidden="0" w:uiPriority="11" w:unhideWhenUsed="0" w:qFormat="1"/>
+    <w:lsdException w:name="Strong" w:semiHidden="0" w:uiPriority="22" w:unhideWhenUsed="0" w:qFormat="1"/>
+    <w:lsdException w:name="Emphasis" w:semiHidden="0" w:uiPriority="20" w:unhideWhenUsed="0" w:qFormat="1"/>
+    <w:lsdException w:name="Table Grid" w:semiHidden="0" w:uiPriority="59" w:unhideWhenUsed="0"/>
+    <w:lsdException w:name="Placeholder Text" w:unhideWhenUsed="0"/>
+    <w:lsdException w:name="No Spacing" w:semiHidden="0" w:uiPriority="1" w:unhideWhenUsed="0" w:qFormat="1"/>
+    <w:lsdException w:name="Light Shading" w:semiHidden="0" w:uiPriority="60" w:unhideWhenUsed="0"/>
+    <w:lsdException w:name="Light List" w:semiHidden="0" w:uiPriority="61" w:unhideWhenUsed="0"/>
+    <w:lsdException w:name="Light Grid" w:semiHidden="0" w:uiPriority="62" w:unhideWhenUsed="0"/>
+    <w:lsdException w:name="Medium Shading 1" w:semiHidden="0" w:uiPriority="63" w:unhideWhenUsed="0"/>
+    <w:lsdException w:name="Medium Shading 2" w:semiHidden="0" w:uiPriority="64" w:unhideWhenUsed="0"/>
+    <w:lsdException w:name="Medium List 1" w:semiHidden="0" w:uiPriority="65" w:unhideWhenUsed="0"/>
+    <w:lsdException w:name="Medium List 2" w:semiHidden="0" w:uiPriority="66" w:unhideWhenUsed="0"/>
+    <w:lsdException w:name="Medium Grid 1" w:semiHidden="0" w:uiPriority="67" w:unhideWhenUsed="0"/>
+    <w:lsdException w:name="Medium Grid 2" w:semiHidden="0" w:uiPriority="68" w:unhideWhenUsed="0"/>
+    <w:lsdException w:name="Medium Grid 3" w:semiHidden="0" w:uiPriority="69" w:unhideWhenUsed="0"/>
+    <w:lsdException w:name="Dark List" w:semiHidden="0" w:uiPriority="70" w:unhideWhenUsed="0"/>
+    <w:lsdException w:name="Colorful Shading" w:semiHidden="0" w:uiPriority="71" w:unhideWhenUsed="0"/>
+    <w:lsdException w:name="Colorful List" w:semiHidden="0" w:uiPriority="72" w:unhideWhenUsed="0"/>
+    <w:lsdException w:name="Colorful Grid" w:semiHidden="0" w:uiPriority="73" w:unhideWhenUsed="0"/>
+    <w:lsdException w:name="Light Shading Accent 1" w:semiHidden="0" w:uiPriority="60" w:unhideWhenUsed="0"/>
+    <w:lsdException w:name="Light List Accent 1" w:semiHidden="0" w:uiPriority="61" w:unhideWhenUsed="0"/>
+    <w:lsdException w:name="Light Grid Accent 1" w:semiHidden="0" w:uiPriority="62" w:unhideWhenUsed="0"/>
+    <w:lsdException w:name="Medium Shading 1 Accent 1" w:semiHidden="0" w:uiPriority="63" w:unhideWhenUsed="0"/>
+    <w:lsdException w:name="Medium Shading 2 Accent 1" w:semiHidden="0" w:uiPriority="64" w:unhideWhenUsed="0"/>
+    <w:lsdException w:name="Medium List 1 Accent 1" w:semiHidden="0" w:uiPriority="65" w:unhideWhenUsed="0"/>
+    <w:lsdException w:name="Revision" w:unhideWhenUsed="0"/>
+    <w:lsdException w:name="List Paragraph" w:semiHidden="0" w:uiPriority="34" w:unhideWhenUsed="0" w:qFormat="1"/>
+    <w:lsdException w:name="Quote" w:semiHidden="0" w:uiPriority="29" w:unhideWhenUsed="0" w:qFormat="1"/>
+    <w:lsdException w:name="Intense Quote" w:semiHidden="0" w:uiPriority="30" w:unhideWhenUsed="0" w:qFormat="1"/>
+    <w:lsdException w:name="Medium List 2 Accent 1" w:semiHidden="0" w:uiPriority="66" w:unhideWhenUsed="0"/>
+    <w:lsdException w:name="Medium Grid 1 Accent 1" w:semiHidden="0" w:uiPriority="67" w:unhideWhenUsed="0"/>
+    <w:lsdException w:name="Medium Grid 2 Accent 1" w:semiHidden="0" w:uiPriority="68" w:unhideWhenUsed="0"/>
+    <w:lsdException w:name="Medium Grid 3 Accent 1" w:semiHidden="0" w:uiPriority="69" w:unhideWhenUsed="0"/>
+    <w:lsdException w:name="Dark List Accent 1" w:semiHidden="0" w:uiPriority="70" w:unhideWhenUsed="0"/>
+    <w:lsdException w:name="Colorful Shading Accent 1" w:semiHidden="0" w:uiPriority="71" w:unhideWhenUsed="0"/>
+    <w:lsdException w:name="Colorful List Accent 1" w:semiHidden="0" w:uiPriority="72" w:unhideWhenUsed="0"/>
+    <w:lsdException w:name="Colorful Grid Accent 1" w:semiHidden="0" w:uiPriority="73" w:unhideWhenUsed="0"/>
+    <w:lsdException w:name="Light Shading Accent 2" w:semiHidden="0" w:uiPriority="60" w:unhideWhenUsed="0"/>
+    <w:lsdException w:name="Light List Accent 2" w:semiHidden="0" w:uiPriority="61" w:unhideWhenUsed="0"/>
+    <w:lsdException w:name="Light Grid Accent 2" w:semiHidden="0" w:uiPriority="62" w:unhideWhenUsed="0"/>
+    <w:lsdException w:name="Medium Shading 1 Accent 2" w:semiHidden="0" w:uiPriority="63" w:unhideWhenUsed="0"/>
+    <w:lsdException w:name="Medium Shading 2 Accent 2" w:semiHidden="0" w:uiPriority="64" w:unhideWhenUsed="0"/>
+    <w:lsdException w:name="Medium List 1 Accent 2" w:semiHidden="0" w:uiPriority="65" w:unhideWhenUsed="0"/>
+    <w:lsdException w:name="Medium List 2 Accent 2" w:semiHidden="0" w:uiPriority="66" w:unhideWhenUsed="0"/>
+    <w:lsdException w:name="Medium Grid 1 Accent 2" w:semiHidden="0" w:uiPriority="67" w:unhideWhenUsed="0"/>
+    <w:lsdException w:name="Medium Grid 2 Accent 2" w:semiHidden="0" w:uiPriority="68" w:unhideWhenUsed="0"/>
+    <w:lsdException w:name="Medium Grid 3 Accent 2" w:semiHidden="0" w:uiPriority="69" w:unhideWhenUsed="0"/>
+    <w:lsdException w:name="Dark List Accent 2" w:semiHidden="0" w:uiPriority="70" w:unhideWhenUsed="0"/>
+    <w:lsdException w:name="Colorful Shading Accent 2" w:semiHidden="0" w:uiPriority="71" w:unhideWhenUsed="0"/>
+    <w:lsdException w:name="Colorful List Accent 2" w:semiHidden="0" w:uiPriority="72" w:unhideWhenUsed="0"/>
+    <w:lsdException w:name="Colorful Grid Accent 2" w:semiHidden="0" w:uiPriority="73" w:unhideWhenUsed="0"/>
+    <w:lsdException w:name="Light Shading Accent 3" w:semiHidden="0" w:uiPriority="60" w:unhideWhenUsed="0"/>
+    <w:lsdException w:name="Light List Accent 3" w:semiHidden="0" w:uiPriority="61" w:unhideWhenUsed="0"/>
+    <w:lsdException w:name="Light Grid Accent 3" w:semiHidden="0" w:uiPriority="62" w:unhideWhenUsed="0"/>
+    <w:lsdException w:name="Medium Shading 1 Accent 3" w:semiHidden="0" w:uiPriority="63" w:unhideWhenUsed="0"/>
+    <w:lsdException w:name="Medium Shading 2 Accent 3" w:semiHidden="0" w:uiPriority="64" w:unhideWhenUsed="0"/>
+    <w:lsdException w:name="Medium List 1 Accent 3" w:semiHidden="0" w:uiPriority="65" w:unhideWhenUsed="0"/>
+    <w:lsdException w:name="Medium List 2 Accent 3" w:semiHidden="0" w:uiPriority="66" w:unhideWhenUsed="0"/>
+    <w:lsdException w:name="Medium Grid 1 Accent 3" w:semiHidden="0" w:uiPriority="67" w:unhideWhenUsed="0"/>
+    <w:lsdException w:name="Medium Grid 2 Accent 3" w:semiHidden="0" w:uiPriority="68" w:unhideWhenUsed="0"/>
+    <w:lsdException w:name="Medium Grid 3 Accent 3" w:semiHidden="0" w:uiPriority="69" w:unhideWhenUsed="0"/>
+    <w:lsdException w:name="Dark List Accent 3" w:semiHidden="0" w:uiPriority="70" w:unhideWhenUsed="0"/>
+    <w:lsdException w:name="Colorful Shading Accent 3" w:semiHidden="0" w:uiPriority="71" w:unhideWhenUsed="0"/>
+    <w:lsdException w:name="Colorful List Accent 3" w:semiHidden="0" w:uiPriority="72" w:unhideWhenUsed="0"/>
+    <w:lsdException w:name="Colorful Grid Accent 3" w:semiHidden="0" w:uiPriority="73" w:unhideWhenUsed="0"/>
+    <w:lsdException w:name="Light Shading Accent 4" w:semiHidden="0" w:uiPriority="60" w:unhideWhenUsed="0"/>
+    <w:lsdException w:name="Light List Accent 4" w:semiHidden="0" w:uiPriority="61" w:unhideWhenUsed="0"/>
+    <w:lsdException w:name="Light Grid Accent 4" w:semiHidden="0" w:uiPriority="62" w:unhideWhenUsed="0"/>
+    <w:lsdException w:name="Medium Shading 1 Accent 4" w:semiHidden="0" w:uiPriority="63" w:unhideWhenUsed="0"/>
+    <w:lsdException w:name="Medium Shading 2 Accent 4" w:semiHidden="0" w:uiPriority="64" w:unhideWhenUsed="0"/>
+    <w:lsdException w:name="Medium List 1 Accent 4" w:semiHidden="0" w:uiPriority="65" w:unhideWhenUsed="0"/>
+    <w:lsdException w:name="Medium List 2 Accent 4" w:semiHidden="0" w:uiPriority="66" w:unhideWhenUsed="0"/>
+    <w:lsdException w:name="Medium Grid 1 Accent 4" w:semiHidden="0" w:uiPriority="67" w:unhideWhenUsed="0"/>
+    <w:lsdException w:name="Medium Grid 2 Accent 4" w:semiHidden="0" w:uiPriority="68" w:unhideWhenUsed="0"/>
+    <w:lsdException w:name="Medium Grid 3 Accent 4" w:semiHidden="0" w:uiPriority="69" w:unhideWhenUsed="0"/>
+    <w:lsdException w:name="Dark List Accent 4" w:semiHidden="0" w:uiPriority="70" w:unhideWhenUsed="0"/>
+    <w:lsdException w:name="Colorful Shading Accent 4" w:semiHidden="0" w:uiPriority="71" w:unhideWhenUsed="0"/>
+    <w:lsdException w:name="Colorful List Accent 4" w:semiHidden="0" w:uiPriority="72" w:unhideWhenUsed="0"/>
+    <w:lsdException w:name="Colorful Grid Accent 4" w:semiHidden="0" w:uiPriority="73" w:unhideWhenUsed="0"/>
+    <w:lsdException w:name="Light Shading Accent 5" w:semiHidden="0" w:uiPriority="60" w:unhideWhenUsed="0"/>
+    <w:lsdException w:name="Light List Accent 5" w:semiHidden="0" w:uiPriority="61" w:unhideWhenUsed="0"/>
+    <w:lsdException w:name="Light Grid Accent 5" w:semiHidden="0" w:uiPriority="62" w:unhideWhenUsed="0"/>
+    <w:lsdException w:name="Medium Shading 1 Accent 5" w:semiHidden="0" w:uiPriority="63" w:unhideWhenUsed="0"/>
+    <w:lsdException w:name="Medium Shading 2 Accent 5" w:semiHidden="0" w:uiPriority="64" w:unhideWhenUsed="0"/>
+    <w:lsdException w:name="Medium List 1 Accent 5" w:semiHidden="0" w:uiPriority="65" w:unhideWhenUsed="0"/>
+    <w:lsdException w:name="Medium List 2 Accent 5" w:semiHidden="0" w:uiPriority="66" w:unhideWhenUsed="0"/>
+    <w:lsdException w:name="Medium Grid 1 Accent 5" w:semiHidden="0" w:uiPriority="67" w:unhideWhenUsed="0"/>
+    <w:lsdException w:name="Medium Grid 2 Accent 5" w:semiHidden="0" w:uiPriority="68" w:unhideWhenUsed="0"/>
+    <w:lsdException w:name="Medium Grid 3 Accent 5" w:semiHidden="0" w:uiPriority="69" w:unhideWhenUsed="0"/>
+    <w:lsdException w:name="Dark List Accent 5" w:semiHidden="0" w:uiPriority="70" w:unhideWhenUsed="0"/>
+    <w:lsdException w:name="Colorful Shading Accent 5" w:semiHidden="0" w:uiPriority="71" w:unhideWhenUsed="0"/>
+    <w:lsdException w:name="Colorful List Accent 5" w:semiHidden="0" w:uiPriority="72" w:unhideWhenUsed="0"/>
+    <w:lsdException w:name="Colorful Grid Accent 5" w:semiHidden="0" w:uiPriority="73" w:unhideWhenUsed="0"/>
+    <w:lsdException w:name="Light Shading Accent 6" w:semiHidden="0" w:uiPriority="60" w:unhideWhenUsed="0"/>
+    <w:lsdException w:name="Light List Accent 6" w:semiHidden="0" w:uiPriority="61" w:unhideWhenUsed="0"/>
+    <w:lsdException w:name="Light Grid Accent 6" w:semiHidden="0" w:uiPriority="62" w:unhideWhenUsed="0"/>
+    <w:lsdException w:name="Medium Shading 1 Accent 6" w:semiHidden="0" w:uiPriority="63" w:unhideWhenUsed="0"/>
+    <w:lsdException w:name="Medium Shading 2 Accent 6" w:semiHidden="0" w:uiPriority="64" w:unhideWhenUsed="0"/>
+    <w:lsdException w:name="Medium List 1 Accent 6" w:semiHidden="0" w:uiPriority="65" w:unhideWhenUsed="0"/>
+    <w:lsdException w:name="Medium List 2 Accent 6" w:semiHidden="0" w:uiPriority="66" w:unhideWhenUsed="0"/>
+    <w:lsdException w:name="Medium Grid 1 Accent 6" w:semiHidden="0" w:uiPriority="67" w:unhideWhenUsed="0"/>
+    <w:lsdException w:name="Medium Grid 2 Accent 6" w:semiHidden="0" w:uiPriority="68" w:unhideWhenUsed="0"/>
+    <w:lsdException w:name="Medium Grid 3 Accent 6" w:semiHidden="0" w:uiPriority="69" w:unhideWhenUsed="0"/>
+    <w:lsdException w:name="Dark List Accent 6" w:semiHidden="0" w:uiPriority="70" w:unhideWhenUsed="0"/>
+    <w:lsdException w:name="Colorful Shading Accent 6" w:semiHidden="0" w:uiPriority="71" w:unhideWhenUsed="0"/>
+    <w:lsdException w:name="Colorful List Accent 6" w:semiHidden="0" w:uiPriority="72" w:unhideWhenUsed="0"/>
+    <w:lsdException w:name="Colorful Grid Accent 6" w:semiHidden="0" w:uiPriority="73" w:unhideWhenUsed="0"/>
+    <w:lsdException w:name="Subtle Emphasis" w:semiHidden="0" w:uiPriority="19" w:unhideWhenUsed="0" w:qFormat="1"/>
+    <w:lsdException w:name="Intense Emphasis" w:semiHidden="0" w:uiPriority="21" w:unhideWhenUsed="0" w:qFormat="1"/>
+    <w:lsdException w:name="Subtle Reference" w:semiHidden="0" w:uiPriority="31" w:unhideWhenUsed="0" w:qFormat="1"/>
+    <w:lsdException w:name="Intense Reference" w:semiHidden="0" w:uiPriority="32" w:unhideWhenUsed="0" w:qFormat="1"/>
+    <w:lsdException w:name="Book Title" w:semiHidden="0" w:uiPriority="33" w:unhideWhenUsed="0" w:qFormat="1"/>
+    <w:lsdException w:name="Bibliography" w:uiPriority="37"/>
+    <w:lsdException w:name="TOC Heading" w:uiPriority="39" w:qFormat="1"/>
+  </w:latentStyles>
+  <w:style w:type="paragraph" w:default="1" w:styleId="Standard">
+    <w:name w:val="Normal"/>
+    <w:qFormat/>
+    <w:rsid w:val="0008416F"/>
+    <w:pPr>
+      <w:widowControl w:val="0"/>
+      <w:suppressAutoHyphens/>
+      <w:spacing w:after="0" w:line="240" w:lineRule="auto"/>
+      <w:ind w:left="0"/>
+      <w:jc w:val="both"/>
+    </w:pPr>
+    <w:rPr>
+      <w:rFonts w:ascii="Verdana" w:eastAsia="Droid Sans Fallback" w:hAnsi="Verdana" w:cs="Mangal"/>
+      <w:kern w:val="1"/>
+      <w:sz w:val="24"/>
+      <w:szCs w:val="24"/>
+      <w:lang w:eastAsia="zh-CN" w:bidi="hi-IN"/>
+    </w:rPr>
+  </w:style>
+  <w:style w:type="paragraph" w:styleId="berschrift1">
+    <w:name w:val="heading 1"/>
+    <w:basedOn w:val="Standard"/>
+    <w:next w:val="Standard"/>
+    <w:link w:val="berschrift1Zchn"/>
+    <w:qFormat/>
+    <w:rsid w:val="000C13C0"/>
+    <w:pPr>
+      <w:numPr>
+        <w:numId w:val="2"/>
+      </w:numPr>
+      <w:spacing w:before="400" w:after="60"/>
+      <w:contextualSpacing/>
+      <w:outlineLvl w:val="0"/>
+    </w:pPr>
+    <w:rPr>
+      <w:rFonts w:asciiTheme="majorHAnsi" w:eastAsiaTheme="majorEastAsia" w:hAnsiTheme="majorHAnsi" w:cstheme="majorBidi"/>
+      <w:b/>
+      <w:smallCaps/>
+      <w:color w:val="000000" w:themeColor="text2" w:themeShade="7F"/>
+      <w:spacing w:val="20"/>
+      <w:sz w:val="32"/>
+      <w:szCs w:val="32"/>
+    </w:rPr>
+  </w:style>
+  <w:style w:type="paragraph" w:styleId="berschrift2">
+    <w:name w:val="heading 2"/>
+    <w:basedOn w:val="Standard"/>
+    <w:next w:val="Standard"/>
+    <w:link w:val="berschrift2Zchn"/>
+    <w:unhideWhenUsed/>
+    <w:qFormat/>
+    <w:rsid w:val="007F4375"/>
+    <w:pPr>
+      <w:numPr>
+        <w:ilvl w:val="1"/>
+        <w:numId w:val="2"/>
+      </w:numPr>
+      <w:spacing w:before="120" w:after="60"/>
+      <w:contextualSpacing/>
+      <w:outlineLvl w:val="1"/>
+    </w:pPr>
+    <w:rPr>
+      <w:rFonts w:asciiTheme="majorHAnsi" w:eastAsiaTheme="majorEastAsia" w:hAnsiTheme="majorHAnsi" w:cstheme="majorBidi"/>
+      <w:b/>
+      <w:smallCaps/>
+      <w:color w:val="000000" w:themeColor="text2" w:themeShade="BF"/>
+      <w:spacing w:val="20"/>
+      <w:sz w:val="28"/>
+      <w:szCs w:val="28"/>
+    </w:rPr>
+  </w:style>
+  <w:style w:type="paragraph" w:styleId="berschrift3">
+    <w:name w:val="heading 3"/>
+    <w:basedOn w:val="Standard"/>
+    <w:next w:val="Standard"/>
+    <w:link w:val="berschrift3Zchn"/>
+    <w:uiPriority w:val="9"/>
+    <w:unhideWhenUsed/>
+    <w:qFormat/>
+    <w:rsid w:val="000C13C0"/>
+    <w:pPr>
+      <w:numPr>
+        <w:ilvl w:val="2"/>
+        <w:numId w:val="2"/>
+      </w:numPr>
+      <w:spacing w:before="120" w:after="60"/>
+      <w:contextualSpacing/>
+      <w:outlineLvl w:val="2"/>
+    </w:pPr>
+    <w:rPr>
+      <w:rFonts w:asciiTheme="majorHAnsi" w:eastAsiaTheme="majorEastAsia" w:hAnsiTheme="majorHAnsi" w:cstheme="majorBidi"/>
+      <w:smallCaps/>
+      <w:color w:val="000000" w:themeColor="text2"/>
+      <w:spacing w:val="20"/>
+    </w:rPr>
+  </w:style>
+  <w:style w:type="paragraph" w:styleId="berschrift4">
+    <w:name w:val="heading 4"/>
+    <w:basedOn w:val="Standard"/>
+    <w:next w:val="Standard"/>
+    <w:link w:val="berschrift4Zchn"/>
+    <w:uiPriority w:val="9"/>
+    <w:unhideWhenUsed/>
+    <w:qFormat/>
+    <w:rsid w:val="0007706B"/>
+    <w:pPr>
+      <w:numPr>
+        <w:ilvl w:val="3"/>
+        <w:numId w:val="2"/>
+      </w:numPr>
+      <w:spacing w:before="200" w:after="100"/>
+      <w:contextualSpacing/>
+      <w:outlineLvl w:val="3"/>
+    </w:pPr>
+    <w:rPr>
+      <w:rFonts w:asciiTheme="majorHAnsi" w:eastAsiaTheme="majorEastAsia" w:hAnsiTheme="majorHAnsi" w:cstheme="majorBidi"/>
+      <w:b/>
+      <w:bCs/>
+      <w:smallCaps/>
+      <w:color w:val="404040" w:themeColor="text2" w:themeTint="BF"/>
+      <w:spacing w:val="20"/>
+      <w:sz w:val="20"/>
+    </w:rPr>
+  </w:style>
+  <w:style w:type="paragraph" w:styleId="berschrift5">
+    <w:name w:val="heading 5"/>
+    <w:basedOn w:val="Standard"/>
+    <w:next w:val="Standard"/>
+    <w:link w:val="berschrift5Zchn"/>
+    <w:uiPriority w:val="9"/>
+    <w:unhideWhenUsed/>
+    <w:qFormat/>
+    <w:rsid w:val="000C13C0"/>
+    <w:pPr>
+      <w:numPr>
+        <w:ilvl w:val="4"/>
+        <w:numId w:val="2"/>
+      </w:numPr>
+      <w:pBdr>
+        <w:bottom w:val="single" w:sz="4" w:space="1" w:color="666666" w:themeColor="text2" w:themeTint="99"/>
+      </w:pBdr>
+      <w:spacing w:before="200" w:after="100"/>
+      <w:contextualSpacing/>
+      <w:outlineLvl w:val="4"/>
+    </w:pPr>
+    <w:rPr>
+      <w:rFonts w:asciiTheme="majorHAnsi" w:eastAsiaTheme="majorEastAsia" w:hAnsiTheme="majorHAnsi" w:cstheme="majorBidi"/>
+      <w:smallCaps/>
+      <w:color w:val="404040" w:themeColor="text2" w:themeTint="BF"/>
+      <w:spacing w:val="20"/>
+      <w:sz w:val="20"/>
+    </w:rPr>
+  </w:style>
+  <w:style w:type="paragraph" w:styleId="berschrift6">
+    <w:name w:val="heading 6"/>
+    <w:basedOn w:val="Standard"/>
+    <w:next w:val="Standard"/>
+    <w:link w:val="berschrift6Zchn"/>
+    <w:uiPriority w:val="9"/>
+    <w:unhideWhenUsed/>
+    <w:qFormat/>
+    <w:rsid w:val="000C13C0"/>
+    <w:pPr>
+      <w:numPr>
+        <w:ilvl w:val="5"/>
+        <w:numId w:val="2"/>
+      </w:numPr>
+      <w:pBdr>
+        <w:bottom w:val="dotted" w:sz="8" w:space="1" w:color="7B7B7B" w:themeColor="background2" w:themeShade="7F"/>
+      </w:pBdr>
+      <w:spacing w:before="200" w:after="100"/>
+      <w:contextualSpacing/>
+      <w:outlineLvl w:val="5"/>
+    </w:pPr>
+    <w:rPr>
+      <w:rFonts w:asciiTheme="majorHAnsi" w:eastAsiaTheme="majorEastAsia" w:hAnsiTheme="majorHAnsi" w:cstheme="majorBidi"/>
+      <w:smallCaps/>
+      <w:color w:val="7B7B7B" w:themeColor="background2" w:themeShade="7F"/>
+      <w:spacing w:val="20"/>
+      <w:sz w:val="20"/>
+    </w:rPr>
+  </w:style>
+  <w:style w:type="paragraph" w:styleId="berschrift7">
+    <w:name w:val="heading 7"/>
+    <w:basedOn w:val="Standard"/>
+    <w:next w:val="Standard"/>
+    <w:link w:val="berschrift7Zchn"/>
+    <w:uiPriority w:val="9"/>
+    <w:unhideWhenUsed/>
+    <w:qFormat/>
+    <w:rsid w:val="000C13C0"/>
+    <w:pPr>
+      <w:numPr>
+        <w:ilvl w:val="6"/>
+        <w:numId w:val="2"/>
+      </w:numPr>
+      <w:pBdr>
+        <w:bottom w:val="dotted" w:sz="8" w:space="1" w:color="7B7B7B" w:themeColor="background2" w:themeShade="7F"/>
+      </w:pBdr>
+      <w:spacing w:before="200" w:after="100"/>
+      <w:contextualSpacing/>
+      <w:outlineLvl w:val="6"/>
+    </w:pPr>
+    <w:rPr>
+      <w:rFonts w:asciiTheme="majorHAnsi" w:eastAsiaTheme="majorEastAsia" w:hAnsiTheme="majorHAnsi" w:cstheme="majorBidi"/>
+      <w:b/>
+      <w:bCs/>
+      <w:smallCaps/>
+      <w:color w:val="7B7B7B" w:themeColor="background2" w:themeShade="7F"/>
+      <w:spacing w:val="20"/>
+      <w:sz w:val="16"/>
+      <w:szCs w:val="16"/>
+    </w:rPr>
+  </w:style>
+  <w:style w:type="paragraph" w:styleId="berschrift8">
+    <w:name w:val="heading 8"/>
+    <w:basedOn w:val="Standard"/>
+    <w:next w:val="Standard"/>
+    <w:link w:val="berschrift8Zchn"/>
+    <w:uiPriority w:val="9"/>
+    <w:unhideWhenUsed/>
+    <w:qFormat/>
+    <w:rsid w:val="000C13C0"/>
+    <w:pPr>
+      <w:numPr>
+        <w:ilvl w:val="7"/>
+        <w:numId w:val="2"/>
+      </w:numPr>
+      <w:spacing w:before="200" w:after="60"/>
+      <w:contextualSpacing/>
+      <w:outlineLvl w:val="7"/>
+    </w:pPr>
+    <w:rPr>
+      <w:rFonts w:asciiTheme="majorHAnsi" w:eastAsiaTheme="majorEastAsia" w:hAnsiTheme="majorHAnsi" w:cstheme="majorBidi"/>
+      <w:b/>
+      <w:smallCaps/>
+      <w:color w:val="7B7B7B" w:themeColor="background2" w:themeShade="7F"/>
+      <w:spacing w:val="20"/>
+      <w:sz w:val="16"/>
+      <w:szCs w:val="16"/>
+    </w:rPr>
+  </w:style>
+  <w:style w:type="paragraph" w:styleId="berschrift9">
+    <w:name w:val="heading 9"/>
+    <w:basedOn w:val="Standard"/>
+    <w:next w:val="Standard"/>
+    <w:link w:val="berschrift9Zchn"/>
+    <w:uiPriority w:val="9"/>
+    <w:unhideWhenUsed/>
+    <w:qFormat/>
+    <w:rsid w:val="000C13C0"/>
+    <w:pPr>
+      <w:numPr>
+        <w:ilvl w:val="8"/>
+        <w:numId w:val="2"/>
+      </w:numPr>
+      <w:spacing w:before="200" w:after="60"/>
+      <w:contextualSpacing/>
+      <w:outlineLvl w:val="8"/>
+    </w:pPr>
+    <w:rPr>
+      <w:rFonts w:asciiTheme="majorHAnsi" w:eastAsiaTheme="majorEastAsia" w:hAnsiTheme="majorHAnsi" w:cstheme="majorBidi"/>
+      <w:smallCaps/>
+      <w:color w:val="7B7B7B" w:themeColor="background2" w:themeShade="7F"/>
+      <w:spacing w:val="20"/>
+      <w:sz w:val="16"/>
+      <w:szCs w:val="16"/>
+    </w:rPr>
+  </w:style>
+  <w:style w:type="character" w:default="1" w:styleId="Absatz-Standardschriftart">
+    <w:name w:val="Default Paragraph Font"/>
+    <w:uiPriority w:val="1"/>
     <w:unhideWhenUsed/>
   </w:style>
   <w:style w:type="table" w:default="1" w:styleId="NormaleTabelle">
@@ -10595,7 +12685,7 @@
 </file>
 
 <file path=customXml/itemProps1.xml><?xml version="1.0" encoding="utf-8"?>
-<ds:datastoreItem xmlns:ds="http://schemas.openxmlformats.org/officeDocument/2006/customXml" ds:itemID="{4AA58E54-563A-407B-9AEC-38A0389B8AD6}">
+<ds:datastoreItem xmlns:ds="http://schemas.openxmlformats.org/officeDocument/2006/customXml" ds:itemID="{DB0417E0-ACB9-4AF8-9CCA-18BCC070F59D}">
   <ds:schemaRefs>
     <ds:schemaRef ds:uri="http://schemas.openxmlformats.org/officeDocument/2006/bibliography"/>
   </ds:schemaRefs>

</xml_diff>